<commit_message>
Mas cambios en definicion del programa
</commit_message>
<xml_diff>
--- a/Memoria/ESQUEMA PARA LA PRESENTACION DE PFC.docx
+++ b/Memoria/ESQUEMA PARA LA PRESENTACION DE PFC.docx
@@ -60,7 +60,19 @@
       </w:r>
       <w:proofErr w:type="spellEnd"/>
       <w:r>
-        <w:t xml:space="preserve"> es ...</w:t>
+        <w:t xml:space="preserve"> es un programa que codifica un objeto en una cadena (de texto o de bytes) para almacenarlo o transmitirlo p</w:t>
+      </w:r>
+      <w:r>
+        <w:t xml:space="preserve">or la red con el fin de que esa cadena </w:t>
+      </w:r>
+      <w:r>
+        <w:t>pueda ser usad</w:t>
+      </w:r>
+      <w:r>
+        <w:t>a</w:t>
+      </w:r>
+      <w:r>
+        <w:t xml:space="preserve"> para crear un nuevo objeto idéntico</w:t>
       </w:r>
     </w:p>
     <w:p>
@@ -298,6 +310,26 @@
           <w:szCs w:val="20"/>
           <w:lang w:eastAsia="es-ES_tradnl"/>
         </w:rPr>
+        <w:br w:type="page"/>
+      </w:r>
+    </w:p>
+    <w:p>
+      <w:pPr>
+        <w:rPr>
+          <w:rFonts w:ascii="Arial" w:eastAsia="Arial" w:hAnsi="Arial" w:cs="Arial"/>
+          <w:color w:val="000000"/>
+          <w:szCs w:val="20"/>
+          <w:lang w:eastAsia="es-ES_tradnl"/>
+        </w:rPr>
+      </w:pPr>
+      <w:r>
+        <w:rPr>
+          <w:rFonts w:ascii="Arial" w:eastAsia="Arial" w:hAnsi="Arial" w:cs="Arial"/>
+          <w:color w:val="000000"/>
+          <w:szCs w:val="20"/>
+          <w:lang w:eastAsia="es-ES_tradnl"/>
+        </w:rPr>
+        <w:lastRenderedPageBreak/>
         <w:t>3. HIPERSERIALIZADOR</w:t>
       </w:r>
     </w:p>
@@ -358,34 +390,146 @@
         </w:rPr>
         <w:t xml:space="preserve">Es un pequeño programa que tiene una gran potencia. </w:t>
       </w:r>
-    </w:p>
-    <w:p>
-      <w:pPr>
-        <w:rPr>
-          <w:rFonts w:ascii="Arial" w:eastAsia="Arial" w:hAnsi="Arial" w:cs="Arial"/>
-          <w:color w:val="000000"/>
-          <w:szCs w:val="20"/>
-          <w:lang w:eastAsia="es-ES_tradnl"/>
-        </w:rPr>
-      </w:pPr>
-    </w:p>
-    <w:p>
-      <w:pPr>
-        <w:rPr>
-          <w:rFonts w:ascii="Arial" w:eastAsia="Arial" w:hAnsi="Arial" w:cs="Arial"/>
-          <w:color w:val="000000"/>
-          <w:szCs w:val="20"/>
-          <w:lang w:eastAsia="es-ES_tradnl"/>
-        </w:rPr>
-      </w:pPr>
-      <w:r>
-        <w:rPr>
-          <w:rFonts w:ascii="Arial" w:eastAsia="Arial" w:hAnsi="Arial" w:cs="Arial"/>
-          <w:color w:val="000000"/>
-          <w:szCs w:val="20"/>
-          <w:lang w:eastAsia="es-ES_tradnl"/>
-        </w:rPr>
-        <w:t xml:space="preserve">3.2. Función de </w:t>
+      <w:r>
+        <w:rPr>
+          <w:rFonts w:ascii="Arial" w:eastAsia="Arial" w:hAnsi="Arial" w:cs="Arial"/>
+          <w:color w:val="000000"/>
+          <w:szCs w:val="20"/>
+          <w:lang w:eastAsia="es-ES_tradnl"/>
+        </w:rPr>
+        <w:t>Su función es</w:t>
+      </w:r>
+      <w:r>
+        <w:t xml:space="preserve"> </w:t>
+      </w:r>
+      <w:r>
+        <w:rPr>
+          <w:rFonts w:ascii="Arial" w:eastAsia="Arial" w:hAnsi="Arial" w:cs="Arial"/>
+          <w:color w:val="000000"/>
+          <w:szCs w:val="20"/>
+          <w:lang w:eastAsia="es-ES_tradnl"/>
+        </w:rPr>
+        <w:t>ge</w:t>
+      </w:r>
+      <w:r>
+        <w:rPr>
+          <w:rFonts w:ascii="Arial" w:eastAsia="Arial" w:hAnsi="Arial" w:cs="Arial"/>
+          <w:color w:val="000000"/>
+          <w:szCs w:val="20"/>
+          <w:lang w:eastAsia="es-ES_tradnl"/>
+        </w:rPr>
+        <w:t xml:space="preserve">nerar un </w:t>
+      </w:r>
+      <w:proofErr w:type="spellStart"/>
+      <w:r>
+        <w:rPr>
+          <w:rFonts w:ascii="Arial" w:eastAsia="Arial" w:hAnsi="Arial" w:cs="Arial"/>
+          <w:color w:val="000000"/>
+          <w:szCs w:val="20"/>
+          <w:lang w:eastAsia="es-ES_tradnl"/>
+        </w:rPr>
+        <w:t>serializador</w:t>
+      </w:r>
+      <w:proofErr w:type="spellEnd"/>
+      <w:r>
+        <w:rPr>
+          <w:rFonts w:ascii="Arial" w:eastAsia="Arial" w:hAnsi="Arial" w:cs="Arial"/>
+          <w:color w:val="000000"/>
+          <w:szCs w:val="20"/>
+          <w:lang w:eastAsia="es-ES_tradnl"/>
+        </w:rPr>
+        <w:t xml:space="preserve"> para cualquier clase </w:t>
+      </w:r>
+      <w:r>
+        <w:rPr>
+          <w:rFonts w:ascii="Arial" w:eastAsia="Arial" w:hAnsi="Arial" w:cs="Arial"/>
+          <w:color w:val="000000"/>
+          <w:szCs w:val="20"/>
+          <w:lang w:eastAsia="es-ES_tradnl"/>
+        </w:rPr>
+        <w:t>cuyo tipo se le indique en el constructor. Este serializador r</w:t>
+      </w:r>
+      <w:r>
+        <w:rPr>
+          <w:rFonts w:ascii="Arial" w:eastAsia="Arial" w:hAnsi="Arial" w:cs="Arial"/>
+          <w:color w:val="000000"/>
+          <w:szCs w:val="20"/>
+          <w:lang w:eastAsia="es-ES_tradnl"/>
+        </w:rPr>
+        <w:t>ealiza la tarea de serializar y deserializar</w:t>
+      </w:r>
+      <w:r>
+        <w:rPr>
+          <w:rFonts w:ascii="Arial" w:eastAsia="Arial" w:hAnsi="Arial" w:cs="Arial"/>
+          <w:color w:val="000000"/>
+          <w:szCs w:val="20"/>
+          <w:lang w:eastAsia="es-ES_tradnl"/>
+        </w:rPr>
+        <w:t xml:space="preserve"> cualquier objeto de </w:t>
+      </w:r>
+      <w:r>
+        <w:rPr>
+          <w:rFonts w:ascii="Arial" w:eastAsia="Arial" w:hAnsi="Arial" w:cs="Arial"/>
+          <w:color w:val="000000"/>
+          <w:szCs w:val="20"/>
+          <w:lang w:eastAsia="es-ES_tradnl"/>
+        </w:rPr>
+        <w:t>esa</w:t>
+      </w:r>
+      <w:r>
+        <w:rPr>
+          <w:rFonts w:ascii="Arial" w:eastAsia="Arial" w:hAnsi="Arial" w:cs="Arial"/>
+          <w:color w:val="000000"/>
+          <w:szCs w:val="20"/>
+          <w:lang w:eastAsia="es-ES_tradnl"/>
+        </w:rPr>
+        <w:t xml:space="preserve"> clase</w:t>
+      </w:r>
+      <w:r>
+        <w:rPr>
+          <w:rFonts w:ascii="Arial" w:eastAsia="Arial" w:hAnsi="Arial" w:cs="Arial"/>
+          <w:color w:val="000000"/>
+          <w:szCs w:val="20"/>
+          <w:lang w:eastAsia="es-ES_tradnl"/>
+        </w:rPr>
+        <w:t xml:space="preserve"> de manera óptima.</w:t>
+      </w:r>
+    </w:p>
+    <w:p>
+      <w:pPr>
+        <w:rPr>
+          <w:rFonts w:ascii="Arial" w:eastAsia="Arial" w:hAnsi="Arial" w:cs="Arial"/>
+          <w:color w:val="000000"/>
+          <w:szCs w:val="20"/>
+          <w:lang w:eastAsia="es-ES_tradnl"/>
+        </w:rPr>
+      </w:pPr>
+      <w:r>
+        <w:rPr>
+          <w:rFonts w:ascii="Arial" w:eastAsia="Arial" w:hAnsi="Arial" w:cs="Arial"/>
+          <w:color w:val="000000"/>
+          <w:szCs w:val="20"/>
+          <w:lang w:eastAsia="es-ES_tradnl"/>
+        </w:rPr>
+        <w:t>3.</w:t>
+      </w:r>
+      <w:r>
+        <w:rPr>
+          <w:rFonts w:ascii="Arial" w:eastAsia="Arial" w:hAnsi="Arial" w:cs="Arial"/>
+          <w:color w:val="000000"/>
+          <w:szCs w:val="20"/>
+          <w:lang w:eastAsia="es-ES_tradnl"/>
+        </w:rPr>
+        <w:t>2</w:t>
+      </w:r>
+      <w:r>
+        <w:rPr>
+          <w:rFonts w:ascii="Arial" w:eastAsia="Arial" w:hAnsi="Arial" w:cs="Arial"/>
+          <w:color w:val="000000"/>
+          <w:szCs w:val="20"/>
+          <w:lang w:eastAsia="es-ES_tradnl"/>
+        </w:rPr>
+        <w:t xml:space="preserve">. Arquitectura de </w:t>
       </w:r>
       <w:proofErr w:type="spellStart"/>
       <w:r>
@@ -415,260 +559,1015 @@
           <w:szCs w:val="20"/>
           <w:lang w:eastAsia="es-ES_tradnl"/>
         </w:rPr>
+        <w:t xml:space="preserve">El proyecto se compone básicamente de una única clase </w:t>
+      </w:r>
+      <w:proofErr w:type="spellStart"/>
+      <w:r>
+        <w:rPr>
+          <w:rFonts w:ascii="Arial" w:eastAsia="Arial" w:hAnsi="Arial" w:cs="Arial"/>
+          <w:color w:val="000000"/>
+          <w:szCs w:val="20"/>
+          <w:lang w:eastAsia="es-ES_tradnl"/>
+        </w:rPr>
+        <w:t>HiperSerializer</w:t>
+      </w:r>
+      <w:proofErr w:type="spellEnd"/>
+      <w:r>
+        <w:rPr>
+          <w:rFonts w:ascii="Arial" w:eastAsia="Arial" w:hAnsi="Arial" w:cs="Arial"/>
+          <w:color w:val="000000"/>
+          <w:szCs w:val="20"/>
+          <w:lang w:eastAsia="es-ES_tradnl"/>
+        </w:rPr>
+        <w:t xml:space="preserve">. </w:t>
+      </w:r>
+      <w:r>
+        <w:rPr>
+          <w:rFonts w:ascii="Arial" w:eastAsia="Arial" w:hAnsi="Arial" w:cs="Arial"/>
+          <w:color w:val="000000"/>
+          <w:szCs w:val="20"/>
+          <w:lang w:eastAsia="es-ES_tradnl"/>
+        </w:rPr>
+        <w:t xml:space="preserve">La aplicación </w:t>
+      </w:r>
+      <w:r>
+        <w:rPr>
+          <w:rFonts w:ascii="Arial" w:eastAsia="Arial" w:hAnsi="Arial" w:cs="Arial"/>
+          <w:color w:val="000000"/>
+          <w:szCs w:val="20"/>
+          <w:lang w:eastAsia="es-ES_tradnl"/>
+        </w:rPr>
+        <w:t>HiperSerializer</w:t>
+      </w:r>
+      <w:r>
+        <w:rPr>
+          <w:rFonts w:ascii="Arial" w:eastAsia="Arial" w:hAnsi="Arial" w:cs="Arial"/>
+          <w:color w:val="000000"/>
+          <w:szCs w:val="20"/>
+          <w:lang w:eastAsia="es-ES_tradnl"/>
+        </w:rPr>
+        <w:t xml:space="preserve">.dll se integra en cualquier aplicación .net simplemente cargándose como un DLL más. </w:t>
+      </w:r>
+    </w:p>
+    <w:p>
+      <w:pPr>
+        <w:rPr>
+          <w:rFonts w:ascii="Arial" w:eastAsia="Arial" w:hAnsi="Arial" w:cs="Arial"/>
+          <w:color w:val="000000"/>
+          <w:szCs w:val="20"/>
+          <w:lang w:eastAsia="es-ES_tradnl"/>
+        </w:rPr>
+      </w:pPr>
+      <w:r>
+        <w:rPr>
+          <w:rFonts w:ascii="Arial" w:eastAsia="Arial" w:hAnsi="Arial" w:cs="Arial"/>
+          <w:color w:val="000000"/>
+          <w:szCs w:val="20"/>
+          <w:lang w:eastAsia="es-ES_tradnl"/>
+        </w:rPr>
+        <w:t>A partir de ese momento, se puede utilizar i</w:t>
+      </w:r>
+      <w:r>
+        <w:rPr>
+          <w:rFonts w:ascii="Arial" w:eastAsia="Arial" w:hAnsi="Arial" w:cs="Arial"/>
+          <w:color w:val="000000"/>
+          <w:szCs w:val="20"/>
+          <w:lang w:eastAsia="es-ES_tradnl"/>
+        </w:rPr>
+        <w:t xml:space="preserve">nstanciando la clase </w:t>
+      </w:r>
+      <w:proofErr w:type="spellStart"/>
+      <w:r>
+        <w:rPr>
+          <w:rFonts w:ascii="Arial" w:eastAsia="Arial" w:hAnsi="Arial" w:cs="Arial"/>
+          <w:color w:val="000000"/>
+          <w:szCs w:val="20"/>
+          <w:lang w:eastAsia="es-ES_tradnl"/>
+        </w:rPr>
+        <w:t>HiperSerializer</w:t>
+      </w:r>
+      <w:proofErr w:type="spellEnd"/>
+      <w:r>
+        <w:rPr>
+          <w:rFonts w:ascii="Arial" w:eastAsia="Arial" w:hAnsi="Arial" w:cs="Arial"/>
+          <w:color w:val="000000"/>
+          <w:szCs w:val="20"/>
+          <w:lang w:eastAsia="es-ES_tradnl"/>
+        </w:rPr>
+        <w:t xml:space="preserve"> y</w:t>
+      </w:r>
+      <w:r>
+        <w:rPr>
+          <w:rFonts w:ascii="Arial" w:eastAsia="Arial" w:hAnsi="Arial" w:cs="Arial"/>
+          <w:color w:val="000000"/>
+          <w:szCs w:val="20"/>
+          <w:lang w:eastAsia="es-ES_tradnl"/>
+        </w:rPr>
+        <w:t xml:space="preserve"> llamando al método </w:t>
+      </w:r>
+      <w:proofErr w:type="spellStart"/>
+      <w:r>
+        <w:rPr>
+          <w:rFonts w:ascii="Arial" w:eastAsia="Arial" w:hAnsi="Arial" w:cs="Arial"/>
+          <w:color w:val="000000"/>
+          <w:szCs w:val="20"/>
+          <w:lang w:eastAsia="es-ES_tradnl"/>
+        </w:rPr>
+        <w:t>getSerializer</w:t>
+      </w:r>
+      <w:proofErr w:type="spellEnd"/>
+      <w:r>
+        <w:rPr>
+          <w:rFonts w:ascii="Arial" w:eastAsia="Arial" w:hAnsi="Arial" w:cs="Arial"/>
+          <w:color w:val="000000"/>
+          <w:szCs w:val="20"/>
+          <w:lang w:eastAsia="es-ES_tradnl"/>
+        </w:rPr>
+        <w:t>.</w:t>
+      </w:r>
+      <w:r>
+        <w:rPr>
+          <w:rFonts w:ascii="Arial" w:eastAsia="Arial" w:hAnsi="Arial" w:cs="Arial"/>
+          <w:color w:val="000000"/>
+          <w:szCs w:val="20"/>
+          <w:lang w:eastAsia="es-ES_tradnl"/>
+        </w:rPr>
+        <w:t xml:space="preserve"> A la hora de instanciar, al constructor hay que pasarle </w:t>
+      </w:r>
+      <w:r>
+        <w:rPr>
+          <w:rFonts w:ascii="Arial" w:eastAsia="Arial" w:hAnsi="Arial" w:cs="Arial"/>
+          <w:color w:val="000000"/>
+          <w:szCs w:val="20"/>
+          <w:lang w:eastAsia="es-ES_tradnl"/>
+        </w:rPr>
+        <w:t xml:space="preserve">como parámetro un </w:t>
+      </w:r>
+      <w:proofErr w:type="spellStart"/>
+      <w:r>
+        <w:rPr>
+          <w:rFonts w:ascii="Arial" w:eastAsia="Arial" w:hAnsi="Arial" w:cs="Arial"/>
+          <w:color w:val="000000"/>
+          <w:szCs w:val="20"/>
+          <w:lang w:eastAsia="es-ES_tradnl"/>
+        </w:rPr>
+        <w:t>System.Type</w:t>
+      </w:r>
+      <w:proofErr w:type="spellEnd"/>
+      <w:r>
+        <w:rPr>
+          <w:rFonts w:ascii="Arial" w:eastAsia="Arial" w:hAnsi="Arial" w:cs="Arial"/>
+          <w:color w:val="000000"/>
+          <w:szCs w:val="20"/>
+          <w:lang w:eastAsia="es-ES_tradnl"/>
+        </w:rPr>
+        <w:t xml:space="preserve">. En el momento de invocar al método </w:t>
+      </w:r>
+      <w:proofErr w:type="spellStart"/>
+      <w:r>
+        <w:rPr>
+          <w:rFonts w:ascii="Arial" w:eastAsia="Arial" w:hAnsi="Arial" w:cs="Arial"/>
+          <w:color w:val="000000"/>
+          <w:szCs w:val="20"/>
+          <w:lang w:eastAsia="es-ES_tradnl"/>
+        </w:rPr>
+        <w:t>getSerializer</w:t>
+      </w:r>
+      <w:proofErr w:type="spellEnd"/>
+      <w:r>
+        <w:rPr>
+          <w:rFonts w:ascii="Arial" w:eastAsia="Arial" w:hAnsi="Arial" w:cs="Arial"/>
+          <w:color w:val="000000"/>
+          <w:szCs w:val="20"/>
+          <w:lang w:eastAsia="es-ES_tradnl"/>
+        </w:rPr>
+        <w:t>, s</w:t>
+      </w:r>
+      <w:r>
+        <w:rPr>
+          <w:rFonts w:ascii="Arial" w:eastAsia="Arial" w:hAnsi="Arial" w:cs="Arial"/>
+          <w:color w:val="000000"/>
+          <w:szCs w:val="20"/>
+          <w:lang w:eastAsia="es-ES_tradnl"/>
+        </w:rPr>
+        <w:t xml:space="preserve">e </w:t>
+      </w:r>
+      <w:r>
+        <w:rPr>
+          <w:rFonts w:ascii="Arial" w:eastAsia="Arial" w:hAnsi="Arial" w:cs="Arial"/>
+          <w:color w:val="000000"/>
+          <w:szCs w:val="20"/>
+          <w:lang w:eastAsia="es-ES_tradnl"/>
+        </w:rPr>
+        <w:t xml:space="preserve">obtendrá </w:t>
+      </w:r>
+      <w:r>
+        <w:rPr>
+          <w:rFonts w:ascii="Arial" w:eastAsia="Arial" w:hAnsi="Arial" w:cs="Arial"/>
+          <w:color w:val="000000"/>
+          <w:szCs w:val="20"/>
+          <w:lang w:eastAsia="es-ES_tradnl"/>
+        </w:rPr>
+        <w:t xml:space="preserve">el </w:t>
+      </w:r>
+      <w:proofErr w:type="spellStart"/>
+      <w:r>
+        <w:rPr>
+          <w:rFonts w:ascii="Arial" w:eastAsia="Arial" w:hAnsi="Arial" w:cs="Arial"/>
+          <w:color w:val="000000"/>
+          <w:szCs w:val="20"/>
+          <w:lang w:eastAsia="es-ES_tradnl"/>
+        </w:rPr>
+        <w:t>serializador</w:t>
+      </w:r>
+      <w:proofErr w:type="spellEnd"/>
+      <w:r>
+        <w:rPr>
+          <w:rFonts w:ascii="Arial" w:eastAsia="Arial" w:hAnsi="Arial" w:cs="Arial"/>
+          <w:color w:val="000000"/>
+          <w:szCs w:val="20"/>
+          <w:lang w:eastAsia="es-ES_tradnl"/>
+        </w:rPr>
+        <w:t xml:space="preserve"> particular</w:t>
+      </w:r>
+      <w:r>
+        <w:rPr>
+          <w:rFonts w:ascii="Arial" w:eastAsia="Arial" w:hAnsi="Arial" w:cs="Arial"/>
+          <w:color w:val="000000"/>
+          <w:szCs w:val="20"/>
+          <w:lang w:eastAsia="es-ES_tradnl"/>
+        </w:rPr>
+        <w:t xml:space="preserve"> para ese tipo en </w:t>
+      </w:r>
+      <w:r>
+        <w:rPr>
+          <w:rFonts w:ascii="Arial" w:eastAsia="Arial" w:hAnsi="Arial" w:cs="Arial"/>
+          <w:color w:val="000000"/>
+          <w:szCs w:val="20"/>
+          <w:lang w:eastAsia="es-ES_tradnl"/>
+        </w:rPr>
+        <w:t>una variable de tipo dinámico, ya que el objeto devuelto será de una clase particular no disponible en tiempo de compilación.</w:t>
+      </w:r>
+    </w:p>
+    <w:p>
+      <w:pPr>
+        <w:rPr>
+          <w:rFonts w:ascii="Arial" w:eastAsia="Arial" w:hAnsi="Arial" w:cs="Arial"/>
+          <w:color w:val="000000"/>
+          <w:szCs w:val="20"/>
+          <w:lang w:eastAsia="es-ES_tradnl"/>
+        </w:rPr>
+      </w:pPr>
+    </w:p>
+    <w:p>
+      <w:pPr>
+        <w:rPr>
+          <w:rFonts w:ascii="Arial" w:eastAsia="Arial" w:hAnsi="Arial" w:cs="Arial"/>
+          <w:color w:val="000000"/>
+          <w:szCs w:val="20"/>
+          <w:lang w:eastAsia="es-ES_tradnl"/>
+        </w:rPr>
+      </w:pPr>
+      <w:r>
+        <w:rPr>
+          <w:rFonts w:ascii="Arial" w:eastAsia="Arial" w:hAnsi="Arial" w:cs="Arial"/>
+          <w:color w:val="000000"/>
+          <w:szCs w:val="20"/>
+          <w:lang w:eastAsia="es-ES_tradnl"/>
+        </w:rPr>
+        <w:t>3.</w:t>
+      </w:r>
+      <w:r>
+        <w:rPr>
+          <w:rFonts w:ascii="Arial" w:eastAsia="Arial" w:hAnsi="Arial" w:cs="Arial"/>
+          <w:color w:val="000000"/>
+          <w:szCs w:val="20"/>
+          <w:lang w:eastAsia="es-ES_tradnl"/>
+        </w:rPr>
+        <w:t>4</w:t>
+      </w:r>
+      <w:r>
+        <w:rPr>
+          <w:rFonts w:ascii="Arial" w:eastAsia="Arial" w:hAnsi="Arial" w:cs="Arial"/>
+          <w:color w:val="000000"/>
+          <w:szCs w:val="20"/>
+          <w:lang w:eastAsia="es-ES_tradnl"/>
+        </w:rPr>
+        <w:t xml:space="preserve">. Cómo funciona </w:t>
+      </w:r>
+      <w:proofErr w:type="spellStart"/>
+      <w:r>
+        <w:rPr>
+          <w:rFonts w:ascii="Arial" w:eastAsia="Arial" w:hAnsi="Arial" w:cs="Arial"/>
+          <w:color w:val="000000"/>
+          <w:szCs w:val="20"/>
+          <w:lang w:eastAsia="es-ES_tradnl"/>
+        </w:rPr>
+        <w:t>HiperSerializer</w:t>
+      </w:r>
+      <w:proofErr w:type="spellEnd"/>
+    </w:p>
+    <w:p>
+      <w:pPr>
+        <w:rPr>
+          <w:rFonts w:ascii="Arial" w:eastAsia="Arial" w:hAnsi="Arial" w:cs="Arial"/>
+          <w:color w:val="000000"/>
+          <w:szCs w:val="20"/>
+          <w:lang w:eastAsia="es-ES_tradnl"/>
+        </w:rPr>
+      </w:pPr>
+      <w:r>
+        <w:rPr>
+          <w:rFonts w:ascii="Arial" w:eastAsia="Arial" w:hAnsi="Arial" w:cs="Arial"/>
+          <w:color w:val="000000"/>
+          <w:szCs w:val="20"/>
+          <w:lang w:eastAsia="es-ES_tradnl"/>
+        </w:rPr>
+        <w:t xml:space="preserve">El programa recibe como </w:t>
+      </w:r>
+      <w:r>
+        <w:rPr>
+          <w:rFonts w:ascii="Arial" w:eastAsia="Arial" w:hAnsi="Arial" w:cs="Arial"/>
+          <w:color w:val="000000"/>
+          <w:szCs w:val="20"/>
+          <w:lang w:eastAsia="es-ES_tradnl"/>
+        </w:rPr>
+        <w:t xml:space="preserve">entrada un tipo de dato de .Net. Mediante </w:t>
+      </w:r>
+      <w:proofErr w:type="spellStart"/>
+      <w:r>
+        <w:rPr>
+          <w:rFonts w:ascii="Arial" w:eastAsia="Arial" w:hAnsi="Arial" w:cs="Arial"/>
+          <w:color w:val="000000"/>
+          <w:szCs w:val="20"/>
+          <w:lang w:eastAsia="es-ES_tradnl"/>
+        </w:rPr>
+        <w:t>Reflection</w:t>
+      </w:r>
+      <w:proofErr w:type="spellEnd"/>
+      <w:r>
+        <w:rPr>
+          <w:rFonts w:ascii="Arial" w:eastAsia="Arial" w:hAnsi="Arial" w:cs="Arial"/>
+          <w:color w:val="000000"/>
+          <w:szCs w:val="20"/>
+          <w:lang w:eastAsia="es-ES_tradnl"/>
+        </w:rPr>
+        <w:t xml:space="preserve">, se averiguan todos los elementos </w:t>
+      </w:r>
+      <w:proofErr w:type="spellStart"/>
+      <w:r>
+        <w:rPr>
+          <w:rFonts w:ascii="Arial" w:eastAsia="Arial" w:hAnsi="Arial" w:cs="Arial"/>
+          <w:color w:val="000000"/>
+          <w:szCs w:val="20"/>
+          <w:lang w:eastAsia="es-ES_tradnl"/>
+        </w:rPr>
+        <w:t>serializables</w:t>
+      </w:r>
+      <w:proofErr w:type="spellEnd"/>
+      <w:r>
+        <w:rPr>
+          <w:rFonts w:ascii="Arial" w:eastAsia="Arial" w:hAnsi="Arial" w:cs="Arial"/>
+          <w:color w:val="000000"/>
+          <w:szCs w:val="20"/>
+          <w:lang w:eastAsia="es-ES_tradnl"/>
+        </w:rPr>
+        <w:t xml:space="preserve"> del tipo.</w:t>
+      </w:r>
+    </w:p>
+    <w:p>
+      <w:pPr>
+        <w:rPr>
+          <w:rFonts w:ascii="Arial" w:eastAsia="Arial" w:hAnsi="Arial" w:cs="Arial"/>
+          <w:color w:val="000000"/>
+          <w:szCs w:val="20"/>
+          <w:lang w:eastAsia="es-ES_tradnl"/>
+        </w:rPr>
+      </w:pPr>
+      <w:r>
+        <w:rPr>
+          <w:rFonts w:ascii="Arial" w:eastAsia="Arial" w:hAnsi="Arial" w:cs="Arial"/>
+          <w:color w:val="000000"/>
+          <w:szCs w:val="20"/>
+          <w:lang w:eastAsia="es-ES_tradnl"/>
+        </w:rPr>
+        <w:t xml:space="preserve">A partir de ese momento se va generando el código que tendrá </w:t>
+      </w:r>
+      <w:r>
+        <w:rPr>
+          <w:rFonts w:ascii="Arial" w:eastAsia="Arial" w:hAnsi="Arial" w:cs="Arial"/>
+          <w:color w:val="000000"/>
+          <w:szCs w:val="20"/>
+          <w:lang w:eastAsia="es-ES_tradnl"/>
+        </w:rPr>
+        <w:t>el</w:t>
+      </w:r>
+      <w:r>
+        <w:rPr>
+          <w:rFonts w:ascii="Arial" w:eastAsia="Arial" w:hAnsi="Arial" w:cs="Arial"/>
+          <w:color w:val="000000"/>
+          <w:szCs w:val="20"/>
+          <w:lang w:eastAsia="es-ES_tradnl"/>
+        </w:rPr>
+        <w:t xml:space="preserve"> programa </w:t>
+      </w:r>
+      <w:proofErr w:type="spellStart"/>
+      <w:r>
+        <w:rPr>
+          <w:rFonts w:ascii="Arial" w:eastAsia="Arial" w:hAnsi="Arial" w:cs="Arial"/>
+          <w:color w:val="000000"/>
+          <w:szCs w:val="20"/>
+          <w:lang w:eastAsia="es-ES_tradnl"/>
+        </w:rPr>
+        <w:t>serializador</w:t>
+      </w:r>
+      <w:proofErr w:type="spellEnd"/>
+      <w:r>
+        <w:rPr>
+          <w:rFonts w:ascii="Arial" w:eastAsia="Arial" w:hAnsi="Arial" w:cs="Arial"/>
+          <w:color w:val="000000"/>
+          <w:szCs w:val="20"/>
+          <w:lang w:eastAsia="es-ES_tradnl"/>
+        </w:rPr>
+        <w:t xml:space="preserve"> para ese tipo</w:t>
+      </w:r>
+      <w:r>
+        <w:rPr>
+          <w:rFonts w:ascii="Arial" w:eastAsia="Arial" w:hAnsi="Arial" w:cs="Arial"/>
+          <w:color w:val="000000"/>
+          <w:szCs w:val="20"/>
+          <w:lang w:eastAsia="es-ES_tradnl"/>
+        </w:rPr>
+        <w:t xml:space="preserve">. </w:t>
+      </w:r>
+      <w:r>
+        <w:rPr>
+          <w:rFonts w:ascii="Arial" w:eastAsia="Arial" w:hAnsi="Arial" w:cs="Arial"/>
+          <w:color w:val="000000"/>
+          <w:szCs w:val="20"/>
+          <w:lang w:eastAsia="es-ES_tradnl"/>
+        </w:rPr>
+        <w:t>A continuación, compila al vuelo ese código,</w:t>
+      </w:r>
+      <w:r>
+        <w:rPr>
+          <w:rFonts w:ascii="Arial" w:eastAsia="Arial" w:hAnsi="Arial" w:cs="Arial"/>
+          <w:color w:val="000000"/>
+          <w:szCs w:val="20"/>
+          <w:lang w:eastAsia="es-ES_tradnl"/>
+        </w:rPr>
+        <w:t xml:space="preserve"> se</w:t>
+      </w:r>
+      <w:r>
+        <w:rPr>
+          <w:rFonts w:ascii="Arial" w:eastAsia="Arial" w:hAnsi="Arial" w:cs="Arial"/>
+          <w:color w:val="000000"/>
+          <w:szCs w:val="20"/>
+          <w:lang w:eastAsia="es-ES_tradnl"/>
+        </w:rPr>
+        <w:t xml:space="preserve"> instancia un objeto de es</w:t>
+      </w:r>
+      <w:r>
+        <w:rPr>
+          <w:rFonts w:ascii="Arial" w:eastAsia="Arial" w:hAnsi="Arial" w:cs="Arial"/>
+          <w:color w:val="000000"/>
+          <w:szCs w:val="20"/>
+          <w:lang w:eastAsia="es-ES_tradnl"/>
+        </w:rPr>
+        <w:t>a</w:t>
+      </w:r>
+      <w:r>
+        <w:rPr>
+          <w:rFonts w:ascii="Arial" w:eastAsia="Arial" w:hAnsi="Arial" w:cs="Arial"/>
+          <w:color w:val="000000"/>
+          <w:szCs w:val="20"/>
+          <w:lang w:eastAsia="es-ES_tradnl"/>
+        </w:rPr>
+        <w:t xml:space="preserve"> </w:t>
+      </w:r>
+      <w:r>
+        <w:rPr>
+          <w:rFonts w:ascii="Arial" w:eastAsia="Arial" w:hAnsi="Arial" w:cs="Arial"/>
+          <w:color w:val="000000"/>
+          <w:szCs w:val="20"/>
+          <w:lang w:eastAsia="es-ES_tradnl"/>
+        </w:rPr>
+        <w:t xml:space="preserve">clase </w:t>
+      </w:r>
+      <w:r>
+        <w:rPr>
+          <w:rFonts w:ascii="Arial" w:eastAsia="Arial" w:hAnsi="Arial" w:cs="Arial"/>
+          <w:color w:val="000000"/>
+          <w:szCs w:val="20"/>
+          <w:lang w:eastAsia="es-ES_tradnl"/>
+        </w:rPr>
+        <w:t>y eso es lo que devuelve como salida.</w:t>
+      </w:r>
+    </w:p>
+    <w:p>
+      <w:pPr>
+        <w:rPr>
+          <w:rFonts w:ascii="Arial" w:eastAsia="Arial" w:hAnsi="Arial" w:cs="Arial"/>
+          <w:color w:val="000000"/>
+          <w:szCs w:val="20"/>
+          <w:lang w:eastAsia="es-ES_tradnl"/>
+        </w:rPr>
+      </w:pPr>
+      <w:r>
+        <w:rPr>
+          <w:rFonts w:ascii="Arial" w:eastAsia="Arial" w:hAnsi="Arial" w:cs="Arial"/>
+          <w:color w:val="000000"/>
+          <w:szCs w:val="20"/>
+          <w:lang w:eastAsia="es-ES_tradnl"/>
+        </w:rPr>
+        <w:t xml:space="preserve">Este código </w:t>
+      </w:r>
+      <w:r>
+        <w:rPr>
+          <w:rFonts w:ascii="Arial" w:eastAsia="Arial" w:hAnsi="Arial" w:cs="Arial"/>
+          <w:color w:val="000000"/>
+          <w:szCs w:val="20"/>
+          <w:lang w:eastAsia="es-ES_tradnl"/>
+        </w:rPr>
+        <w:t xml:space="preserve">generado posee </w:t>
+      </w:r>
+      <w:r>
+        <w:rPr>
+          <w:rFonts w:ascii="Arial" w:eastAsia="Arial" w:hAnsi="Arial" w:cs="Arial"/>
+          <w:color w:val="000000"/>
+          <w:szCs w:val="20"/>
+          <w:lang w:eastAsia="es-ES_tradnl"/>
+        </w:rPr>
+        <w:t xml:space="preserve">dos acciones a realizar: la </w:t>
+      </w:r>
+      <w:proofErr w:type="spellStart"/>
+      <w:r>
+        <w:rPr>
+          <w:rFonts w:ascii="Arial" w:eastAsia="Arial" w:hAnsi="Arial" w:cs="Arial"/>
+          <w:color w:val="000000"/>
+          <w:szCs w:val="20"/>
+          <w:lang w:eastAsia="es-ES_tradnl"/>
+        </w:rPr>
+        <w:t>serialización</w:t>
+      </w:r>
+      <w:proofErr w:type="spellEnd"/>
+      <w:r>
+        <w:rPr>
+          <w:rFonts w:ascii="Arial" w:eastAsia="Arial" w:hAnsi="Arial" w:cs="Arial"/>
+          <w:color w:val="000000"/>
+          <w:szCs w:val="20"/>
+          <w:lang w:eastAsia="es-ES_tradnl"/>
+        </w:rPr>
+        <w:t xml:space="preserve"> y la </w:t>
+      </w:r>
+      <w:proofErr w:type="spellStart"/>
+      <w:r>
+        <w:rPr>
+          <w:rFonts w:ascii="Arial" w:eastAsia="Arial" w:hAnsi="Arial" w:cs="Arial"/>
+          <w:color w:val="000000"/>
+          <w:szCs w:val="20"/>
+          <w:lang w:eastAsia="es-ES_tradnl"/>
+        </w:rPr>
+        <w:t>deseriali</w:t>
+      </w:r>
+      <w:r>
+        <w:rPr>
+          <w:rFonts w:ascii="Arial" w:eastAsia="Arial" w:hAnsi="Arial" w:cs="Arial"/>
+          <w:color w:val="000000"/>
+          <w:szCs w:val="20"/>
+          <w:lang w:eastAsia="es-ES_tradnl"/>
+        </w:rPr>
+        <w:t>z</w:t>
+      </w:r>
+      <w:r>
+        <w:rPr>
+          <w:rFonts w:ascii="Arial" w:eastAsia="Arial" w:hAnsi="Arial" w:cs="Arial"/>
+          <w:color w:val="000000"/>
+          <w:szCs w:val="20"/>
+          <w:lang w:eastAsia="es-ES_tradnl"/>
+        </w:rPr>
+        <w:t>ación</w:t>
+      </w:r>
+      <w:proofErr w:type="spellEnd"/>
+      <w:r>
+        <w:rPr>
+          <w:rFonts w:ascii="Arial" w:eastAsia="Arial" w:hAnsi="Arial" w:cs="Arial"/>
+          <w:color w:val="000000"/>
+          <w:szCs w:val="20"/>
+          <w:lang w:eastAsia="es-ES_tradnl"/>
+        </w:rPr>
+        <w:t xml:space="preserve">. Para cada elemento se van generando a la vez el código para los dos métodos, rellenando sendas cadenas llamadas </w:t>
+      </w:r>
+      <w:proofErr w:type="spellStart"/>
+      <w:r>
+        <w:rPr>
+          <w:rFonts w:ascii="Arial" w:eastAsia="Arial" w:hAnsi="Arial" w:cs="Arial"/>
+          <w:color w:val="000000"/>
+          <w:szCs w:val="20"/>
+          <w:lang w:eastAsia="es-ES_tradnl"/>
+        </w:rPr>
+        <w:t>strEncode</w:t>
+      </w:r>
+      <w:proofErr w:type="spellEnd"/>
+      <w:r>
+        <w:rPr>
+          <w:rFonts w:ascii="Arial" w:eastAsia="Arial" w:hAnsi="Arial" w:cs="Arial"/>
+          <w:color w:val="000000"/>
+          <w:szCs w:val="20"/>
+          <w:lang w:eastAsia="es-ES_tradnl"/>
+        </w:rPr>
+        <w:t xml:space="preserve"> y </w:t>
+      </w:r>
+      <w:proofErr w:type="spellStart"/>
+      <w:r>
+        <w:rPr>
+          <w:rFonts w:ascii="Arial" w:eastAsia="Arial" w:hAnsi="Arial" w:cs="Arial"/>
+          <w:color w:val="000000"/>
+          <w:szCs w:val="20"/>
+          <w:lang w:eastAsia="es-ES_tradnl"/>
+        </w:rPr>
+        <w:t>strDecode</w:t>
+      </w:r>
+      <w:proofErr w:type="spellEnd"/>
+      <w:r>
+        <w:rPr>
+          <w:rFonts w:ascii="Arial" w:eastAsia="Arial" w:hAnsi="Arial" w:cs="Arial"/>
+          <w:color w:val="000000"/>
+          <w:szCs w:val="20"/>
+          <w:lang w:eastAsia="es-ES_tradnl"/>
+        </w:rPr>
+        <w:t>.</w:t>
+      </w:r>
+      <w:r>
+        <w:rPr>
+          <w:rFonts w:ascii="Arial" w:eastAsia="Arial" w:hAnsi="Arial" w:cs="Arial"/>
+          <w:color w:val="000000"/>
+          <w:szCs w:val="20"/>
+          <w:lang w:eastAsia="es-ES_tradnl"/>
+        </w:rPr>
+        <w:t xml:space="preserve"> </w:t>
+      </w:r>
+    </w:p>
+    <w:p>
+      <w:pPr>
+        <w:rPr>
+          <w:rFonts w:ascii="Arial" w:eastAsia="Arial" w:hAnsi="Arial" w:cs="Arial"/>
+          <w:color w:val="000000"/>
+          <w:szCs w:val="20"/>
+          <w:lang w:eastAsia="es-ES_tradnl"/>
+        </w:rPr>
+      </w:pPr>
+      <w:r>
+        <w:rPr>
+          <w:rFonts w:ascii="Arial" w:eastAsia="Arial" w:hAnsi="Arial" w:cs="Arial"/>
+          <w:color w:val="000000"/>
+          <w:szCs w:val="20"/>
+          <w:lang w:eastAsia="es-ES_tradnl"/>
+        </w:rPr>
+        <w:t xml:space="preserve">Para ello, de cada elemento obtenemos sus características, también mediante </w:t>
+      </w:r>
+      <w:proofErr w:type="spellStart"/>
+      <w:r>
+        <w:rPr>
+          <w:rFonts w:ascii="Arial" w:eastAsia="Arial" w:hAnsi="Arial" w:cs="Arial"/>
+          <w:color w:val="000000"/>
+          <w:szCs w:val="20"/>
+          <w:lang w:eastAsia="es-ES_tradnl"/>
+        </w:rPr>
+        <w:t>Reflection</w:t>
+      </w:r>
+      <w:proofErr w:type="spellEnd"/>
+      <w:r>
+        <w:rPr>
+          <w:rFonts w:ascii="Arial" w:eastAsia="Arial" w:hAnsi="Arial" w:cs="Arial"/>
+          <w:color w:val="000000"/>
+          <w:szCs w:val="20"/>
+          <w:lang w:eastAsia="es-ES_tradnl"/>
+        </w:rPr>
+        <w:t xml:space="preserve">. Una vez analizadas nos permite averiguar qué tipo de elemento es. Así, sabremos si es un </w:t>
+      </w:r>
+      <w:proofErr w:type="spellStart"/>
+      <w:r>
+        <w:rPr>
+          <w:rFonts w:ascii="Arial" w:eastAsia="Arial" w:hAnsi="Arial" w:cs="Arial"/>
+          <w:color w:val="000000"/>
+          <w:szCs w:val="20"/>
+          <w:lang w:eastAsia="es-ES_tradnl"/>
+        </w:rPr>
+        <w:t>array</w:t>
+      </w:r>
+      <w:proofErr w:type="spellEnd"/>
+      <w:r>
+        <w:rPr>
+          <w:rFonts w:ascii="Arial" w:eastAsia="Arial" w:hAnsi="Arial" w:cs="Arial"/>
+          <w:color w:val="000000"/>
+          <w:szCs w:val="20"/>
+          <w:lang w:eastAsia="es-ES_tradnl"/>
+        </w:rPr>
+        <w:t xml:space="preserve">, si es una estructura, una lista, etc., y generamos el código que lo serializa y </w:t>
+      </w:r>
+      <w:proofErr w:type="spellStart"/>
+      <w:r>
+        <w:rPr>
+          <w:rFonts w:ascii="Arial" w:eastAsia="Arial" w:hAnsi="Arial" w:cs="Arial"/>
+          <w:color w:val="000000"/>
+          <w:szCs w:val="20"/>
+          <w:lang w:eastAsia="es-ES_tradnl"/>
+        </w:rPr>
+        <w:t>deserializa</w:t>
+      </w:r>
+      <w:proofErr w:type="spellEnd"/>
+      <w:r>
+        <w:rPr>
+          <w:rFonts w:ascii="Arial" w:eastAsia="Arial" w:hAnsi="Arial" w:cs="Arial"/>
+          <w:color w:val="000000"/>
+          <w:szCs w:val="20"/>
+          <w:lang w:eastAsia="es-ES_tradnl"/>
+        </w:rPr>
+        <w:t xml:space="preserve"> adecuadamente</w:t>
+      </w:r>
+    </w:p>
+    <w:p>
+      <w:pPr>
+        <w:rPr>
+          <w:rFonts w:ascii="Arial" w:eastAsia="Arial" w:hAnsi="Arial" w:cs="Arial"/>
+          <w:color w:val="000000"/>
+          <w:szCs w:val="20"/>
+          <w:lang w:eastAsia="es-ES_tradnl"/>
+        </w:rPr>
+      </w:pPr>
+      <w:r>
+        <w:rPr>
+          <w:rFonts w:ascii="Arial" w:eastAsia="Arial" w:hAnsi="Arial" w:cs="Arial"/>
+          <w:color w:val="000000"/>
+          <w:szCs w:val="20"/>
+          <w:lang w:eastAsia="es-ES_tradnl"/>
+        </w:rPr>
+        <w:t>E</w:t>
+      </w:r>
+      <w:r>
+        <w:rPr>
+          <w:rFonts w:ascii="Arial" w:eastAsia="Arial" w:hAnsi="Arial" w:cs="Arial"/>
+          <w:color w:val="000000"/>
+          <w:szCs w:val="20"/>
+          <w:lang w:eastAsia="es-ES_tradnl"/>
+        </w:rPr>
+        <w:t>l programa generado realiza la tarea exclusiva de serializar y deserializar objetos de ese tipo. Además, lo</w:t>
+      </w:r>
+      <w:r>
+        <w:rPr>
+          <w:rFonts w:ascii="Arial" w:eastAsia="Arial" w:hAnsi="Arial" w:cs="Arial"/>
+          <w:color w:val="000000"/>
+          <w:szCs w:val="20"/>
+          <w:lang w:eastAsia="es-ES_tradnl"/>
+        </w:rPr>
+        <w:t xml:space="preserve"> hace de una manera muy eficiente</w:t>
+      </w:r>
+      <w:r>
+        <w:rPr>
+          <w:rFonts w:ascii="Arial" w:eastAsia="Arial" w:hAnsi="Arial" w:cs="Arial"/>
+          <w:color w:val="000000"/>
+          <w:szCs w:val="20"/>
+          <w:lang w:eastAsia="es-ES_tradnl"/>
+        </w:rPr>
+        <w:t xml:space="preserve"> y rápida, como se verá en las pruebas realizadas.</w:t>
+      </w:r>
+      <w:r>
+        <w:rPr>
+          <w:rFonts w:ascii="Arial" w:eastAsia="Arial" w:hAnsi="Arial" w:cs="Arial"/>
+          <w:color w:val="000000"/>
+          <w:szCs w:val="20"/>
+          <w:lang w:eastAsia="es-ES_tradnl"/>
+        </w:rPr>
+        <w:t xml:space="preserve"> Es lógico, ya que la única acción que realiza es invocar al elemento para su </w:t>
+      </w:r>
+      <w:proofErr w:type="spellStart"/>
+      <w:r>
+        <w:rPr>
+          <w:rFonts w:ascii="Arial" w:eastAsia="Arial" w:hAnsi="Arial" w:cs="Arial"/>
+          <w:color w:val="000000"/>
+          <w:szCs w:val="20"/>
+          <w:lang w:eastAsia="es-ES_tradnl"/>
+        </w:rPr>
+        <w:t>serialización</w:t>
+      </w:r>
+      <w:proofErr w:type="spellEnd"/>
+      <w:r>
+        <w:rPr>
+          <w:rFonts w:ascii="Arial" w:eastAsia="Arial" w:hAnsi="Arial" w:cs="Arial"/>
+          <w:color w:val="000000"/>
+          <w:szCs w:val="20"/>
+          <w:lang w:eastAsia="es-ES_tradnl"/>
+        </w:rPr>
+        <w:t xml:space="preserve">, o recorrer el fichero y volcando los valores en los elementos correspondientes, para la </w:t>
+      </w:r>
+      <w:proofErr w:type="spellStart"/>
+      <w:r>
+        <w:rPr>
+          <w:rFonts w:ascii="Arial" w:eastAsia="Arial" w:hAnsi="Arial" w:cs="Arial"/>
+          <w:color w:val="000000"/>
+          <w:szCs w:val="20"/>
+          <w:lang w:eastAsia="es-ES_tradnl"/>
+        </w:rPr>
+        <w:t>deserialización</w:t>
+      </w:r>
+      <w:proofErr w:type="spellEnd"/>
+    </w:p>
+    <w:p>
+      <w:pPr>
+        <w:rPr>
+          <w:rFonts w:ascii="Arial" w:eastAsia="Arial" w:hAnsi="Arial" w:cs="Arial"/>
+          <w:color w:val="000000"/>
+          <w:szCs w:val="20"/>
+          <w:lang w:eastAsia="es-ES_tradnl"/>
+        </w:rPr>
+      </w:pPr>
+    </w:p>
+    <w:p>
+      <w:pPr>
+        <w:rPr>
+          <w:rFonts w:ascii="Arial" w:eastAsia="Arial" w:hAnsi="Arial" w:cs="Arial"/>
+          <w:color w:val="000000"/>
+          <w:szCs w:val="20"/>
+          <w:lang w:eastAsia="es-ES_tradnl"/>
+        </w:rPr>
+      </w:pPr>
+      <w:r>
+        <w:rPr>
+          <w:rFonts w:ascii="Arial" w:eastAsia="Arial" w:hAnsi="Arial" w:cs="Arial"/>
+          <w:color w:val="000000"/>
+          <w:szCs w:val="20"/>
+          <w:lang w:eastAsia="es-ES_tradnl"/>
+        </w:rPr>
+        <w:t xml:space="preserve">3.4. Cómo genera cada </w:t>
+      </w:r>
+      <w:proofErr w:type="spellStart"/>
+      <w:r>
+        <w:rPr>
+          <w:rFonts w:ascii="Arial" w:eastAsia="Arial" w:hAnsi="Arial" w:cs="Arial"/>
+          <w:color w:val="000000"/>
+          <w:szCs w:val="20"/>
+          <w:lang w:eastAsia="es-ES_tradnl"/>
+        </w:rPr>
+        <w:t>serializador</w:t>
+      </w:r>
+      <w:proofErr w:type="spellEnd"/>
+    </w:p>
+    <w:p>
+      <w:pPr>
+        <w:rPr>
+          <w:rFonts w:ascii="Arial" w:eastAsia="Arial" w:hAnsi="Arial" w:cs="Arial"/>
+          <w:color w:val="000000"/>
+          <w:szCs w:val="20"/>
+          <w:lang w:eastAsia="es-ES_tradnl"/>
+        </w:rPr>
+      </w:pPr>
+      <w:r>
+        <w:rPr>
+          <w:rFonts w:ascii="Arial" w:eastAsia="Arial" w:hAnsi="Arial" w:cs="Arial"/>
+          <w:color w:val="000000"/>
+          <w:szCs w:val="20"/>
+          <w:lang w:eastAsia="es-ES_tradnl"/>
+        </w:rPr>
         <w:lastRenderedPageBreak/>
-        <w:t xml:space="preserve">Generar un serializador para cualquier clase </w:t>
-      </w:r>
-      <w:r>
-        <w:rPr>
-          <w:rFonts w:ascii="Arial" w:eastAsia="Arial" w:hAnsi="Arial" w:cs="Arial"/>
-          <w:color w:val="000000"/>
-          <w:szCs w:val="20"/>
-          <w:lang w:eastAsia="es-ES_tradnl"/>
-        </w:rPr>
-        <w:t>cuyo tipo se le indique en el constructor. Este serializador r</w:t>
-      </w:r>
-      <w:r>
-        <w:rPr>
-          <w:rFonts w:ascii="Arial" w:eastAsia="Arial" w:hAnsi="Arial" w:cs="Arial"/>
-          <w:color w:val="000000"/>
-          <w:szCs w:val="20"/>
-          <w:lang w:eastAsia="es-ES_tradnl"/>
-        </w:rPr>
-        <w:t>ealiza la tarea de serializar y deserializar</w:t>
-      </w:r>
-      <w:r>
-        <w:rPr>
-          <w:rFonts w:ascii="Arial" w:eastAsia="Arial" w:hAnsi="Arial" w:cs="Arial"/>
-          <w:color w:val="000000"/>
-          <w:szCs w:val="20"/>
-          <w:lang w:eastAsia="es-ES_tradnl"/>
-        </w:rPr>
-        <w:t xml:space="preserve"> cualquier objeto de </w:t>
-      </w:r>
-      <w:r>
-        <w:rPr>
-          <w:rFonts w:ascii="Arial" w:eastAsia="Arial" w:hAnsi="Arial" w:cs="Arial"/>
-          <w:color w:val="000000"/>
-          <w:szCs w:val="20"/>
-          <w:lang w:eastAsia="es-ES_tradnl"/>
-        </w:rPr>
-        <w:t>esa</w:t>
-      </w:r>
-      <w:r>
-        <w:rPr>
-          <w:rFonts w:ascii="Arial" w:eastAsia="Arial" w:hAnsi="Arial" w:cs="Arial"/>
-          <w:color w:val="000000"/>
-          <w:szCs w:val="20"/>
-          <w:lang w:eastAsia="es-ES_tradnl"/>
-        </w:rPr>
-        <w:t xml:space="preserve"> clase</w:t>
-      </w:r>
-      <w:r>
-        <w:rPr>
-          <w:rFonts w:ascii="Arial" w:eastAsia="Arial" w:hAnsi="Arial" w:cs="Arial"/>
-          <w:color w:val="000000"/>
-          <w:szCs w:val="20"/>
-          <w:lang w:eastAsia="es-ES_tradnl"/>
-        </w:rPr>
-        <w:t xml:space="preserve"> de manera óptima.</w:t>
-      </w:r>
-    </w:p>
-    <w:p>
-      <w:pPr>
-        <w:rPr>
-          <w:rFonts w:ascii="Arial" w:eastAsia="Arial" w:hAnsi="Arial" w:cs="Arial"/>
-          <w:color w:val="000000"/>
-          <w:szCs w:val="20"/>
-          <w:lang w:eastAsia="es-ES_tradnl"/>
-        </w:rPr>
-      </w:pPr>
-    </w:p>
-    <w:p>
-      <w:pPr>
-        <w:rPr>
-          <w:rFonts w:ascii="Arial" w:eastAsia="Arial" w:hAnsi="Arial" w:cs="Arial"/>
-          <w:color w:val="000000"/>
-          <w:szCs w:val="20"/>
-          <w:lang w:eastAsia="es-ES_tradnl"/>
-        </w:rPr>
-      </w:pPr>
-    </w:p>
-    <w:p>
-      <w:pPr>
-        <w:rPr>
-          <w:rFonts w:ascii="Arial" w:eastAsia="Arial" w:hAnsi="Arial" w:cs="Arial"/>
-          <w:color w:val="000000"/>
-          <w:szCs w:val="20"/>
-          <w:lang w:eastAsia="es-ES_tradnl"/>
-        </w:rPr>
-      </w:pPr>
-    </w:p>
-    <w:p>
-      <w:pPr>
-        <w:rPr>
-          <w:rFonts w:ascii="Arial" w:eastAsia="Arial" w:hAnsi="Arial" w:cs="Arial"/>
-          <w:color w:val="000000"/>
-          <w:szCs w:val="20"/>
-          <w:lang w:eastAsia="es-ES_tradnl"/>
-        </w:rPr>
-      </w:pPr>
-      <w:r>
-        <w:rPr>
-          <w:rFonts w:ascii="Arial" w:eastAsia="Arial" w:hAnsi="Arial" w:cs="Arial"/>
-          <w:color w:val="000000"/>
-          <w:szCs w:val="20"/>
-          <w:lang w:eastAsia="es-ES_tradnl"/>
-        </w:rPr>
-        <w:t>3.3</w:t>
-      </w:r>
-      <w:r>
-        <w:rPr>
-          <w:rFonts w:ascii="Arial" w:eastAsia="Arial" w:hAnsi="Arial" w:cs="Arial"/>
-          <w:color w:val="000000"/>
-          <w:szCs w:val="20"/>
-          <w:lang w:eastAsia="es-ES_tradnl"/>
-        </w:rPr>
-        <w:t>. Cómo funciona el programa</w:t>
-      </w:r>
-    </w:p>
-    <w:p>
-      <w:pPr>
-        <w:rPr>
-          <w:rFonts w:ascii="Arial" w:eastAsia="Arial" w:hAnsi="Arial" w:cs="Arial"/>
-          <w:color w:val="000000"/>
-          <w:szCs w:val="20"/>
-          <w:lang w:eastAsia="es-ES_tradnl"/>
-        </w:rPr>
-      </w:pPr>
-      <w:r>
-        <w:rPr>
-          <w:rFonts w:ascii="Arial" w:eastAsia="Arial" w:hAnsi="Arial" w:cs="Arial"/>
-          <w:color w:val="000000"/>
-          <w:szCs w:val="20"/>
-          <w:lang w:eastAsia="es-ES_tradnl"/>
-        </w:rPr>
-        <w:t>El programa recibe como entrada un tipo de dato de .Net, realiza una comprobación de todos los elementos susceptibles de ser serializados, y va generando el código de una aplicación capaz de realizar la serialización de instancias de ese tipo. A continuación, compila al vuelo ese código, instancia un objeto de ese programa y eso es lo que devuelve como salida.</w:t>
-      </w:r>
-    </w:p>
-    <w:p>
-      <w:pPr>
-        <w:rPr>
-          <w:rFonts w:ascii="Arial" w:eastAsia="Arial" w:hAnsi="Arial" w:cs="Arial"/>
-          <w:color w:val="000000"/>
-          <w:szCs w:val="20"/>
-          <w:lang w:eastAsia="es-ES_tradnl"/>
-        </w:rPr>
-      </w:pPr>
-      <w:r>
-        <w:rPr>
-          <w:rFonts w:ascii="Arial" w:eastAsia="Arial" w:hAnsi="Arial" w:cs="Arial"/>
-          <w:color w:val="000000"/>
-          <w:szCs w:val="20"/>
-          <w:lang w:eastAsia="es-ES_tradnl"/>
-        </w:rPr>
-        <w:t>E</w:t>
-      </w:r>
-      <w:r>
-        <w:rPr>
-          <w:rFonts w:ascii="Arial" w:eastAsia="Arial" w:hAnsi="Arial" w:cs="Arial"/>
-          <w:color w:val="000000"/>
-          <w:szCs w:val="20"/>
-          <w:lang w:eastAsia="es-ES_tradnl"/>
-        </w:rPr>
-        <w:t>l programa generado realiza la tarea exclusiva de serializar y deserializar objetos de ese tipo. Además, lo</w:t>
-      </w:r>
-      <w:r>
-        <w:rPr>
-          <w:rFonts w:ascii="Arial" w:eastAsia="Arial" w:hAnsi="Arial" w:cs="Arial"/>
-          <w:color w:val="000000"/>
-          <w:szCs w:val="20"/>
-          <w:lang w:eastAsia="es-ES_tradnl"/>
-        </w:rPr>
-        <w:t xml:space="preserve"> hace de una manera muy eficiente</w:t>
-      </w:r>
-      <w:r>
-        <w:rPr>
-          <w:rFonts w:ascii="Arial" w:eastAsia="Arial" w:hAnsi="Arial" w:cs="Arial"/>
-          <w:color w:val="000000"/>
-          <w:szCs w:val="20"/>
-          <w:lang w:eastAsia="es-ES_tradnl"/>
-        </w:rPr>
-        <w:t xml:space="preserve"> y rápida, como se verá en las pruebas realizadas.</w:t>
-      </w:r>
-    </w:p>
-    <w:p>
-      <w:pPr>
-        <w:rPr>
-          <w:rFonts w:ascii="Arial" w:eastAsia="Arial" w:hAnsi="Arial" w:cs="Arial"/>
-          <w:color w:val="000000"/>
-          <w:szCs w:val="20"/>
-          <w:lang w:eastAsia="es-ES_tradnl"/>
-        </w:rPr>
-      </w:pPr>
-      <w:r>
-        <w:rPr>
-          <w:rFonts w:ascii="Arial" w:eastAsia="Arial" w:hAnsi="Arial" w:cs="Arial"/>
-          <w:color w:val="000000"/>
-          <w:szCs w:val="20"/>
-          <w:lang w:eastAsia="es-ES_tradnl"/>
-        </w:rPr>
-        <w:t xml:space="preserve">La aplicación Generador.dll, se integra en cualquier aplicación .net simplemente cargándose como un DLL más. </w:t>
-      </w:r>
-    </w:p>
-    <w:p>
-      <w:pPr>
-        <w:rPr>
-          <w:rFonts w:ascii="Arial" w:eastAsia="Arial" w:hAnsi="Arial" w:cs="Arial"/>
-          <w:color w:val="000000"/>
-          <w:szCs w:val="20"/>
-          <w:lang w:eastAsia="es-ES_tradnl"/>
-        </w:rPr>
-      </w:pPr>
-      <w:r>
-        <w:rPr>
-          <w:rFonts w:ascii="Arial" w:eastAsia="Arial" w:hAnsi="Arial" w:cs="Arial"/>
-          <w:color w:val="000000"/>
-          <w:szCs w:val="20"/>
-          <w:lang w:eastAsia="es-ES_tradnl"/>
-        </w:rPr>
-        <w:t xml:space="preserve">A partir de ese momento, se puede utilizar </w:t>
-      </w:r>
-      <w:r>
-        <w:rPr>
-          <w:rFonts w:ascii="Arial" w:eastAsia="Arial" w:hAnsi="Arial" w:cs="Arial"/>
-          <w:color w:val="000000"/>
-          <w:szCs w:val="20"/>
-          <w:lang w:eastAsia="es-ES_tradnl"/>
-        </w:rPr>
-        <w:t>i</w:t>
-      </w:r>
-      <w:r>
-        <w:rPr>
-          <w:rFonts w:ascii="Arial" w:eastAsia="Arial" w:hAnsi="Arial" w:cs="Arial"/>
-          <w:color w:val="000000"/>
-          <w:szCs w:val="20"/>
-          <w:lang w:eastAsia="es-ES_tradnl"/>
-        </w:rPr>
-        <w:t>nstanciando la clase Generador y</w:t>
-      </w:r>
-      <w:r>
-        <w:rPr>
-          <w:rFonts w:ascii="Arial" w:eastAsia="Arial" w:hAnsi="Arial" w:cs="Arial"/>
-          <w:color w:val="000000"/>
-          <w:szCs w:val="20"/>
-          <w:lang w:eastAsia="es-ES_tradnl"/>
-        </w:rPr>
-        <w:t xml:space="preserve"> llamando al método </w:t>
-      </w:r>
-      <w:proofErr w:type="spellStart"/>
-      <w:r>
-        <w:rPr>
-          <w:rFonts w:ascii="Arial" w:eastAsia="Arial" w:hAnsi="Arial" w:cs="Arial"/>
-          <w:color w:val="000000"/>
-          <w:szCs w:val="20"/>
-          <w:lang w:eastAsia="es-ES_tradnl"/>
-        </w:rPr>
-        <w:t>getSerializer</w:t>
+        <w:t xml:space="preserve">El código para serializar básicamente consiste en ir montando un </w:t>
+      </w:r>
+      <w:proofErr w:type="spellStart"/>
+      <w:r>
+        <w:rPr>
+          <w:rFonts w:ascii="Arial" w:eastAsia="Arial" w:hAnsi="Arial" w:cs="Arial"/>
+          <w:color w:val="000000"/>
+          <w:szCs w:val="20"/>
+          <w:lang w:eastAsia="es-ES_tradnl"/>
+        </w:rPr>
+        <w:t>String</w:t>
+      </w:r>
+      <w:proofErr w:type="spellEnd"/>
+      <w:r>
+        <w:rPr>
+          <w:rFonts w:ascii="Arial" w:eastAsia="Arial" w:hAnsi="Arial" w:cs="Arial"/>
+          <w:color w:val="000000"/>
+          <w:szCs w:val="20"/>
+          <w:lang w:eastAsia="es-ES_tradnl"/>
+        </w:rPr>
+        <w:t xml:space="preserve"> que acumule la información de cada elemento en el formato pertinente. </w:t>
+      </w:r>
+    </w:p>
+    <w:p>
+      <w:pPr>
+        <w:rPr>
+          <w:rFonts w:ascii="Arial" w:eastAsia="Arial" w:hAnsi="Arial" w:cs="Arial"/>
+          <w:color w:val="000000"/>
+          <w:szCs w:val="20"/>
+          <w:lang w:eastAsia="es-ES_tradnl"/>
+        </w:rPr>
+      </w:pPr>
+      <w:r>
+        <w:rPr>
+          <w:rFonts w:ascii="Arial" w:eastAsia="Arial" w:hAnsi="Arial" w:cs="Arial"/>
+          <w:color w:val="000000"/>
+          <w:szCs w:val="20"/>
+          <w:lang w:eastAsia="es-ES_tradnl"/>
+        </w:rPr>
+        <w:t xml:space="preserve">El código para la </w:t>
+      </w:r>
+      <w:proofErr w:type="spellStart"/>
+      <w:r>
+        <w:rPr>
+          <w:rFonts w:ascii="Arial" w:eastAsia="Arial" w:hAnsi="Arial" w:cs="Arial"/>
+          <w:color w:val="000000"/>
+          <w:szCs w:val="20"/>
+          <w:lang w:eastAsia="es-ES_tradnl"/>
+        </w:rPr>
+        <w:t>deserialización</w:t>
+      </w:r>
+      <w:proofErr w:type="spellEnd"/>
+      <w:r>
+        <w:rPr>
+          <w:rFonts w:ascii="Arial" w:eastAsia="Arial" w:hAnsi="Arial" w:cs="Arial"/>
+          <w:color w:val="000000"/>
+          <w:szCs w:val="20"/>
+          <w:lang w:eastAsia="es-ES_tradnl"/>
+        </w:rPr>
+        <w:t xml:space="preserve"> básicamente consiste en ir recogiendo a partir de</w:t>
+      </w:r>
+    </w:p>
+    <w:p>
+      <w:pPr>
+        <w:rPr>
+          <w:rFonts w:ascii="Arial" w:eastAsia="Arial" w:hAnsi="Arial" w:cs="Arial"/>
+          <w:color w:val="000000"/>
+          <w:szCs w:val="20"/>
+          <w:lang w:eastAsia="es-ES_tradnl"/>
+        </w:rPr>
+      </w:pPr>
+    </w:p>
+    <w:p>
+      <w:pPr>
+        <w:rPr>
+          <w:rFonts w:ascii="Arial" w:eastAsia="Arial" w:hAnsi="Arial" w:cs="Arial"/>
+          <w:color w:val="000000"/>
+          <w:szCs w:val="20"/>
+          <w:lang w:eastAsia="es-ES_tradnl"/>
+        </w:rPr>
+      </w:pPr>
+    </w:p>
+    <w:p>
+      <w:pPr>
+        <w:rPr>
+          <w:rFonts w:ascii="Arial" w:eastAsia="Arial" w:hAnsi="Arial" w:cs="Arial"/>
+          <w:color w:val="000000"/>
+          <w:szCs w:val="20"/>
+          <w:lang w:eastAsia="es-ES_tradnl"/>
+        </w:rPr>
+      </w:pPr>
+      <w:r>
+        <w:rPr>
+          <w:rFonts w:ascii="Arial" w:eastAsia="Arial" w:hAnsi="Arial" w:cs="Arial"/>
+          <w:color w:val="000000"/>
+          <w:szCs w:val="20"/>
+          <w:lang w:eastAsia="es-ES_tradnl"/>
+        </w:rPr>
+        <w:t xml:space="preserve">Una vez que se invoca el método </w:t>
+      </w:r>
+      <w:proofErr w:type="spellStart"/>
+      <w:r>
+        <w:rPr>
+          <w:rFonts w:ascii="Arial" w:eastAsia="Arial" w:hAnsi="Arial" w:cs="Arial"/>
+          <w:color w:val="000000"/>
+          <w:szCs w:val="20"/>
+          <w:lang w:eastAsia="es-ES_tradnl"/>
+        </w:rPr>
+        <w:t>Generador.getSerializer</w:t>
+      </w:r>
+      <w:proofErr w:type="spellEnd"/>
+      <w:r>
+        <w:rPr>
+          <w:rFonts w:ascii="Arial" w:eastAsia="Arial" w:hAnsi="Arial" w:cs="Arial"/>
+          <w:color w:val="000000"/>
+          <w:szCs w:val="20"/>
+          <w:lang w:eastAsia="es-ES_tradnl"/>
+        </w:rPr>
+        <w:t>, el programa ya sabe para qué tipo tiene que generar el código de su serializador particular.</w:t>
+      </w:r>
+      <w:r>
+        <w:rPr>
+          <w:rFonts w:ascii="Arial" w:eastAsia="Arial" w:hAnsi="Arial" w:cs="Arial"/>
+          <w:color w:val="000000"/>
+          <w:szCs w:val="20"/>
+          <w:lang w:eastAsia="es-ES_tradnl"/>
+        </w:rPr>
+        <w:t xml:space="preserve"> Para ayudar en esta tarea se utiliza el espacio de nombres </w:t>
+      </w:r>
+      <w:proofErr w:type="spellStart"/>
+      <w:r>
+        <w:rPr>
+          <w:rFonts w:ascii="Arial" w:eastAsia="Arial" w:hAnsi="Arial" w:cs="Arial"/>
+          <w:color w:val="000000"/>
+          <w:szCs w:val="20"/>
+          <w:lang w:eastAsia="es-ES_tradnl"/>
+        </w:rPr>
+        <w:t>System.Reflection</w:t>
       </w:r>
       <w:proofErr w:type="spellEnd"/>
       <w:r>
@@ -680,204 +1579,138 @@
         </w:rPr>
         <w:t>.</w:t>
       </w:r>
-      <w:r>
-        <w:rPr>
-          <w:rFonts w:ascii="Arial" w:eastAsia="Arial" w:hAnsi="Arial" w:cs="Arial"/>
-          <w:color w:val="000000"/>
-          <w:szCs w:val="20"/>
-          <w:lang w:eastAsia="es-ES_tradnl"/>
-        </w:rPr>
-        <w:t xml:space="preserve"> A la hora de instanciar, al constructor hay que pasarle </w:t>
-      </w:r>
-      <w:r>
-        <w:rPr>
-          <w:rFonts w:ascii="Arial" w:eastAsia="Arial" w:hAnsi="Arial" w:cs="Arial"/>
-          <w:color w:val="000000"/>
-          <w:szCs w:val="20"/>
-          <w:lang w:eastAsia="es-ES_tradnl"/>
-        </w:rPr>
-        <w:t xml:space="preserve">como parámetro un </w:t>
-      </w:r>
-      <w:proofErr w:type="spellStart"/>
-      <w:r>
-        <w:rPr>
-          <w:rFonts w:ascii="Arial" w:eastAsia="Arial" w:hAnsi="Arial" w:cs="Arial"/>
-          <w:color w:val="000000"/>
-          <w:szCs w:val="20"/>
-          <w:lang w:eastAsia="es-ES_tradnl"/>
-        </w:rPr>
-        <w:t>System.Type</w:t>
-      </w:r>
-      <w:proofErr w:type="spellEnd"/>
-      <w:r>
-        <w:rPr>
-          <w:rFonts w:ascii="Arial" w:eastAsia="Arial" w:hAnsi="Arial" w:cs="Arial"/>
-          <w:color w:val="000000"/>
-          <w:szCs w:val="20"/>
-          <w:lang w:eastAsia="es-ES_tradnl"/>
-        </w:rPr>
-        <w:t xml:space="preserve">. En el momento de invocar al método </w:t>
-      </w:r>
-      <w:proofErr w:type="spellStart"/>
-      <w:r>
-        <w:rPr>
-          <w:rFonts w:ascii="Arial" w:eastAsia="Arial" w:hAnsi="Arial" w:cs="Arial"/>
-          <w:color w:val="000000"/>
-          <w:szCs w:val="20"/>
-          <w:lang w:eastAsia="es-ES_tradnl"/>
-        </w:rPr>
-        <w:t>getSerializer</w:t>
-      </w:r>
-      <w:proofErr w:type="spellEnd"/>
-      <w:r>
-        <w:rPr>
-          <w:rFonts w:ascii="Arial" w:eastAsia="Arial" w:hAnsi="Arial" w:cs="Arial"/>
-          <w:color w:val="000000"/>
-          <w:szCs w:val="20"/>
-          <w:lang w:eastAsia="es-ES_tradnl"/>
-        </w:rPr>
-        <w:t>, s</w:t>
-      </w:r>
-      <w:r>
-        <w:rPr>
-          <w:rFonts w:ascii="Arial" w:eastAsia="Arial" w:hAnsi="Arial" w:cs="Arial"/>
-          <w:color w:val="000000"/>
-          <w:szCs w:val="20"/>
-          <w:lang w:eastAsia="es-ES_tradnl"/>
-        </w:rPr>
-        <w:t>e</w:t>
-      </w:r>
-      <w:r>
-        <w:rPr>
-          <w:rFonts w:ascii="Arial" w:eastAsia="Arial" w:hAnsi="Arial" w:cs="Arial"/>
-          <w:color w:val="000000"/>
-          <w:szCs w:val="20"/>
-          <w:lang w:eastAsia="es-ES_tradnl"/>
-        </w:rPr>
-        <w:t xml:space="preserve"> </w:t>
-      </w:r>
-      <w:r>
-        <w:rPr>
-          <w:rFonts w:ascii="Arial" w:eastAsia="Arial" w:hAnsi="Arial" w:cs="Arial"/>
-          <w:color w:val="000000"/>
-          <w:szCs w:val="20"/>
-          <w:lang w:eastAsia="es-ES_tradnl"/>
-        </w:rPr>
-        <w:t xml:space="preserve">obtendrá </w:t>
-      </w:r>
-      <w:r>
-        <w:rPr>
-          <w:rFonts w:ascii="Arial" w:eastAsia="Arial" w:hAnsi="Arial" w:cs="Arial"/>
-          <w:color w:val="000000"/>
-          <w:szCs w:val="20"/>
-          <w:lang w:eastAsia="es-ES_tradnl"/>
-        </w:rPr>
-        <w:t>el serializador particular</w:t>
-      </w:r>
-      <w:r>
-        <w:rPr>
-          <w:rFonts w:ascii="Arial" w:eastAsia="Arial" w:hAnsi="Arial" w:cs="Arial"/>
-          <w:color w:val="000000"/>
-          <w:szCs w:val="20"/>
-          <w:lang w:eastAsia="es-ES_tradnl"/>
-        </w:rPr>
-        <w:t xml:space="preserve"> para ese tipo en </w:t>
-      </w:r>
-      <w:r>
-        <w:rPr>
-          <w:rFonts w:ascii="Arial" w:eastAsia="Arial" w:hAnsi="Arial" w:cs="Arial"/>
-          <w:color w:val="000000"/>
-          <w:szCs w:val="20"/>
-          <w:lang w:eastAsia="es-ES_tradnl"/>
-        </w:rPr>
-        <w:t>una variable de tipo dinámico, ya que el objeto devuelto será de una clase particular no disponible en tiempo de compilación.</w:t>
-      </w:r>
-    </w:p>
-    <w:p>
-      <w:pPr>
-        <w:rPr>
-          <w:rFonts w:ascii="Arial" w:eastAsia="Arial" w:hAnsi="Arial" w:cs="Arial"/>
-          <w:color w:val="000000"/>
-          <w:szCs w:val="20"/>
-          <w:lang w:eastAsia="es-ES_tradnl"/>
-        </w:rPr>
-      </w:pPr>
-    </w:p>
-    <w:p>
-      <w:pPr>
-        <w:rPr>
-          <w:rFonts w:ascii="Arial" w:eastAsia="Arial" w:hAnsi="Arial" w:cs="Arial"/>
-          <w:color w:val="000000"/>
-          <w:szCs w:val="20"/>
-          <w:lang w:eastAsia="es-ES_tradnl"/>
-        </w:rPr>
-      </w:pPr>
-      <w:r>
-        <w:rPr>
-          <w:rFonts w:ascii="Arial" w:eastAsia="Arial" w:hAnsi="Arial" w:cs="Arial"/>
-          <w:color w:val="000000"/>
-          <w:szCs w:val="20"/>
-          <w:lang w:eastAsia="es-ES_tradnl"/>
-        </w:rPr>
-        <w:t>3.4. Cómo genera cada serializador</w:t>
-      </w:r>
-    </w:p>
-    <w:p>
-      <w:pPr>
-        <w:rPr>
-          <w:rFonts w:ascii="Arial" w:eastAsia="Arial" w:hAnsi="Arial" w:cs="Arial"/>
-          <w:color w:val="000000"/>
-          <w:szCs w:val="20"/>
-          <w:lang w:eastAsia="es-ES_tradnl"/>
-        </w:rPr>
-      </w:pPr>
-      <w:r>
-        <w:rPr>
-          <w:rFonts w:ascii="Arial" w:eastAsia="Arial" w:hAnsi="Arial" w:cs="Arial"/>
-          <w:color w:val="000000"/>
-          <w:szCs w:val="20"/>
-          <w:lang w:eastAsia="es-ES_tradnl"/>
-        </w:rPr>
-        <w:t xml:space="preserve">Una vez que se invoca el método </w:t>
-      </w:r>
-      <w:proofErr w:type="spellStart"/>
-      <w:r>
-        <w:rPr>
-          <w:rFonts w:ascii="Arial" w:eastAsia="Arial" w:hAnsi="Arial" w:cs="Arial"/>
-          <w:color w:val="000000"/>
-          <w:szCs w:val="20"/>
-          <w:lang w:eastAsia="es-ES_tradnl"/>
-        </w:rPr>
-        <w:t>Generador.getSerializer</w:t>
-      </w:r>
-      <w:proofErr w:type="spellEnd"/>
-      <w:r>
-        <w:rPr>
-          <w:rFonts w:ascii="Arial" w:eastAsia="Arial" w:hAnsi="Arial" w:cs="Arial"/>
-          <w:color w:val="000000"/>
-          <w:szCs w:val="20"/>
-          <w:lang w:eastAsia="es-ES_tradnl"/>
-        </w:rPr>
-        <w:t>, el programa ya sabe para qué tipo tiene que generar el código de su serializador particular.</w:t>
-      </w:r>
-      <w:r>
-        <w:rPr>
-          <w:rFonts w:ascii="Arial" w:eastAsia="Arial" w:hAnsi="Arial" w:cs="Arial"/>
-          <w:color w:val="000000"/>
-          <w:szCs w:val="20"/>
-          <w:lang w:eastAsia="es-ES_tradnl"/>
-        </w:rPr>
-        <w:t xml:space="preserve"> Para ayudar en esta tarea se utiliza el espacio de nombres </w:t>
-      </w:r>
-      <w:proofErr w:type="spellStart"/>
-      <w:r>
-        <w:rPr>
-          <w:rFonts w:ascii="Arial" w:eastAsia="Arial" w:hAnsi="Arial" w:cs="Arial"/>
-          <w:color w:val="000000"/>
-          <w:szCs w:val="20"/>
-          <w:lang w:eastAsia="es-ES_tradnl"/>
-        </w:rPr>
-        <w:t>System.Reflection</w:t>
+    </w:p>
+    <w:p>
+      <w:pPr>
+        <w:rPr>
+          <w:rFonts w:ascii="Arial" w:eastAsia="Arial" w:hAnsi="Arial" w:cs="Arial"/>
+          <w:color w:val="000000"/>
+          <w:szCs w:val="20"/>
+          <w:lang w:eastAsia="es-ES_tradnl"/>
+        </w:rPr>
+      </w:pPr>
+      <w:proofErr w:type="spellStart"/>
+      <w:r>
+        <w:rPr>
+          <w:rFonts w:ascii="Arial" w:eastAsia="Arial" w:hAnsi="Arial" w:cs="Arial"/>
+          <w:color w:val="000000"/>
+          <w:szCs w:val="20"/>
+          <w:lang w:eastAsia="es-ES_tradnl"/>
+        </w:rPr>
+        <w:t>Reflection</w:t>
+      </w:r>
+      <w:proofErr w:type="spellEnd"/>
+      <w:r>
+        <w:rPr>
+          <w:rFonts w:ascii="Arial" w:eastAsia="Arial" w:hAnsi="Arial" w:cs="Arial"/>
+          <w:color w:val="000000"/>
+          <w:szCs w:val="20"/>
+          <w:lang w:eastAsia="es-ES_tradnl"/>
+        </w:rPr>
+        <w:t xml:space="preserve"> es una característica de .Net que permite trabajar con los elementos que componen un tipo, campos, propiedades, métodos, eventos, etc. Nos permite obtener su nombre, tipo, y muchas más cualidades (</w:t>
+      </w:r>
+      <w:r>
+        <w:rPr>
+          <w:rFonts w:ascii="Arial" w:eastAsia="Arial" w:hAnsi="Arial" w:cs="Arial"/>
+          <w:color w:val="000000"/>
+          <w:szCs w:val="20"/>
+          <w:lang w:eastAsia="es-ES_tradnl"/>
+        </w:rPr>
+        <w:t xml:space="preserve">si </w:t>
+      </w:r>
+      <w:r>
+        <w:rPr>
+          <w:rFonts w:ascii="Arial" w:eastAsia="Arial" w:hAnsi="Arial" w:cs="Arial"/>
+          <w:color w:val="000000"/>
+          <w:szCs w:val="20"/>
+          <w:lang w:eastAsia="es-ES_tradnl"/>
+        </w:rPr>
+        <w:t xml:space="preserve">es público o privado, </w:t>
+      </w:r>
+      <w:r>
+        <w:rPr>
+          <w:rFonts w:ascii="Arial" w:eastAsia="Arial" w:hAnsi="Arial" w:cs="Arial"/>
+          <w:color w:val="000000"/>
+          <w:szCs w:val="20"/>
+          <w:lang w:eastAsia="es-ES_tradnl"/>
+        </w:rPr>
+        <w:t xml:space="preserve">sus atributos, </w:t>
+      </w:r>
+      <w:r>
+        <w:rPr>
+          <w:rFonts w:ascii="Arial" w:eastAsia="Arial" w:hAnsi="Arial" w:cs="Arial"/>
+          <w:color w:val="000000"/>
+          <w:szCs w:val="20"/>
+          <w:lang w:eastAsia="es-ES_tradnl"/>
+        </w:rPr>
+        <w:t>etc.).</w:t>
+      </w:r>
+    </w:p>
+    <w:p>
+      <w:pPr>
+        <w:rPr>
+          <w:rFonts w:ascii="Arial" w:eastAsia="Arial" w:hAnsi="Arial" w:cs="Arial"/>
+          <w:color w:val="000000"/>
+          <w:szCs w:val="20"/>
+          <w:lang w:eastAsia="es-ES_tradnl"/>
+        </w:rPr>
+      </w:pPr>
+      <w:r>
+        <w:rPr>
+          <w:rFonts w:ascii="Arial" w:eastAsia="Arial" w:hAnsi="Arial" w:cs="Arial"/>
+          <w:color w:val="000000"/>
+          <w:szCs w:val="20"/>
+          <w:lang w:eastAsia="es-ES_tradnl"/>
+        </w:rPr>
+        <w:t xml:space="preserve">Se </w:t>
+      </w:r>
+      <w:r>
+        <w:rPr>
+          <w:rFonts w:ascii="Arial" w:eastAsia="Arial" w:hAnsi="Arial" w:cs="Arial"/>
+          <w:color w:val="000000"/>
+          <w:szCs w:val="20"/>
+          <w:lang w:eastAsia="es-ES_tradnl"/>
+        </w:rPr>
+        <w:t xml:space="preserve">usa </w:t>
+      </w:r>
+      <w:proofErr w:type="spellStart"/>
+      <w:r>
+        <w:rPr>
+          <w:rFonts w:ascii="Arial" w:eastAsia="Arial" w:hAnsi="Arial" w:cs="Arial"/>
+          <w:color w:val="000000"/>
+          <w:szCs w:val="20"/>
+          <w:lang w:eastAsia="es-ES_tradnl"/>
+        </w:rPr>
+        <w:t>Reflection</w:t>
+      </w:r>
+      <w:proofErr w:type="spellEnd"/>
+      <w:r>
+        <w:rPr>
+          <w:rFonts w:ascii="Arial" w:eastAsia="Arial" w:hAnsi="Arial" w:cs="Arial"/>
+          <w:color w:val="000000"/>
+          <w:szCs w:val="20"/>
+          <w:lang w:eastAsia="es-ES_tradnl"/>
+        </w:rPr>
+        <w:t xml:space="preserve"> para capturar todos los elementos del tipo susceptibles de ser serializados. Para cada uno de ellos, se realiza la tarea de generar el código que permite su serialización y deserialización</w:t>
+      </w:r>
+      <w:r>
+        <w:rPr>
+          <w:rFonts w:ascii="Arial" w:eastAsia="Arial" w:hAnsi="Arial" w:cs="Arial"/>
+          <w:color w:val="000000"/>
+          <w:szCs w:val="20"/>
+          <w:lang w:eastAsia="es-ES_tradnl"/>
+        </w:rPr>
+        <w:t xml:space="preserve"> e ir metiéndolo en un </w:t>
+      </w:r>
+      <w:proofErr w:type="spellStart"/>
+      <w:r>
+        <w:rPr>
+          <w:rFonts w:ascii="Arial" w:eastAsia="Arial" w:hAnsi="Arial" w:cs="Arial"/>
+          <w:color w:val="000000"/>
+          <w:szCs w:val="20"/>
+          <w:lang w:eastAsia="es-ES_tradnl"/>
+        </w:rPr>
+        <w:t>stream</w:t>
       </w:r>
       <w:proofErr w:type="spellEnd"/>
       <w:r>
@@ -899,149 +1732,6 @@
           <w:lang w:eastAsia="es-ES_tradnl"/>
         </w:rPr>
       </w:pPr>
-      <w:proofErr w:type="spellStart"/>
-      <w:r>
-        <w:rPr>
-          <w:rFonts w:ascii="Arial" w:eastAsia="Arial" w:hAnsi="Arial" w:cs="Arial"/>
-          <w:color w:val="000000"/>
-          <w:szCs w:val="20"/>
-          <w:lang w:eastAsia="es-ES_tradnl"/>
-        </w:rPr>
-        <w:t>Reflection</w:t>
-      </w:r>
-      <w:proofErr w:type="spellEnd"/>
-      <w:r>
-        <w:rPr>
-          <w:rFonts w:ascii="Arial" w:eastAsia="Arial" w:hAnsi="Arial" w:cs="Arial"/>
-          <w:color w:val="000000"/>
-          <w:szCs w:val="20"/>
-          <w:lang w:eastAsia="es-ES_tradnl"/>
-        </w:rPr>
-        <w:t xml:space="preserve"> es una característica de .Net que permite trabajar con los elementos que componen un tipo, campos, propiedades, métodos, eventos, etc. Nos permite obtener su nombre, tipo, y muchas más cualidades (</w:t>
-      </w:r>
-      <w:r>
-        <w:rPr>
-          <w:rFonts w:ascii="Arial" w:eastAsia="Arial" w:hAnsi="Arial" w:cs="Arial"/>
-          <w:color w:val="000000"/>
-          <w:szCs w:val="20"/>
-          <w:lang w:eastAsia="es-ES_tradnl"/>
-        </w:rPr>
-        <w:t xml:space="preserve">si </w:t>
-      </w:r>
-      <w:r>
-        <w:rPr>
-          <w:rFonts w:ascii="Arial" w:eastAsia="Arial" w:hAnsi="Arial" w:cs="Arial"/>
-          <w:color w:val="000000"/>
-          <w:szCs w:val="20"/>
-          <w:lang w:eastAsia="es-ES_tradnl"/>
-        </w:rPr>
-        <w:t xml:space="preserve">es público o privado, </w:t>
-      </w:r>
-      <w:r>
-        <w:rPr>
-          <w:rFonts w:ascii="Arial" w:eastAsia="Arial" w:hAnsi="Arial" w:cs="Arial"/>
-          <w:color w:val="000000"/>
-          <w:szCs w:val="20"/>
-          <w:lang w:eastAsia="es-ES_tradnl"/>
-        </w:rPr>
-        <w:t xml:space="preserve">sus atributos, </w:t>
-      </w:r>
-      <w:r>
-        <w:rPr>
-          <w:rFonts w:ascii="Arial" w:eastAsia="Arial" w:hAnsi="Arial" w:cs="Arial"/>
-          <w:color w:val="000000"/>
-          <w:szCs w:val="20"/>
-          <w:lang w:eastAsia="es-ES_tradnl"/>
-        </w:rPr>
-        <w:t>etc.).</w:t>
-      </w:r>
-    </w:p>
-    <w:p>
-      <w:pPr>
-        <w:rPr>
-          <w:rFonts w:ascii="Arial" w:eastAsia="Arial" w:hAnsi="Arial" w:cs="Arial"/>
-          <w:color w:val="000000"/>
-          <w:szCs w:val="20"/>
-          <w:lang w:eastAsia="es-ES_tradnl"/>
-        </w:rPr>
-      </w:pPr>
-      <w:r>
-        <w:rPr>
-          <w:rFonts w:ascii="Arial" w:eastAsia="Arial" w:hAnsi="Arial" w:cs="Arial"/>
-          <w:color w:val="000000"/>
-          <w:szCs w:val="20"/>
-          <w:lang w:eastAsia="es-ES_tradnl"/>
-        </w:rPr>
-        <w:t xml:space="preserve">Se </w:t>
-      </w:r>
-      <w:r>
-        <w:rPr>
-          <w:rFonts w:ascii="Arial" w:eastAsia="Arial" w:hAnsi="Arial" w:cs="Arial"/>
-          <w:color w:val="000000"/>
-          <w:szCs w:val="20"/>
-          <w:lang w:eastAsia="es-ES_tradnl"/>
-        </w:rPr>
-        <w:t xml:space="preserve">usa </w:t>
-      </w:r>
-      <w:proofErr w:type="spellStart"/>
-      <w:r>
-        <w:rPr>
-          <w:rFonts w:ascii="Arial" w:eastAsia="Arial" w:hAnsi="Arial" w:cs="Arial"/>
-          <w:color w:val="000000"/>
-          <w:szCs w:val="20"/>
-          <w:lang w:eastAsia="es-ES_tradnl"/>
-        </w:rPr>
-        <w:t>Reflection</w:t>
-      </w:r>
-      <w:proofErr w:type="spellEnd"/>
-      <w:r>
-        <w:rPr>
-          <w:rFonts w:ascii="Arial" w:eastAsia="Arial" w:hAnsi="Arial" w:cs="Arial"/>
-          <w:color w:val="000000"/>
-          <w:szCs w:val="20"/>
-          <w:lang w:eastAsia="es-ES_tradnl"/>
-        </w:rPr>
-        <w:t xml:space="preserve"> para capturar todos los elementos del tipo susceptibles de ser serializados. Para cada uno de ellos, se realiza la tarea de generar el código que permite su serialización y deserialización</w:t>
-      </w:r>
-      <w:r>
-        <w:rPr>
-          <w:rFonts w:ascii="Arial" w:eastAsia="Arial" w:hAnsi="Arial" w:cs="Arial"/>
-          <w:color w:val="000000"/>
-          <w:szCs w:val="20"/>
-          <w:lang w:eastAsia="es-ES_tradnl"/>
-        </w:rPr>
-        <w:t xml:space="preserve"> e ir metiéndolo en un </w:t>
-      </w:r>
-      <w:proofErr w:type="spellStart"/>
-      <w:r>
-        <w:rPr>
-          <w:rFonts w:ascii="Arial" w:eastAsia="Arial" w:hAnsi="Arial" w:cs="Arial"/>
-          <w:color w:val="000000"/>
-          <w:szCs w:val="20"/>
-          <w:lang w:eastAsia="es-ES_tradnl"/>
-        </w:rPr>
-        <w:t>stream</w:t>
-      </w:r>
-      <w:proofErr w:type="spellEnd"/>
-      <w:r>
-        <w:rPr>
-          <w:rFonts w:ascii="Arial" w:eastAsia="Arial" w:hAnsi="Arial" w:cs="Arial"/>
-          <w:color w:val="000000"/>
-          <w:szCs w:val="20"/>
-          <w:lang w:eastAsia="es-ES_tradnl"/>
-        </w:rPr>
-        <w:t>.</w:t>
-      </w:r>
-    </w:p>
-    <w:p>
-      <w:pPr>
-        <w:rPr>
-          <w:rFonts w:ascii="Arial" w:eastAsia="Arial" w:hAnsi="Arial" w:cs="Arial"/>
-          <w:color w:val="000000"/>
-          <w:szCs w:val="20"/>
-          <w:lang w:eastAsia="es-ES_tradnl"/>
-        </w:rPr>
-      </w:pPr>
       <w:r>
         <w:rPr>
           <w:rFonts w:ascii="Arial" w:eastAsia="Arial" w:hAnsi="Arial" w:cs="Arial"/>
@@ -1107,17 +1797,7 @@
           <w:szCs w:val="20"/>
           <w:lang w:eastAsia="es-ES_tradnl"/>
         </w:rPr>
-        <w:t xml:space="preserve">. Ambos procesos se hacen de manera </w:t>
-      </w:r>
-      <w:r>
-        <w:rPr>
-          <w:rFonts w:ascii="Arial" w:eastAsia="Arial" w:hAnsi="Arial" w:cs="Arial"/>
-          <w:color w:val="000000"/>
-          <w:szCs w:val="20"/>
-          <w:lang w:eastAsia="es-ES_tradnl"/>
-        </w:rPr>
-        <w:lastRenderedPageBreak/>
-        <w:t xml:space="preserve">sucesiva para cada elemento, por lo que el código de la serialización se genera a la vez que el código de la deserialización. </w:t>
+        <w:t xml:space="preserve">. Ambos procesos se hacen de manera sucesiva para cada elemento, por lo que el código de la serialización se genera a la vez que el código de la deserialización. </w:t>
       </w:r>
     </w:p>
     <w:p>
@@ -1971,6 +2651,7 @@
           <w:szCs w:val="20"/>
           <w:lang w:val="en-US" w:eastAsia="es-ES_tradnl"/>
         </w:rPr>
+        <w:lastRenderedPageBreak/>
         <w:t>}</w:t>
       </w:r>
     </w:p>
@@ -2088,36 +2769,201 @@
           <w:szCs w:val="20"/>
           <w:lang w:eastAsia="es-ES_tradnl"/>
         </w:rPr>
+        <w:t xml:space="preserve">3.5. Arquitectura de los </w:t>
+      </w:r>
+      <w:proofErr w:type="spellStart"/>
+      <w:r>
+        <w:rPr>
+          <w:rFonts w:ascii="Arial" w:eastAsia="Arial" w:hAnsi="Arial" w:cs="Arial"/>
+          <w:color w:val="000000"/>
+          <w:szCs w:val="20"/>
+          <w:lang w:eastAsia="es-ES_tradnl"/>
+        </w:rPr>
+        <w:t>serializadores</w:t>
+      </w:r>
+      <w:proofErr w:type="spellEnd"/>
+      <w:r>
+        <w:rPr>
+          <w:rFonts w:ascii="Arial" w:eastAsia="Arial" w:hAnsi="Arial" w:cs="Arial"/>
+          <w:color w:val="000000"/>
+          <w:szCs w:val="20"/>
+          <w:lang w:eastAsia="es-ES_tradnl"/>
+        </w:rPr>
+        <w:t xml:space="preserve"> generados</w:t>
+      </w:r>
+    </w:p>
+    <w:p>
+      <w:pPr>
+        <w:rPr>
+          <w:rFonts w:ascii="Arial" w:eastAsia="Arial" w:hAnsi="Arial" w:cs="Arial"/>
+          <w:color w:val="000000"/>
+          <w:szCs w:val="20"/>
+          <w:lang w:eastAsia="es-ES_tradnl"/>
+        </w:rPr>
+      </w:pPr>
+      <w:r>
+        <w:rPr>
+          <w:rFonts w:ascii="Arial" w:eastAsia="Arial" w:hAnsi="Arial" w:cs="Arial"/>
+          <w:color w:val="000000"/>
+          <w:szCs w:val="20"/>
+          <w:lang w:eastAsia="es-ES_tradnl"/>
+        </w:rPr>
+        <w:t xml:space="preserve">La clase </w:t>
+      </w:r>
+      <w:proofErr w:type="spellStart"/>
+      <w:r>
+        <w:rPr>
+          <w:rFonts w:ascii="Arial" w:eastAsia="Arial" w:hAnsi="Arial" w:cs="Arial"/>
+          <w:color w:val="000000"/>
+          <w:szCs w:val="20"/>
+          <w:lang w:eastAsia="es-ES_tradnl"/>
+        </w:rPr>
+        <w:t>serializadora</w:t>
+      </w:r>
+      <w:proofErr w:type="spellEnd"/>
+      <w:r>
+        <w:rPr>
+          <w:rFonts w:ascii="Arial" w:eastAsia="Arial" w:hAnsi="Arial" w:cs="Arial"/>
+          <w:color w:val="000000"/>
+          <w:szCs w:val="20"/>
+          <w:lang w:eastAsia="es-ES_tradnl"/>
+        </w:rPr>
+        <w:t xml:space="preserve"> se llama con el nombre del tipo, seguido de </w:t>
+      </w:r>
+      <w:proofErr w:type="spellStart"/>
+      <w:r>
+        <w:rPr>
+          <w:rFonts w:ascii="Arial" w:eastAsia="Arial" w:hAnsi="Arial" w:cs="Arial"/>
+          <w:color w:val="000000"/>
+          <w:szCs w:val="20"/>
+          <w:lang w:eastAsia="es-ES_tradnl"/>
+        </w:rPr>
+        <w:t>Codec</w:t>
+      </w:r>
+      <w:proofErr w:type="spellEnd"/>
+      <w:r>
+        <w:rPr>
+          <w:rFonts w:ascii="Arial" w:eastAsia="Arial" w:hAnsi="Arial" w:cs="Arial"/>
+          <w:color w:val="000000"/>
+          <w:szCs w:val="20"/>
+          <w:lang w:eastAsia="es-ES_tradnl"/>
+        </w:rPr>
+        <w:t xml:space="preserve">. En su interior contiene dos métodos estáticos y dos métodos de instancia. Los métodos de instancia son aliases de los métodos estáticos, ya que hemos analizado que la manera más rápida era usar métodos estáticos. </w:t>
+      </w:r>
+    </w:p>
+    <w:p>
+      <w:pPr>
+        <w:rPr>
+          <w:rFonts w:ascii="Arial" w:eastAsia="Arial" w:hAnsi="Arial" w:cs="Arial"/>
+          <w:color w:val="000000"/>
+          <w:szCs w:val="20"/>
+          <w:lang w:eastAsia="es-ES_tradnl"/>
+        </w:rPr>
+      </w:pPr>
+    </w:p>
+    <w:p>
+      <w:pPr>
+        <w:rPr>
+          <w:rFonts w:ascii="Arial" w:eastAsia="Arial" w:hAnsi="Arial" w:cs="Arial"/>
+          <w:color w:val="000000"/>
+          <w:szCs w:val="20"/>
+          <w:lang w:eastAsia="es-ES_tradnl"/>
+        </w:rPr>
+      </w:pPr>
+    </w:p>
+    <w:p>
+      <w:pPr>
+        <w:rPr>
+          <w:rFonts w:ascii="Arial" w:eastAsia="Arial" w:hAnsi="Arial" w:cs="Arial"/>
+          <w:color w:val="000000"/>
+          <w:szCs w:val="20"/>
+          <w:lang w:eastAsia="es-ES_tradnl"/>
+        </w:rPr>
+      </w:pPr>
+      <w:r>
+        <w:rPr>
+          <w:rFonts w:ascii="Arial" w:eastAsia="Arial" w:hAnsi="Arial" w:cs="Arial"/>
+          <w:color w:val="000000"/>
+          <w:szCs w:val="20"/>
+          <w:lang w:eastAsia="es-ES_tradnl"/>
+        </w:rPr>
         <w:t>4. COMPARATIVA</w:t>
       </w:r>
-    </w:p>
-    <w:p>
-      <w:pPr>
-        <w:rPr>
-          <w:rFonts w:ascii="Arial" w:eastAsia="Arial" w:hAnsi="Arial" w:cs="Arial"/>
-          <w:color w:val="000000"/>
-          <w:szCs w:val="20"/>
-          <w:lang w:eastAsia="es-ES_tradnl"/>
-        </w:rPr>
-      </w:pPr>
-    </w:p>
-    <w:p>
-      <w:pPr>
-        <w:rPr>
-          <w:rFonts w:ascii="Arial" w:eastAsia="Arial" w:hAnsi="Arial" w:cs="Arial"/>
-          <w:color w:val="000000"/>
-          <w:szCs w:val="20"/>
-          <w:lang w:eastAsia="es-ES_tradnl"/>
-        </w:rPr>
-      </w:pPr>
-      <w:r>
-        <w:rPr>
-          <w:rFonts w:ascii="Arial" w:eastAsia="Arial" w:hAnsi="Arial" w:cs="Arial"/>
-          <w:color w:val="000000"/>
-          <w:szCs w:val="20"/>
-          <w:lang w:eastAsia="es-ES_tradnl"/>
-        </w:rPr>
-        <w:t>5. MEJORAS</w:t>
+      <w:r>
+        <w:rPr>
+          <w:rFonts w:ascii="Arial" w:eastAsia="Arial" w:hAnsi="Arial" w:cs="Arial"/>
+          <w:color w:val="000000"/>
+          <w:szCs w:val="20"/>
+          <w:lang w:eastAsia="es-ES_tradnl"/>
+        </w:rPr>
+        <w:t xml:space="preserve"> DE RENDIMIENTOS</w:t>
+      </w:r>
+    </w:p>
+    <w:p>
+      <w:pPr>
+        <w:rPr>
+          <w:rFonts w:ascii="Arial" w:eastAsia="Arial" w:hAnsi="Arial" w:cs="Arial"/>
+          <w:color w:val="000000"/>
+          <w:szCs w:val="20"/>
+          <w:lang w:eastAsia="es-ES_tradnl"/>
+        </w:rPr>
+      </w:pPr>
+    </w:p>
+    <w:p>
+      <w:pPr>
+        <w:rPr>
+          <w:rFonts w:ascii="Arial" w:eastAsia="Arial" w:hAnsi="Arial" w:cs="Arial"/>
+          <w:color w:val="000000"/>
+          <w:szCs w:val="20"/>
+          <w:lang w:eastAsia="es-ES_tradnl"/>
+        </w:rPr>
+      </w:pPr>
+      <w:r>
+        <w:rPr>
+          <w:rFonts w:ascii="Arial" w:eastAsia="Arial" w:hAnsi="Arial" w:cs="Arial"/>
+          <w:color w:val="000000"/>
+          <w:szCs w:val="20"/>
+          <w:lang w:eastAsia="es-ES_tradnl"/>
+        </w:rPr>
+        <w:t>5. PROBLEMAS ENCONTRADOS</w:t>
+      </w:r>
+    </w:p>
+    <w:p>
+      <w:pPr>
+        <w:rPr>
+          <w:rFonts w:ascii="Arial" w:eastAsia="Arial" w:hAnsi="Arial" w:cs="Arial"/>
+          <w:color w:val="000000"/>
+          <w:szCs w:val="20"/>
+          <w:lang w:eastAsia="es-ES_tradnl"/>
+        </w:rPr>
+      </w:pPr>
+    </w:p>
+    <w:p>
+      <w:pPr>
+        <w:rPr>
+          <w:rFonts w:ascii="Arial" w:eastAsia="Arial" w:hAnsi="Arial" w:cs="Arial"/>
+          <w:color w:val="000000"/>
+          <w:szCs w:val="20"/>
+          <w:lang w:eastAsia="es-ES_tradnl"/>
+        </w:rPr>
+      </w:pPr>
+      <w:r>
+        <w:rPr>
+          <w:rFonts w:ascii="Arial" w:eastAsia="Arial" w:hAnsi="Arial" w:cs="Arial"/>
+          <w:color w:val="000000"/>
+          <w:szCs w:val="20"/>
+          <w:lang w:eastAsia="es-ES_tradnl"/>
+        </w:rPr>
+        <w:t>6</w:t>
+      </w:r>
+      <w:r>
+        <w:rPr>
+          <w:rFonts w:ascii="Arial" w:eastAsia="Arial" w:hAnsi="Arial" w:cs="Arial"/>
+          <w:color w:val="000000"/>
+          <w:szCs w:val="20"/>
+          <w:lang w:eastAsia="es-ES_tradnl"/>
+        </w:rPr>
+        <w:t>. MEJORAS</w:t>
       </w:r>
       <w:r>
         <w:rPr>
@@ -2155,18 +3001,17 @@
           <w:szCs w:val="20"/>
           <w:lang w:eastAsia="es-ES_tradnl"/>
         </w:rPr>
-        <w:t>6. CONCLUSIONES</w:t>
-      </w:r>
-    </w:p>
-    <w:p>
-      <w:pPr>
-        <w:rPr>
-          <w:rFonts w:ascii="Arial" w:eastAsia="Arial" w:hAnsi="Arial" w:cs="Arial"/>
-          <w:color w:val="000000"/>
-          <w:szCs w:val="20"/>
-          <w:lang w:eastAsia="es-ES_tradnl"/>
-        </w:rPr>
-      </w:pPr>
+        <w:t>7</w:t>
+      </w:r>
+      <w:r>
+        <w:rPr>
+          <w:rFonts w:ascii="Arial" w:eastAsia="Arial" w:hAnsi="Arial" w:cs="Arial"/>
+          <w:color w:val="000000"/>
+          <w:szCs w:val="20"/>
+          <w:lang w:eastAsia="es-ES_tradnl"/>
+        </w:rPr>
+        <w:t>. CONCLUSIONES</w:t>
+      </w:r>
     </w:p>
     <w:p>
       <w:pPr>

</xml_diff>

<commit_message>
Cambiando ticks en cuadros de la presentación
</commit_message>
<xml_diff>
--- a/Memoria/ESQUEMA PARA LA PRESENTACION DE PFC.docx
+++ b/Memoria/ESQUEMA PARA LA PRESENTACION DE PFC.docx
@@ -52,13 +52,8 @@
         <w:jc w:val="both"/>
       </w:pPr>
       <w:r>
-        <w:t xml:space="preserve">La </w:t>
-      </w:r>
-      <w:proofErr w:type="spellStart"/>
-      <w:r>
-        <w:t>serialización</w:t>
-      </w:r>
-      <w:proofErr w:type="spellEnd"/>
+        <w:t>La serialización</w:t>
+      </w:r>
       <w:r>
         <w:t xml:space="preserve"> es un programa que codifica un objeto en una cadena (de texto o de bytes) para almacenarlo o transmitirlo p</w:t>
       </w:r>
@@ -87,26 +82,10 @@
         <w:jc w:val="both"/>
       </w:pPr>
       <w:r>
-        <w:t xml:space="preserve">La </w:t>
-      </w:r>
-      <w:proofErr w:type="spellStart"/>
-      <w:r>
-        <w:t>serialización</w:t>
-      </w:r>
-      <w:proofErr w:type="spellEnd"/>
-      <w:r>
-        <w:t xml:space="preserve"> es un proceso muy utilizado, sobre todo en entornos distribuidos donde para cada conexión entre los componentes del sistema distribuido puede llevar consigo el intercambio de parámetros o elementos </w:t>
-      </w:r>
-      <w:r>
-        <w:t xml:space="preserve">serializados. Es tan importante en este contexto que puede resultar significativamente grande respecto al resto del proceso. Es en este contexto donde una mejora en la </w:t>
-      </w:r>
-      <w:proofErr w:type="spellStart"/>
-      <w:r>
-        <w:t>serialización</w:t>
-      </w:r>
-      <w:proofErr w:type="spellEnd"/>
-      <w:r>
-        <w:t xml:space="preserve"> más se notaría.</w:t>
+        <w:t xml:space="preserve">La serialización es un proceso muy utilizado, sobre todo en entornos distribuidos donde para cada conexión entre los componentes del sistema distribuido puede llevar consigo el intercambio de parámetros o elementos </w:t>
+      </w:r>
+      <w:r>
+        <w:t>serializados. Es tan importante en este contexto que puede resultar significativamente grande respecto al resto del proceso. Es en este contexto donde una mejora en la serialización más se notaría.</w:t>
       </w:r>
     </w:p>
     <w:p>
@@ -121,15 +100,7 @@
         <w:jc w:val="both"/>
       </w:pPr>
       <w:r>
-        <w:t xml:space="preserve">Existen muchos </w:t>
-      </w:r>
-      <w:proofErr w:type="spellStart"/>
-      <w:r>
-        <w:t>serializadores</w:t>
-      </w:r>
-      <w:proofErr w:type="spellEnd"/>
-      <w:r>
-        <w:t xml:space="preserve"> en el mercado, cada uno con sus ventajas y desventajas, válidos para determinados tipos de objetos y no para otros, que generan código serializado para ser almacenado y/o transportado en diversos formatos y contextos. </w:t>
+        <w:t xml:space="preserve">Existen muchos serializadores en el mercado, cada uno con sus ventajas y desventajas, válidos para determinados tipos de objetos y no para otros, que generan código serializado para ser almacenado y/o transportado en diversos formatos y contextos. </w:t>
       </w:r>
     </w:p>
     <w:p>
@@ -144,15 +115,7 @@
         <w:jc w:val="both"/>
       </w:pPr>
       <w:r>
-        <w:t xml:space="preserve">Con este proyecto hemos conseguido, tras analizar una amplia variedad de </w:t>
-      </w:r>
-      <w:proofErr w:type="spellStart"/>
-      <w:r>
-        <w:t>serializadores</w:t>
-      </w:r>
-      <w:proofErr w:type="spellEnd"/>
-      <w:r>
-        <w:t xml:space="preserve">, obtener el </w:t>
+        <w:t xml:space="preserve">Con este proyecto hemos conseguido, tras analizar una amplia variedad de serializadores, obtener el </w:t>
       </w:r>
       <w:proofErr w:type="spellStart"/>
       <w:r>
@@ -163,15 +126,15 @@
       </w:r>
       <w:proofErr w:type="spellEnd"/>
       <w:r>
-        <w:t xml:space="preserve">, un </w:t>
-      </w:r>
-      <w:proofErr w:type="spellStart"/>
-      <w:r>
-        <w:t>serializador</w:t>
-      </w:r>
-      <w:proofErr w:type="spellEnd"/>
-      <w:r>
-        <w:t xml:space="preserve"> versátil que sirva para cualquier tipo de objeto, generando cualquier tipo de código serializado transportable y almacenable en cualquier contexto, capaz de reconocer los atributos estándar o cualquier atributo particular que se desee generar, ampliable mediante plug-ins y por supuesto, con los mejores resultados en cuanto a rendimiento. </w:t>
+        <w:t xml:space="preserve">, un serializador versátil que sirva para cualquier tipo de objeto, generando cualquier tipo de código serializado transportable y almacenable en cualquier contexto, capaz de reconocer los atributos estándar o cualquier atributo particular que se desee generar, ampliable mediante plug-ins y por </w:t>
+      </w:r>
+      <w:proofErr w:type="gramStart"/>
+      <w:r>
+        <w:t>supuesto</w:t>
+      </w:r>
+      <w:proofErr w:type="gramEnd"/>
+      <w:r>
+        <w:t xml:space="preserve">, con los mejores resultados en cuanto a rendimiento. </w:t>
       </w:r>
     </w:p>
     <w:p>
@@ -418,27 +381,7 @@
           <w:szCs w:val="20"/>
           <w:lang w:eastAsia="es-ES_tradnl"/>
         </w:rPr>
-        <w:t xml:space="preserve">nerar un </w:t>
-      </w:r>
-      <w:proofErr w:type="spellStart"/>
-      <w:r>
-        <w:rPr>
-          <w:rFonts w:ascii="Arial" w:eastAsia="Arial" w:hAnsi="Arial" w:cs="Arial"/>
-          <w:color w:val="000000"/>
-          <w:szCs w:val="20"/>
-          <w:lang w:eastAsia="es-ES_tradnl"/>
-        </w:rPr>
-        <w:t>serializador</w:t>
-      </w:r>
-      <w:proofErr w:type="spellEnd"/>
-      <w:r>
-        <w:rPr>
-          <w:rFonts w:ascii="Arial" w:eastAsia="Arial" w:hAnsi="Arial" w:cs="Arial"/>
-          <w:color w:val="000000"/>
-          <w:szCs w:val="20"/>
-          <w:lang w:eastAsia="es-ES_tradnl"/>
-        </w:rPr>
-        <w:t xml:space="preserve"> para cualquier clase </w:t>
+        <w:t xml:space="preserve">nerar un serializador para cualquier clase </w:t>
       </w:r>
       <w:r>
         <w:rPr>
@@ -721,6 +664,35 @@
           <w:szCs w:val="20"/>
           <w:lang w:eastAsia="es-ES_tradnl"/>
         </w:rPr>
+        <w:t xml:space="preserve"> y opcionalmente un </w:t>
+      </w:r>
+      <w:proofErr w:type="spellStart"/>
+      <w:r>
+        <w:rPr>
+          <w:rFonts w:ascii="Arial" w:eastAsia="Arial" w:hAnsi="Arial" w:cs="Arial"/>
+          <w:color w:val="000000"/>
+          <w:szCs w:val="20"/>
+          <w:lang w:eastAsia="es-ES_tradnl"/>
+        </w:rPr>
+        <w:t>String</w:t>
+      </w:r>
+      <w:proofErr w:type="spellEnd"/>
+      <w:r>
+        <w:rPr>
+          <w:rFonts w:ascii="Arial" w:eastAsia="Arial" w:hAnsi="Arial" w:cs="Arial"/>
+          <w:color w:val="000000"/>
+          <w:szCs w:val="20"/>
+          <w:lang w:eastAsia="es-ES_tradnl"/>
+        </w:rPr>
+        <w:t xml:space="preserve"> que indique el formato de salida del código serializado</w:t>
+      </w:r>
+      <w:r>
+        <w:rPr>
+          <w:rFonts w:ascii="Arial" w:eastAsia="Arial" w:hAnsi="Arial" w:cs="Arial"/>
+          <w:color w:val="000000"/>
+          <w:szCs w:val="20"/>
+          <w:lang w:eastAsia="es-ES_tradnl"/>
+        </w:rPr>
         <w:t xml:space="preserve">. En el momento de invocar al método </w:t>
       </w:r>
       <w:proofErr w:type="spellStart"/>
@@ -768,27 +740,7 @@
           <w:szCs w:val="20"/>
           <w:lang w:eastAsia="es-ES_tradnl"/>
         </w:rPr>
-        <w:t xml:space="preserve">el </w:t>
-      </w:r>
-      <w:proofErr w:type="spellStart"/>
-      <w:r>
-        <w:rPr>
-          <w:rFonts w:ascii="Arial" w:eastAsia="Arial" w:hAnsi="Arial" w:cs="Arial"/>
-          <w:color w:val="000000"/>
-          <w:szCs w:val="20"/>
-          <w:lang w:eastAsia="es-ES_tradnl"/>
-        </w:rPr>
-        <w:t>serializador</w:t>
-      </w:r>
-      <w:proofErr w:type="spellEnd"/>
-      <w:r>
-        <w:rPr>
-          <w:rFonts w:ascii="Arial" w:eastAsia="Arial" w:hAnsi="Arial" w:cs="Arial"/>
-          <w:color w:val="000000"/>
-          <w:szCs w:val="20"/>
-          <w:lang w:eastAsia="es-ES_tradnl"/>
-        </w:rPr>
-        <w:t xml:space="preserve"> particular</w:t>
+        <w:t>el serializador particular</w:t>
       </w:r>
       <w:r>
         <w:rPr>
@@ -969,19 +921,8 @@
           <w:szCs w:val="20"/>
           <w:lang w:eastAsia="es-ES_tradnl"/>
         </w:rPr>
-        <w:t xml:space="preserve"> programa </w:t>
-      </w:r>
-      <w:proofErr w:type="spellStart"/>
-      <w:r>
-        <w:rPr>
-          <w:rFonts w:ascii="Arial" w:eastAsia="Arial" w:hAnsi="Arial" w:cs="Arial"/>
-          <w:color w:val="000000"/>
-          <w:szCs w:val="20"/>
-          <w:lang w:eastAsia="es-ES_tradnl"/>
-        </w:rPr>
-        <w:t>serializador</w:t>
-      </w:r>
-      <w:proofErr w:type="spellEnd"/>
+        <w:t xml:space="preserve"> programa serializador</w:t>
+      </w:r>
       <w:r>
         <w:rPr>
           <w:rFonts w:ascii="Arial" w:eastAsia="Arial" w:hAnsi="Arial" w:cs="Arial"/>
@@ -1098,37 +1039,7 @@
           <w:szCs w:val="20"/>
           <w:lang w:eastAsia="es-ES_tradnl"/>
         </w:rPr>
-        <w:t xml:space="preserve">dos acciones a realizar: la </w:t>
-      </w:r>
-      <w:proofErr w:type="spellStart"/>
-      <w:r>
-        <w:rPr>
-          <w:rFonts w:ascii="Arial" w:eastAsia="Arial" w:hAnsi="Arial" w:cs="Arial"/>
-          <w:color w:val="000000"/>
-          <w:szCs w:val="20"/>
-          <w:lang w:eastAsia="es-ES_tradnl"/>
-        </w:rPr>
-        <w:t>serialización</w:t>
-      </w:r>
-      <w:proofErr w:type="spellEnd"/>
-      <w:r>
-        <w:rPr>
-          <w:rFonts w:ascii="Arial" w:eastAsia="Arial" w:hAnsi="Arial" w:cs="Arial"/>
-          <w:color w:val="000000"/>
-          <w:szCs w:val="20"/>
-          <w:lang w:eastAsia="es-ES_tradnl"/>
-        </w:rPr>
-        <w:t xml:space="preserve"> y la </w:t>
-      </w:r>
-      <w:proofErr w:type="spellStart"/>
-      <w:r>
-        <w:rPr>
-          <w:rFonts w:ascii="Arial" w:eastAsia="Arial" w:hAnsi="Arial" w:cs="Arial"/>
-          <w:color w:val="000000"/>
-          <w:szCs w:val="20"/>
-          <w:lang w:eastAsia="es-ES_tradnl"/>
-        </w:rPr>
-        <w:t>deseriali</w:t>
+        <w:t>dos acciones a realizar: la serialización y la deseriali</w:t>
       </w:r>
       <w:r>
         <w:rPr>
@@ -1146,17 +1057,7 @@
           <w:szCs w:val="20"/>
           <w:lang w:eastAsia="es-ES_tradnl"/>
         </w:rPr>
-        <w:t>ación</w:t>
-      </w:r>
-      <w:proofErr w:type="spellEnd"/>
-      <w:r>
-        <w:rPr>
-          <w:rFonts w:ascii="Arial" w:eastAsia="Arial" w:hAnsi="Arial" w:cs="Arial"/>
-          <w:color w:val="000000"/>
-          <w:szCs w:val="20"/>
-          <w:lang w:eastAsia="es-ES_tradnl"/>
-        </w:rPr>
-        <w:t xml:space="preserve">. Para cada elemento se van generando a la vez el código para los dos métodos, rellenando sendas cadenas llamadas </w:t>
+        <w:t xml:space="preserve">ación. Para cada elemento se van generando a la vez el código para los dos métodos, rellenando sendas cadenas llamadas </w:t>
       </w:r>
       <w:proofErr w:type="spellStart"/>
       <w:r>
@@ -1339,79 +1240,37 @@
           <w:szCs w:val="20"/>
           <w:lang w:eastAsia="es-ES_tradnl"/>
         </w:rPr>
-        <w:t xml:space="preserve"> Es lógico, ya que la única acción que realiza es invocar al elemento para su </w:t>
-      </w:r>
-      <w:proofErr w:type="spellStart"/>
-      <w:r>
-        <w:rPr>
-          <w:rFonts w:ascii="Arial" w:eastAsia="Arial" w:hAnsi="Arial" w:cs="Arial"/>
-          <w:color w:val="000000"/>
-          <w:szCs w:val="20"/>
-          <w:lang w:eastAsia="es-ES_tradnl"/>
-        </w:rPr>
-        <w:t>serialización</w:t>
-      </w:r>
-      <w:proofErr w:type="spellEnd"/>
-      <w:r>
-        <w:rPr>
-          <w:rFonts w:ascii="Arial" w:eastAsia="Arial" w:hAnsi="Arial" w:cs="Arial"/>
-          <w:color w:val="000000"/>
-          <w:szCs w:val="20"/>
-          <w:lang w:eastAsia="es-ES_tradnl"/>
-        </w:rPr>
-        <w:t xml:space="preserve">, o recorrer el fichero y volcando los valores en los elementos correspondientes, para la </w:t>
-      </w:r>
-      <w:proofErr w:type="spellStart"/>
-      <w:r>
-        <w:rPr>
-          <w:rFonts w:ascii="Arial" w:eastAsia="Arial" w:hAnsi="Arial" w:cs="Arial"/>
-          <w:color w:val="000000"/>
-          <w:szCs w:val="20"/>
-          <w:lang w:eastAsia="es-ES_tradnl"/>
-        </w:rPr>
-        <w:t>deserialización</w:t>
-      </w:r>
-      <w:proofErr w:type="spellEnd"/>
-    </w:p>
-    <w:p>
-      <w:pPr>
-        <w:rPr>
-          <w:rFonts w:ascii="Arial" w:eastAsia="Arial" w:hAnsi="Arial" w:cs="Arial"/>
-          <w:color w:val="000000"/>
-          <w:szCs w:val="20"/>
-          <w:lang w:eastAsia="es-ES_tradnl"/>
-        </w:rPr>
-      </w:pPr>
-    </w:p>
-    <w:p>
-      <w:pPr>
-        <w:rPr>
-          <w:rFonts w:ascii="Arial" w:eastAsia="Arial" w:hAnsi="Arial" w:cs="Arial"/>
-          <w:color w:val="000000"/>
-          <w:szCs w:val="20"/>
-          <w:lang w:eastAsia="es-ES_tradnl"/>
-        </w:rPr>
-      </w:pPr>
-      <w:r>
-        <w:rPr>
-          <w:rFonts w:ascii="Arial" w:eastAsia="Arial" w:hAnsi="Arial" w:cs="Arial"/>
-          <w:color w:val="000000"/>
-          <w:szCs w:val="20"/>
-          <w:lang w:eastAsia="es-ES_tradnl"/>
-        </w:rPr>
-        <w:t xml:space="preserve">3.4. Cómo genera cada </w:t>
-      </w:r>
-      <w:proofErr w:type="spellStart"/>
-      <w:r>
-        <w:rPr>
-          <w:rFonts w:ascii="Arial" w:eastAsia="Arial" w:hAnsi="Arial" w:cs="Arial"/>
-          <w:color w:val="000000"/>
-          <w:szCs w:val="20"/>
-          <w:lang w:eastAsia="es-ES_tradnl"/>
-        </w:rPr>
-        <w:t>serializador</w:t>
-      </w:r>
-      <w:proofErr w:type="spellEnd"/>
+        <w:t xml:space="preserve"> Es lógico, ya que la única acción que realiza es invocar al elemento para su serialización, o recorrer el fichero y volcando los valores en los elementos correspondientes, para la deserialización</w:t>
+      </w:r>
+    </w:p>
+    <w:p>
+      <w:pPr>
+        <w:rPr>
+          <w:rFonts w:ascii="Arial" w:eastAsia="Arial" w:hAnsi="Arial" w:cs="Arial"/>
+          <w:color w:val="000000"/>
+          <w:szCs w:val="20"/>
+          <w:lang w:eastAsia="es-ES_tradnl"/>
+        </w:rPr>
+      </w:pPr>
+    </w:p>
+    <w:p>
+      <w:pPr>
+        <w:rPr>
+          <w:rFonts w:ascii="Arial" w:eastAsia="Arial" w:hAnsi="Arial" w:cs="Arial"/>
+          <w:color w:val="000000"/>
+          <w:szCs w:val="20"/>
+          <w:lang w:eastAsia="es-ES_tradnl"/>
+        </w:rPr>
+      </w:pPr>
+      <w:r>
+        <w:rPr>
+          <w:rFonts w:ascii="Arial" w:eastAsia="Arial" w:hAnsi="Arial" w:cs="Arial"/>
+          <w:color w:val="000000"/>
+          <w:szCs w:val="20"/>
+          <w:lang w:eastAsia="es-ES_tradnl"/>
+        </w:rPr>
+        <w:t>3.4. Cómo genera cada serializador</w:t>
+      </w:r>
     </w:p>
     <w:p>
       <w:pPr>
@@ -1469,27 +1328,7 @@
           <w:szCs w:val="20"/>
           <w:lang w:eastAsia="es-ES_tradnl"/>
         </w:rPr>
-        <w:t xml:space="preserve">El código para la </w:t>
-      </w:r>
-      <w:proofErr w:type="spellStart"/>
-      <w:r>
-        <w:rPr>
-          <w:rFonts w:ascii="Arial" w:eastAsia="Arial" w:hAnsi="Arial" w:cs="Arial"/>
-          <w:color w:val="000000"/>
-          <w:szCs w:val="20"/>
-          <w:lang w:eastAsia="es-ES_tradnl"/>
-        </w:rPr>
-        <w:t>deserialización</w:t>
-      </w:r>
-      <w:proofErr w:type="spellEnd"/>
-      <w:r>
-        <w:rPr>
-          <w:rFonts w:ascii="Arial" w:eastAsia="Arial" w:hAnsi="Arial" w:cs="Arial"/>
-          <w:color w:val="000000"/>
-          <w:szCs w:val="20"/>
-          <w:lang w:eastAsia="es-ES_tradnl"/>
-        </w:rPr>
-        <w:t xml:space="preserve"> básicamente consiste en ir recogiendo a partir de</w:t>
+        <w:t>El código para la deserialización básicamente consiste en ir recogiendo a partir de</w:t>
       </w:r>
     </w:p>
     <w:p>
@@ -1817,6 +1656,104 @@
           <w:lang w:eastAsia="es-ES_tradnl"/>
         </w:rPr>
         <w:t>Por ejemplo: Clase01Basica</w:t>
+      </w:r>
+    </w:p>
+    <w:p>
+      <w:pPr>
+        <w:autoSpaceDE w:val="0"/>
+        <w:autoSpaceDN w:val="0"/>
+        <w:adjustRightInd w:val="0"/>
+        <w:spacing w:after="0" w:line="240" w:lineRule="auto"/>
+        <w:rPr>
+          <w:rFonts w:ascii="Consolas" w:hAnsi="Consolas" w:cs="Consolas"/>
+          <w:color w:val="000000"/>
+          <w:sz w:val="19"/>
+          <w:szCs w:val="19"/>
+          <w:highlight w:val="white"/>
+        </w:rPr>
+      </w:pPr>
+      <w:proofErr w:type="spellStart"/>
+      <w:proofErr w:type="gramStart"/>
+      <w:r>
+        <w:rPr>
+          <w:rFonts w:ascii="Consolas" w:hAnsi="Consolas" w:cs="Consolas"/>
+          <w:color w:val="0000FF"/>
+          <w:sz w:val="19"/>
+          <w:szCs w:val="19"/>
+          <w:highlight w:val="white"/>
+        </w:rPr>
+        <w:t>public</w:t>
+      </w:r>
+      <w:proofErr w:type="spellEnd"/>
+      <w:proofErr w:type="gramEnd"/>
+      <w:r>
+        <w:rPr>
+          <w:rFonts w:ascii="Consolas" w:hAnsi="Consolas" w:cs="Consolas"/>
+          <w:color w:val="000000"/>
+          <w:sz w:val="19"/>
+          <w:szCs w:val="19"/>
+          <w:highlight w:val="white"/>
+        </w:rPr>
+        <w:t xml:space="preserve"> </w:t>
+      </w:r>
+      <w:proofErr w:type="spellStart"/>
+      <w:r>
+        <w:rPr>
+          <w:rFonts w:ascii="Consolas" w:hAnsi="Consolas" w:cs="Consolas"/>
+          <w:color w:val="0000FF"/>
+          <w:sz w:val="19"/>
+          <w:szCs w:val="19"/>
+          <w:highlight w:val="white"/>
+        </w:rPr>
+        <w:t>class</w:t>
+      </w:r>
+      <w:proofErr w:type="spellEnd"/>
+      <w:r>
+        <w:rPr>
+          <w:rFonts w:ascii="Consolas" w:hAnsi="Consolas" w:cs="Consolas"/>
+          <w:color w:val="000000"/>
+          <w:sz w:val="19"/>
+          <w:szCs w:val="19"/>
+          <w:highlight w:val="white"/>
+        </w:rPr>
+        <w:t xml:space="preserve"> </w:t>
+      </w:r>
+      <w:r>
+        <w:rPr>
+          <w:rFonts w:ascii="Consolas" w:hAnsi="Consolas" w:cs="Consolas"/>
+          <w:color w:val="2B91AF"/>
+          <w:sz w:val="19"/>
+          <w:szCs w:val="19"/>
+          <w:highlight w:val="white"/>
+        </w:rPr>
+        <w:t>Clase01Basica</w:t>
+      </w:r>
+    </w:p>
+    <w:p>
+      <w:pPr>
+        <w:autoSpaceDE w:val="0"/>
+        <w:autoSpaceDN w:val="0"/>
+        <w:adjustRightInd w:val="0"/>
+        <w:spacing w:after="0" w:line="240" w:lineRule="auto"/>
+        <w:rPr>
+          <w:rFonts w:ascii="Consolas" w:hAnsi="Consolas" w:cs="Consolas"/>
+          <w:color w:val="000000"/>
+          <w:sz w:val="19"/>
+          <w:szCs w:val="19"/>
+          <w:highlight w:val="white"/>
+          <w:lang w:val="en-US"/>
+        </w:rPr>
+      </w:pPr>
+      <w:r>
+        <w:rPr>
+          <w:rFonts w:ascii="Consolas" w:hAnsi="Consolas" w:cs="Consolas"/>
+          <w:color w:val="000000"/>
+          <w:sz w:val="19"/>
+          <w:szCs w:val="19"/>
+          <w:highlight w:val="white"/>
+          <w:lang w:val="en-US"/>
+        </w:rPr>
+        <w:t>{</w:t>
       </w:r>
     </w:p>
     <w:p>
@@ -1843,19 +1780,9 @@
           <w:highlight w:val="white"/>
           <w:lang w:val="en-US"/>
         </w:rPr>
-        <w:t>public</w:t>
-      </w:r>
-      <w:r>
-        <w:rPr>
-          <w:rFonts w:ascii="Consolas" w:hAnsi="Consolas" w:cs="Consolas"/>
-          <w:color w:val="000000"/>
-          <w:sz w:val="19"/>
-          <w:szCs w:val="19"/>
-          <w:highlight w:val="white"/>
-          <w:lang w:val="en-US"/>
-        </w:rPr>
-        <w:t xml:space="preserve"> </w:t>
-      </w:r>
+        <w:t xml:space="preserve">    </w:t>
+      </w:r>
+      <w:proofErr w:type="gramStart"/>
       <w:r>
         <w:rPr>
           <w:rFonts w:ascii="Consolas" w:hAnsi="Consolas" w:cs="Consolas"/>
@@ -1865,8 +1792,9 @@
           <w:highlight w:val="white"/>
           <w:lang w:val="en-US"/>
         </w:rPr>
-        <w:t>class</w:t>
-      </w:r>
+        <w:t>public</w:t>
+      </w:r>
+      <w:proofErr w:type="gramEnd"/>
       <w:r>
         <w:rPr>
           <w:rFonts w:ascii="Consolas" w:hAnsi="Consolas" w:cs="Consolas"/>
@@ -1878,60 +1806,6 @@
         </w:rPr>
         <w:t xml:space="preserve"> </w:t>
       </w:r>
-      <w:r>
-        <w:rPr>
-          <w:rFonts w:ascii="Consolas" w:hAnsi="Consolas" w:cs="Consolas"/>
-          <w:color w:val="2B91AF"/>
-          <w:sz w:val="19"/>
-          <w:szCs w:val="19"/>
-          <w:highlight w:val="white"/>
-          <w:lang w:val="en-US"/>
-        </w:rPr>
-        <w:t>Clase01Basica</w:t>
-      </w:r>
-    </w:p>
-    <w:p>
-      <w:pPr>
-        <w:autoSpaceDE w:val="0"/>
-        <w:autoSpaceDN w:val="0"/>
-        <w:adjustRightInd w:val="0"/>
-        <w:spacing w:after="0" w:line="240" w:lineRule="auto"/>
-        <w:rPr>
-          <w:rFonts w:ascii="Consolas" w:hAnsi="Consolas" w:cs="Consolas"/>
-          <w:color w:val="000000"/>
-          <w:sz w:val="19"/>
-          <w:szCs w:val="19"/>
-          <w:highlight w:val="white"/>
-          <w:lang w:val="en-US"/>
-        </w:rPr>
-      </w:pPr>
-      <w:r>
-        <w:rPr>
-          <w:rFonts w:ascii="Consolas" w:hAnsi="Consolas" w:cs="Consolas"/>
-          <w:color w:val="000000"/>
-          <w:sz w:val="19"/>
-          <w:szCs w:val="19"/>
-          <w:highlight w:val="white"/>
-          <w:lang w:val="en-US"/>
-        </w:rPr>
-        <w:t>{</w:t>
-      </w:r>
-    </w:p>
-    <w:p>
-      <w:pPr>
-        <w:autoSpaceDE w:val="0"/>
-        <w:autoSpaceDN w:val="0"/>
-        <w:adjustRightInd w:val="0"/>
-        <w:spacing w:after="0" w:line="240" w:lineRule="auto"/>
-        <w:rPr>
-          <w:rFonts w:ascii="Consolas" w:hAnsi="Consolas" w:cs="Consolas"/>
-          <w:color w:val="000000"/>
-          <w:sz w:val="19"/>
-          <w:szCs w:val="19"/>
-          <w:highlight w:val="white"/>
-          <w:lang w:val="en-US"/>
-        </w:rPr>
-      </w:pPr>
       <w:r>
         <w:rPr>
           <w:rFonts w:ascii="Consolas" w:hAnsi="Consolas" w:cs="Consolas"/>
@@ -1941,8 +1815,69 @@
           <w:highlight w:val="white"/>
           <w:lang w:val="en-US"/>
         </w:rPr>
+        <w:t>string</w:t>
+      </w:r>
+      <w:r>
+        <w:rPr>
+          <w:rFonts w:ascii="Consolas" w:hAnsi="Consolas" w:cs="Consolas"/>
+          <w:color w:val="000000"/>
+          <w:sz w:val="19"/>
+          <w:szCs w:val="19"/>
+          <w:highlight w:val="white"/>
+          <w:lang w:val="en-US"/>
+        </w:rPr>
+        <w:t xml:space="preserve"> v1 = </w:t>
+      </w:r>
+      <w:r>
+        <w:rPr>
+          <w:rFonts w:ascii="Consolas" w:hAnsi="Consolas" w:cs="Consolas"/>
+          <w:color w:val="A31515"/>
+          <w:sz w:val="19"/>
+          <w:szCs w:val="19"/>
+          <w:highlight w:val="white"/>
+          <w:lang w:val="en-US"/>
+        </w:rPr>
+        <w:t>"1"</w:t>
+      </w:r>
+      <w:r>
+        <w:rPr>
+          <w:rFonts w:ascii="Consolas" w:hAnsi="Consolas" w:cs="Consolas"/>
+          <w:color w:val="000000"/>
+          <w:sz w:val="19"/>
+          <w:szCs w:val="19"/>
+          <w:highlight w:val="white"/>
+          <w:lang w:val="en-US"/>
+        </w:rPr>
+        <w:t>;</w:t>
+      </w:r>
+    </w:p>
+    <w:p>
+      <w:pPr>
+        <w:autoSpaceDE w:val="0"/>
+        <w:autoSpaceDN w:val="0"/>
+        <w:adjustRightInd w:val="0"/>
+        <w:spacing w:after="0" w:line="240" w:lineRule="auto"/>
+        <w:rPr>
+          <w:rFonts w:ascii="Consolas" w:hAnsi="Consolas" w:cs="Consolas"/>
+          <w:color w:val="000000"/>
+          <w:sz w:val="19"/>
+          <w:szCs w:val="19"/>
+          <w:highlight w:val="white"/>
+          <w:lang w:val="en-US"/>
+        </w:rPr>
+      </w:pPr>
+      <w:r>
+        <w:rPr>
+          <w:rFonts w:ascii="Consolas" w:hAnsi="Consolas" w:cs="Consolas"/>
+          <w:color w:val="000000"/>
+          <w:sz w:val="19"/>
+          <w:szCs w:val="19"/>
+          <w:highlight w:val="white"/>
+          <w:lang w:val="en-US"/>
+        </w:rPr>
         <w:t xml:space="preserve">    </w:t>
       </w:r>
+      <w:proofErr w:type="gramStart"/>
       <w:r>
         <w:rPr>
           <w:rFonts w:ascii="Consolas" w:hAnsi="Consolas" w:cs="Consolas"/>
@@ -1954,6 +1889,7 @@
         </w:rPr>
         <w:t>public</w:t>
       </w:r>
+      <w:proofErr w:type="gramEnd"/>
       <w:r>
         <w:rPr>
           <w:rFonts w:ascii="Consolas" w:hAnsi="Consolas" w:cs="Consolas"/>
@@ -1965,6 +1901,7 @@
         </w:rPr>
         <w:t xml:space="preserve"> </w:t>
       </w:r>
+      <w:proofErr w:type="spellStart"/>
       <w:r>
         <w:rPr>
           <w:rFonts w:ascii="Consolas" w:hAnsi="Consolas" w:cs="Consolas"/>
@@ -1974,8 +1911,9 @@
           <w:highlight w:val="white"/>
           <w:lang w:val="en-US"/>
         </w:rPr>
-        <w:t>string</w:t>
-      </w:r>
+        <w:t>int</w:t>
+      </w:r>
+      <w:proofErr w:type="spellEnd"/>
       <w:r>
         <w:rPr>
           <w:rFonts w:ascii="Consolas" w:hAnsi="Consolas" w:cs="Consolas"/>
@@ -1985,29 +1923,7 @@
           <w:highlight w:val="white"/>
           <w:lang w:val="en-US"/>
         </w:rPr>
-        <w:t xml:space="preserve"> v1 = </w:t>
-      </w:r>
-      <w:r>
-        <w:rPr>
-          <w:rFonts w:ascii="Consolas" w:hAnsi="Consolas" w:cs="Consolas"/>
-          <w:color w:val="A31515"/>
-          <w:sz w:val="19"/>
-          <w:szCs w:val="19"/>
-          <w:highlight w:val="white"/>
-          <w:lang w:val="en-US"/>
-        </w:rPr>
-        <w:t>"1"</w:t>
-      </w:r>
-      <w:r>
-        <w:rPr>
-          <w:rFonts w:ascii="Consolas" w:hAnsi="Consolas" w:cs="Consolas"/>
-          <w:color w:val="000000"/>
-          <w:sz w:val="19"/>
-          <w:szCs w:val="19"/>
-          <w:highlight w:val="white"/>
-          <w:lang w:val="en-US"/>
-        </w:rPr>
-        <w:t>;</w:t>
+        <w:t xml:space="preserve"> v2 = 2;</w:t>
       </w:r>
     </w:p>
     <w:p>
@@ -2022,7 +1938,6 @@
           <w:sz w:val="19"/>
           <w:szCs w:val="19"/>
           <w:highlight w:val="white"/>
-          <w:lang w:val="en-US"/>
         </w:rPr>
       </w:pPr>
       <w:r>
@@ -2032,156 +1947,115 @@
           <w:sz w:val="19"/>
           <w:szCs w:val="19"/>
           <w:highlight w:val="white"/>
-          <w:lang w:val="en-US"/>
-        </w:rPr>
-        <w:t xml:space="preserve">    </w:t>
-      </w:r>
-      <w:r>
-        <w:rPr>
-          <w:rFonts w:ascii="Consolas" w:hAnsi="Consolas" w:cs="Consolas"/>
-          <w:color w:val="0000FF"/>
-          <w:sz w:val="19"/>
-          <w:szCs w:val="19"/>
-          <w:highlight w:val="white"/>
-          <w:lang w:val="en-US"/>
+        </w:rPr>
+        <w:t>}</w:t>
+      </w:r>
+    </w:p>
+    <w:p>
+      <w:pPr>
+        <w:rPr>
+          <w:rFonts w:ascii="Arial" w:eastAsia="Arial" w:hAnsi="Arial" w:cs="Arial"/>
+          <w:color w:val="000000"/>
+          <w:szCs w:val="20"/>
+          <w:lang w:eastAsia="es-ES_tradnl"/>
+        </w:rPr>
+      </w:pPr>
+    </w:p>
+    <w:p>
+      <w:pPr>
+        <w:rPr>
+          <w:rFonts w:ascii="Arial" w:eastAsia="Arial" w:hAnsi="Arial" w:cs="Arial"/>
+          <w:color w:val="000000"/>
+          <w:szCs w:val="20"/>
+          <w:lang w:eastAsia="es-ES_tradnl"/>
+        </w:rPr>
+      </w:pPr>
+      <w:r>
+        <w:rPr>
+          <w:rFonts w:ascii="Arial" w:eastAsia="Arial" w:hAnsi="Arial" w:cs="Arial"/>
+          <w:color w:val="000000"/>
+          <w:szCs w:val="20"/>
+          <w:lang w:eastAsia="es-ES_tradnl"/>
+        </w:rPr>
+        <w:t>El código del serializador para esta clase se conformar</w:t>
+      </w:r>
+      <w:r>
+        <w:rPr>
+          <w:rFonts w:ascii="Arial" w:eastAsia="Arial" w:hAnsi="Arial" w:cs="Arial"/>
+          <w:color w:val="000000"/>
+          <w:szCs w:val="20"/>
+          <w:lang w:eastAsia="es-ES_tradnl"/>
+        </w:rPr>
+        <w:t>á así:</w:t>
+      </w:r>
+    </w:p>
+    <w:p>
+      <w:pPr>
+        <w:rPr>
+          <w:rFonts w:ascii="Arial" w:eastAsia="Arial" w:hAnsi="Arial" w:cs="Arial"/>
+          <w:color w:val="000000"/>
+          <w:szCs w:val="20"/>
+          <w:lang w:val="en-US" w:eastAsia="es-ES_tradnl"/>
+        </w:rPr>
+      </w:pPr>
+      <w:proofErr w:type="gramStart"/>
+      <w:r>
+        <w:rPr>
+          <w:rFonts w:ascii="Arial" w:eastAsia="Arial" w:hAnsi="Arial" w:cs="Arial"/>
+          <w:color w:val="000000"/>
+          <w:szCs w:val="20"/>
+          <w:lang w:val="en-US" w:eastAsia="es-ES_tradnl"/>
         </w:rPr>
         <w:t>public</w:t>
       </w:r>
-      <w:r>
-        <w:rPr>
-          <w:rFonts w:ascii="Consolas" w:hAnsi="Consolas" w:cs="Consolas"/>
-          <w:color w:val="000000"/>
-          <w:sz w:val="19"/>
-          <w:szCs w:val="19"/>
-          <w:highlight w:val="white"/>
-          <w:lang w:val="en-US"/>
-        </w:rPr>
-        <w:t xml:space="preserve"> </w:t>
-      </w:r>
-      <w:proofErr w:type="spellStart"/>
-      <w:r>
-        <w:rPr>
-          <w:rFonts w:ascii="Consolas" w:hAnsi="Consolas" w:cs="Consolas"/>
-          <w:color w:val="0000FF"/>
-          <w:sz w:val="19"/>
-          <w:szCs w:val="19"/>
-          <w:highlight w:val="white"/>
-          <w:lang w:val="en-US"/>
-        </w:rPr>
-        <w:t>int</w:t>
-      </w:r>
-      <w:proofErr w:type="spellEnd"/>
-      <w:r>
-        <w:rPr>
-          <w:rFonts w:ascii="Consolas" w:hAnsi="Consolas" w:cs="Consolas"/>
-          <w:color w:val="000000"/>
-          <w:sz w:val="19"/>
-          <w:szCs w:val="19"/>
-          <w:highlight w:val="white"/>
-          <w:lang w:val="en-US"/>
-        </w:rPr>
-        <w:t xml:space="preserve"> v2 = 2;</w:t>
-      </w:r>
-    </w:p>
-    <w:p>
-      <w:pPr>
-        <w:autoSpaceDE w:val="0"/>
-        <w:autoSpaceDN w:val="0"/>
-        <w:adjustRightInd w:val="0"/>
-        <w:spacing w:after="0" w:line="240" w:lineRule="auto"/>
-        <w:rPr>
-          <w:rFonts w:ascii="Consolas" w:hAnsi="Consolas" w:cs="Consolas"/>
-          <w:color w:val="000000"/>
-          <w:sz w:val="19"/>
-          <w:szCs w:val="19"/>
-          <w:highlight w:val="white"/>
-        </w:rPr>
-      </w:pPr>
-      <w:r>
-        <w:rPr>
-          <w:rFonts w:ascii="Consolas" w:hAnsi="Consolas" w:cs="Consolas"/>
-          <w:color w:val="000000"/>
-          <w:sz w:val="19"/>
-          <w:szCs w:val="19"/>
-          <w:highlight w:val="white"/>
-        </w:rPr>
-        <w:t>}</w:t>
-      </w:r>
-    </w:p>
-    <w:p>
-      <w:pPr>
-        <w:rPr>
-          <w:rFonts w:ascii="Arial" w:eastAsia="Arial" w:hAnsi="Arial" w:cs="Arial"/>
-          <w:color w:val="000000"/>
-          <w:szCs w:val="20"/>
-          <w:lang w:eastAsia="es-ES_tradnl"/>
-        </w:rPr>
-      </w:pPr>
-    </w:p>
-    <w:p>
-      <w:pPr>
-        <w:rPr>
-          <w:rFonts w:ascii="Arial" w:eastAsia="Arial" w:hAnsi="Arial" w:cs="Arial"/>
-          <w:color w:val="000000"/>
-          <w:szCs w:val="20"/>
-          <w:lang w:eastAsia="es-ES_tradnl"/>
-        </w:rPr>
-      </w:pPr>
-      <w:r>
-        <w:rPr>
-          <w:rFonts w:ascii="Arial" w:eastAsia="Arial" w:hAnsi="Arial" w:cs="Arial"/>
-          <w:color w:val="000000"/>
-          <w:szCs w:val="20"/>
-          <w:lang w:eastAsia="es-ES_tradnl"/>
-        </w:rPr>
-        <w:t>El código del serializador para esta clase se conformar</w:t>
-      </w:r>
-      <w:r>
-        <w:rPr>
-          <w:rFonts w:ascii="Arial" w:eastAsia="Arial" w:hAnsi="Arial" w:cs="Arial"/>
-          <w:color w:val="000000"/>
-          <w:szCs w:val="20"/>
-          <w:lang w:eastAsia="es-ES_tradnl"/>
-        </w:rPr>
-        <w:t>á así:</w:t>
-      </w:r>
-    </w:p>
-    <w:p>
-      <w:pPr>
-        <w:rPr>
-          <w:rFonts w:ascii="Arial" w:eastAsia="Arial" w:hAnsi="Arial" w:cs="Arial"/>
-          <w:color w:val="000000"/>
-          <w:szCs w:val="20"/>
-          <w:lang w:val="en-US" w:eastAsia="es-ES_tradnl"/>
-        </w:rPr>
-      </w:pPr>
-      <w:r>
-        <w:rPr>
-          <w:rFonts w:ascii="Arial" w:eastAsia="Arial" w:hAnsi="Arial" w:cs="Arial"/>
-          <w:color w:val="000000"/>
-          <w:szCs w:val="20"/>
-          <w:lang w:val="en-US" w:eastAsia="es-ES_tradnl"/>
-        </w:rPr>
-        <w:t>public class Clase01BasicaCodec{</w:t>
-      </w:r>
-    </w:p>
-    <w:p>
-      <w:pPr>
-        <w:rPr>
-          <w:rFonts w:ascii="Arial" w:eastAsia="Arial" w:hAnsi="Arial" w:cs="Arial"/>
-          <w:color w:val="000000"/>
-          <w:szCs w:val="20"/>
-          <w:lang w:val="en-US" w:eastAsia="es-ES_tradnl"/>
-        </w:rPr>
-      </w:pPr>
-      <w:r>
-        <w:rPr>
-          <w:rFonts w:ascii="Arial" w:eastAsia="Arial" w:hAnsi="Arial" w:cs="Arial"/>
-          <w:color w:val="000000"/>
-          <w:szCs w:val="20"/>
-          <w:lang w:val="en-US" w:eastAsia="es-ES_tradnl"/>
-        </w:rPr>
-        <w:t xml:space="preserve">        public static string encode(Fase02.Clase01Basica </w:t>
+      <w:proofErr w:type="gramEnd"/>
+      <w:r>
+        <w:rPr>
+          <w:rFonts w:ascii="Arial" w:eastAsia="Arial" w:hAnsi="Arial" w:cs="Arial"/>
+          <w:color w:val="000000"/>
+          <w:szCs w:val="20"/>
+          <w:lang w:val="en-US" w:eastAsia="es-ES_tradnl"/>
+        </w:rPr>
+        <w:t xml:space="preserve"> class Clase01BasicaCodec{</w:t>
+      </w:r>
+    </w:p>
+    <w:p>
+      <w:pPr>
+        <w:rPr>
+          <w:rFonts w:ascii="Arial" w:eastAsia="Arial" w:hAnsi="Arial" w:cs="Arial"/>
+          <w:color w:val="000000"/>
+          <w:szCs w:val="20"/>
+          <w:lang w:val="en-US" w:eastAsia="es-ES_tradnl"/>
+        </w:rPr>
+      </w:pPr>
+      <w:r>
+        <w:rPr>
+          <w:rFonts w:ascii="Arial" w:eastAsia="Arial" w:hAnsi="Arial" w:cs="Arial"/>
+          <w:color w:val="000000"/>
+          <w:szCs w:val="20"/>
+          <w:lang w:val="en-US" w:eastAsia="es-ES_tradnl"/>
+        </w:rPr>
+        <w:t xml:space="preserve">        </w:t>
+      </w:r>
+      <w:proofErr w:type="gramStart"/>
+      <w:r>
+        <w:rPr>
+          <w:rFonts w:ascii="Arial" w:eastAsia="Arial" w:hAnsi="Arial" w:cs="Arial"/>
+          <w:color w:val="000000"/>
+          <w:szCs w:val="20"/>
+          <w:lang w:val="en-US" w:eastAsia="es-ES_tradnl"/>
+        </w:rPr>
+        <w:t>public</w:t>
+      </w:r>
+      <w:proofErr w:type="gramEnd"/>
+      <w:r>
+        <w:rPr>
+          <w:rFonts w:ascii="Arial" w:eastAsia="Arial" w:hAnsi="Arial" w:cs="Arial"/>
+          <w:color w:val="000000"/>
+          <w:szCs w:val="20"/>
+          <w:lang w:val="en-US" w:eastAsia="es-ES_tradnl"/>
+        </w:rPr>
+        <w:t xml:space="preserve"> static string encode(Fase02.Clase01Basica </w:t>
       </w:r>
       <w:proofErr w:type="spellStart"/>
       <w:r>
@@ -2431,7 +2305,27 @@
           <w:szCs w:val="20"/>
           <w:lang w:val="en-US" w:eastAsia="es-ES_tradnl"/>
         </w:rPr>
-        <w:t xml:space="preserve">        public static void decode(ref String </w:t>
+        <w:t xml:space="preserve">        </w:t>
+      </w:r>
+      <w:proofErr w:type="gramStart"/>
+      <w:r>
+        <w:rPr>
+          <w:rFonts w:ascii="Arial" w:eastAsia="Arial" w:hAnsi="Arial" w:cs="Arial"/>
+          <w:color w:val="000000"/>
+          <w:szCs w:val="20"/>
+          <w:lang w:val="en-US" w:eastAsia="es-ES_tradnl"/>
+        </w:rPr>
+        <w:t>public</w:t>
+      </w:r>
+      <w:proofErr w:type="gramEnd"/>
+      <w:r>
+        <w:rPr>
+          <w:rFonts w:ascii="Arial" w:eastAsia="Arial" w:hAnsi="Arial" w:cs="Arial"/>
+          <w:color w:val="000000"/>
+          <w:szCs w:val="20"/>
+          <w:lang w:val="en-US" w:eastAsia="es-ES_tradnl"/>
+        </w:rPr>
+        <w:t xml:space="preserve"> static void decode(ref String </w:t>
       </w:r>
       <w:proofErr w:type="spellStart"/>
       <w:r>
@@ -2641,15 +2535,15 @@
           <w:rFonts w:ascii="Arial" w:eastAsia="Arial" w:hAnsi="Arial" w:cs="Arial"/>
           <w:color w:val="000000"/>
           <w:szCs w:val="20"/>
-          <w:lang w:val="en-US" w:eastAsia="es-ES_tradnl"/>
-        </w:rPr>
-      </w:pPr>
-      <w:r>
-        <w:rPr>
-          <w:rFonts w:ascii="Arial" w:eastAsia="Arial" w:hAnsi="Arial" w:cs="Arial"/>
-          <w:color w:val="000000"/>
-          <w:szCs w:val="20"/>
-          <w:lang w:val="en-US" w:eastAsia="es-ES_tradnl"/>
+          <w:lang w:eastAsia="es-ES_tradnl"/>
+        </w:rPr>
+      </w:pPr>
+      <w:r>
+        <w:rPr>
+          <w:rFonts w:ascii="Arial" w:eastAsia="Arial" w:hAnsi="Arial" w:cs="Arial"/>
+          <w:color w:val="000000"/>
+          <w:szCs w:val="20"/>
+          <w:lang w:eastAsia="es-ES_tradnl"/>
         </w:rPr>
         <w:lastRenderedPageBreak/>
         <w:t>}</w:t>
@@ -2694,6 +2588,7 @@
         <w:t xml:space="preserve"> con </w:t>
       </w:r>
       <w:proofErr w:type="spellStart"/>
+      <w:proofErr w:type="gramStart"/>
       <w:r>
         <w:rPr>
           <w:rFonts w:ascii="Arial" w:eastAsia="Arial" w:hAnsi="Arial" w:cs="Arial"/>
@@ -2711,7 +2606,17 @@
           <w:szCs w:val="20"/>
           <w:lang w:eastAsia="es-ES_tradnl"/>
         </w:rPr>
-        <w:t>() se añade la l</w:t>
+        <w:t>(</w:t>
+      </w:r>
+      <w:proofErr w:type="gramEnd"/>
+      <w:r>
+        <w:rPr>
+          <w:rFonts w:ascii="Arial" w:eastAsia="Arial" w:hAnsi="Arial" w:cs="Arial"/>
+          <w:color w:val="000000"/>
+          <w:szCs w:val="20"/>
+          <w:lang w:eastAsia="es-ES_tradnl"/>
+        </w:rPr>
+        <w:t>) se añade la l</w:t>
       </w:r>
       <w:r>
         <w:rPr>
@@ -2769,27 +2674,7 @@
           <w:szCs w:val="20"/>
           <w:lang w:eastAsia="es-ES_tradnl"/>
         </w:rPr>
-        <w:t xml:space="preserve">3.5. Arquitectura de los </w:t>
-      </w:r>
-      <w:proofErr w:type="spellStart"/>
-      <w:r>
-        <w:rPr>
-          <w:rFonts w:ascii="Arial" w:eastAsia="Arial" w:hAnsi="Arial" w:cs="Arial"/>
-          <w:color w:val="000000"/>
-          <w:szCs w:val="20"/>
-          <w:lang w:eastAsia="es-ES_tradnl"/>
-        </w:rPr>
-        <w:t>serializadores</w:t>
-      </w:r>
-      <w:proofErr w:type="spellEnd"/>
-      <w:r>
-        <w:rPr>
-          <w:rFonts w:ascii="Arial" w:eastAsia="Arial" w:hAnsi="Arial" w:cs="Arial"/>
-          <w:color w:val="000000"/>
-          <w:szCs w:val="20"/>
-          <w:lang w:eastAsia="es-ES_tradnl"/>
-        </w:rPr>
-        <w:t xml:space="preserve"> generados</w:t>
+        <w:t>3.5. Arquitectura de los serializadores generados</w:t>
       </w:r>
     </w:p>
     <w:p>

</xml_diff>

<commit_message>
Nuevos cambios en presentacion
</commit_message>
<xml_diff>
--- a/Memoria/ESQUEMA PARA LA PRESENTACION DE PFC.docx
+++ b/Memoria/ESQUEMA PARA LA PRESENTACION DE PFC.docx
@@ -43,7 +43,94 @@
           <w:szCs w:val="20"/>
           <w:lang w:eastAsia="es-ES_tradnl"/>
         </w:rPr>
-        <w:t>1. INTRODUCCIÓN</w:t>
+        <w:t>RESUMEN</w:t>
+      </w:r>
+      <w:r>
+        <w:rPr>
+          <w:rFonts w:ascii="Arial" w:eastAsia="Arial" w:hAnsi="Arial" w:cs="Arial"/>
+          <w:color w:val="000000"/>
+          <w:szCs w:val="20"/>
+          <w:lang w:eastAsia="es-ES_tradnl"/>
+        </w:rPr>
+        <w:t xml:space="preserve"> </w:t>
+      </w:r>
+    </w:p>
+    <w:p>
+      <w:pPr>
+        <w:rPr>
+          <w:rFonts w:ascii="Arial" w:eastAsia="Arial" w:hAnsi="Arial" w:cs="Arial"/>
+          <w:color w:val="000000"/>
+          <w:szCs w:val="20"/>
+          <w:lang w:eastAsia="es-ES_tradnl"/>
+        </w:rPr>
+      </w:pPr>
+      <w:r>
+        <w:rPr>
+          <w:rFonts w:ascii="Arial" w:eastAsia="Arial" w:hAnsi="Arial" w:cs="Arial"/>
+          <w:color w:val="000000"/>
+          <w:szCs w:val="20"/>
+          <w:lang w:eastAsia="es-ES_tradnl"/>
+        </w:rPr>
+        <w:t>(2)</w:t>
+      </w:r>
+    </w:p>
+    <w:p>
+      <w:pPr>
+        <w:rPr>
+          <w:rFonts w:ascii="Arial" w:eastAsia="Arial" w:hAnsi="Arial" w:cs="Arial"/>
+          <w:color w:val="000000"/>
+          <w:szCs w:val="20"/>
+          <w:lang w:eastAsia="es-ES_tradnl"/>
+        </w:rPr>
+      </w:pPr>
+      <w:r>
+        <w:rPr>
+          <w:rFonts w:ascii="Arial" w:eastAsia="Arial" w:hAnsi="Arial" w:cs="Arial"/>
+          <w:color w:val="000000"/>
+          <w:szCs w:val="20"/>
+          <w:lang w:eastAsia="es-ES_tradnl"/>
+        </w:rPr>
+        <w:t xml:space="preserve">Explicaremos qué es la </w:t>
+      </w:r>
+      <w:proofErr w:type="spellStart"/>
+      <w:r>
+        <w:rPr>
+          <w:rFonts w:ascii="Arial" w:eastAsia="Arial" w:hAnsi="Arial" w:cs="Arial"/>
+          <w:color w:val="000000"/>
+          <w:szCs w:val="20"/>
+          <w:lang w:eastAsia="es-ES_tradnl"/>
+        </w:rPr>
+        <w:t>serialización</w:t>
+      </w:r>
+      <w:proofErr w:type="spellEnd"/>
+      <w:r>
+        <w:rPr>
+          <w:rFonts w:ascii="Arial" w:eastAsia="Arial" w:hAnsi="Arial" w:cs="Arial"/>
+          <w:color w:val="000000"/>
+          <w:szCs w:val="20"/>
+          <w:lang w:eastAsia="es-ES_tradnl"/>
+        </w:rPr>
+        <w:t xml:space="preserve">, qué es el programa, cómo funciona, cómo son los </w:t>
+      </w:r>
+      <w:proofErr w:type="spellStart"/>
+      <w:r>
+        <w:rPr>
+          <w:rFonts w:ascii="Arial" w:eastAsia="Arial" w:hAnsi="Arial" w:cs="Arial"/>
+          <w:color w:val="000000"/>
+          <w:szCs w:val="20"/>
+          <w:lang w:eastAsia="es-ES_tradnl"/>
+        </w:rPr>
+        <w:t>serializadores</w:t>
+      </w:r>
+      <w:proofErr w:type="spellEnd"/>
+      <w:r>
+        <w:rPr>
+          <w:rFonts w:ascii="Arial" w:eastAsia="Arial" w:hAnsi="Arial" w:cs="Arial"/>
+          <w:color w:val="000000"/>
+          <w:szCs w:val="20"/>
+          <w:lang w:eastAsia="es-ES_tradnl"/>
+        </w:rPr>
+        <w:t xml:space="preserve"> que genera, etc.</w:t>
       </w:r>
     </w:p>
     <w:p>
@@ -52,22 +139,15 @@
         <w:jc w:val="both"/>
       </w:pPr>
       <w:r>
-        <w:t>La serialización</w:t>
-      </w:r>
-      <w:r>
-        <w:t xml:space="preserve"> es un programa que codifica un objeto en una cadena (de texto o de bytes) para almacenarlo o transmitirlo p</w:t>
-      </w:r>
-      <w:r>
-        <w:t xml:space="preserve">or la red con el fin de que esa cadena </w:t>
-      </w:r>
-      <w:r>
-        <w:t>pueda ser usad</w:t>
-      </w:r>
-      <w:r>
-        <w:t>a</w:t>
-      </w:r>
-      <w:r>
-        <w:t xml:space="preserve"> para crear un nuevo objeto idéntico</w:t>
+        <w:t xml:space="preserve">La </w:t>
+      </w:r>
+      <w:proofErr w:type="spellStart"/>
+      <w:r>
+        <w:t>serialización</w:t>
+      </w:r>
+      <w:proofErr w:type="spellEnd"/>
+      <w:r>
+        <w:t xml:space="preserve"> es un proceso que codifica un objeto en una cadena (de texto o de bytes) para almacenarlo o transmitirlo por la red con el fin de que esa cadena pueda ser usada para crear un nuevo objeto idéntico</w:t>
       </w:r>
     </w:p>
     <w:p>
@@ -82,10 +162,15 @@
         <w:jc w:val="both"/>
       </w:pPr>
       <w:r>
-        <w:t xml:space="preserve">La serialización es un proceso muy utilizado, sobre todo en entornos distribuidos donde para cada conexión entre los componentes del sistema distribuido puede llevar consigo el intercambio de parámetros o elementos </w:t>
-      </w:r>
-      <w:r>
-        <w:t>serializados. Es tan importante en este contexto que puede resultar significativamente grande respecto al resto del proceso. Es en este contexto donde una mejora en la serialización más se notaría.</w:t>
+        <w:t xml:space="preserve">La </w:t>
+      </w:r>
+      <w:proofErr w:type="spellStart"/>
+      <w:r>
+        <w:t>serialización</w:t>
+      </w:r>
+      <w:proofErr w:type="spellEnd"/>
+      <w:r>
+        <w:t xml:space="preserve"> es un proceso muy utilizado, sobre todo en entornos distribuidos donde para cada conexión entre los componentes del sistema distribuido suele llevar consigo el intercambio de parámetros o elementos serializados. Es tan importante en este contexto que el tiempo que requiere su ejecución y el transporte del código que generen, puede resultar significativamente grande respecto al resto del proceso. </w:t>
       </w:r>
     </w:p>
     <w:p>
@@ -100,7 +185,15 @@
         <w:jc w:val="both"/>
       </w:pPr>
       <w:r>
-        <w:t xml:space="preserve">Existen muchos serializadores en el mercado, cada uno con sus ventajas y desventajas, válidos para determinados tipos de objetos y no para otros, que generan código serializado para ser almacenado y/o transportado en diversos formatos y contextos. </w:t>
+        <w:t xml:space="preserve">Es en este contexto donde una mejora significativa en la </w:t>
+      </w:r>
+      <w:proofErr w:type="spellStart"/>
+      <w:r>
+        <w:t>serialización</w:t>
+      </w:r>
+      <w:proofErr w:type="spellEnd"/>
+      <w:r>
+        <w:t xml:space="preserve"> más se notaría.</w:t>
       </w:r>
     </w:p>
     <w:p>
@@ -115,26 +208,62 @@
         <w:jc w:val="both"/>
       </w:pPr>
       <w:r>
-        <w:t xml:space="preserve">Con este proyecto hemos conseguido, tras analizar una amplia variedad de serializadores, obtener el </w:t>
-      </w:r>
-      <w:proofErr w:type="spellStart"/>
-      <w:r>
-        <w:rPr>
-          <w:i/>
-        </w:rPr>
-        <w:t>HiperSerializador</w:t>
-      </w:r>
-      <w:proofErr w:type="spellEnd"/>
-      <w:r>
-        <w:t xml:space="preserve">, un serializador versátil que sirva para cualquier tipo de objeto, generando cualquier tipo de código serializado transportable y almacenable en cualquier contexto, capaz de reconocer los atributos estándar o cualquier atributo particular que se desee generar, ampliable mediante plug-ins y por </w:t>
-      </w:r>
-      <w:proofErr w:type="gramStart"/>
-      <w:r>
-        <w:t>supuesto</w:t>
-      </w:r>
-      <w:proofErr w:type="gramEnd"/>
-      <w:r>
-        <w:t xml:space="preserve">, con los mejores resultados en cuanto a rendimiento. </w:t>
+        <w:t>(3)</w:t>
+      </w:r>
+    </w:p>
+    <w:p>
+      <w:pPr>
+        <w:rPr>
+          <w:rFonts w:ascii="Arial" w:hAnsi="Arial" w:cs="Arial"/>
+        </w:rPr>
+      </w:pPr>
+      <w:r>
+        <w:rPr>
+          <w:rFonts w:ascii="Arial" w:eastAsia="Arial" w:hAnsi="Arial" w:cs="Arial"/>
+          <w:color w:val="000000"/>
+          <w:szCs w:val="20"/>
+          <w:lang w:eastAsia="es-ES_tradnl"/>
+        </w:rPr>
+        <w:t xml:space="preserve">Hay muchos </w:t>
+      </w:r>
+      <w:proofErr w:type="spellStart"/>
+      <w:r>
+        <w:rPr>
+          <w:rFonts w:ascii="Arial" w:eastAsia="Arial" w:hAnsi="Arial" w:cs="Arial"/>
+          <w:color w:val="000000"/>
+          <w:szCs w:val="20"/>
+          <w:lang w:eastAsia="es-ES_tradnl"/>
+        </w:rPr>
+        <w:t>serializadores</w:t>
+      </w:r>
+      <w:proofErr w:type="spellEnd"/>
+      <w:r>
+        <w:rPr>
+          <w:rFonts w:ascii="Arial" w:eastAsia="Arial" w:hAnsi="Arial" w:cs="Arial"/>
+          <w:color w:val="000000"/>
+          <w:szCs w:val="20"/>
+          <w:lang w:eastAsia="es-ES_tradnl"/>
+        </w:rPr>
+        <w:t>, con sus ventajas y desventajas</w:t>
+      </w:r>
+      <w:r>
+        <w:rPr>
+          <w:rFonts w:ascii="Arial" w:hAnsi="Arial" w:cs="Arial"/>
+        </w:rPr>
+        <w:t xml:space="preserve">, válidos para determinados tipos de objetos y no para otros, que generan código serializado para ser almacenado y/o transportado en diversos formatos y contextos. </w:t>
+      </w:r>
+    </w:p>
+    <w:p>
+      <w:pPr>
+        <w:rPr>
+          <w:rFonts w:ascii="Arial" w:hAnsi="Arial" w:cs="Arial"/>
+        </w:rPr>
+      </w:pPr>
+      <w:r>
+        <w:rPr>
+          <w:rFonts w:ascii="Arial" w:hAnsi="Arial" w:cs="Arial"/>
+        </w:rPr>
+        <w:t>(4)</w:t>
       </w:r>
     </w:p>
     <w:p>
@@ -142,12 +271,118 @@
         <w:pStyle w:val="normal0"/>
         <w:jc w:val="both"/>
       </w:pPr>
+      <w:r>
+        <w:t xml:space="preserve">Con este proyecto hemos conseguido, tras analizar una amplia variedad de </w:t>
+      </w:r>
+      <w:proofErr w:type="spellStart"/>
+      <w:r>
+        <w:t>serializadores</w:t>
+      </w:r>
+      <w:proofErr w:type="spellEnd"/>
+      <w:r>
+        <w:t xml:space="preserve">, obtener el </w:t>
+      </w:r>
+      <w:proofErr w:type="spellStart"/>
+      <w:r>
+        <w:rPr>
+          <w:i/>
+        </w:rPr>
+        <w:t>HiperSerializador</w:t>
+      </w:r>
+      <w:proofErr w:type="spellEnd"/>
+      <w:r>
+        <w:t xml:space="preserve">, </w:t>
+      </w:r>
+      <w:r>
+        <w:t xml:space="preserve">un generador de </w:t>
+      </w:r>
+      <w:proofErr w:type="spellStart"/>
+      <w:r>
+        <w:t>serializadores</w:t>
+      </w:r>
+      <w:proofErr w:type="spellEnd"/>
+      <w:r>
+        <w:t xml:space="preserve"> particulares para cualquier clase.</w:t>
+      </w:r>
     </w:p>
     <w:p>
       <w:pPr>
         <w:pStyle w:val="normal0"/>
         <w:jc w:val="both"/>
       </w:pPr>
+    </w:p>
+    <w:p>
+      <w:pPr>
+        <w:pStyle w:val="normal0"/>
+        <w:jc w:val="both"/>
+      </w:pPr>
+      <w:r>
+        <w:t xml:space="preserve">EL </w:t>
+      </w:r>
+      <w:proofErr w:type="spellStart"/>
+      <w:r>
+        <w:t>serializador</w:t>
+      </w:r>
+      <w:proofErr w:type="spellEnd"/>
+      <w:r>
+        <w:t xml:space="preserve"> creado por nuestra aplicación es </w:t>
+      </w:r>
+      <w:r>
+        <w:t xml:space="preserve">un </w:t>
+      </w:r>
+      <w:proofErr w:type="spellStart"/>
+      <w:r>
+        <w:t>serializador</w:t>
+      </w:r>
+      <w:proofErr w:type="spellEnd"/>
+      <w:r>
+        <w:t xml:space="preserve"> versátil que sirva para cualquier tipo de objeto, generando cualquier tipo de código serializado transportable y almacenable en cualquier contexto, </w:t>
+      </w:r>
+    </w:p>
+    <w:p>
+      <w:pPr>
+        <w:pStyle w:val="normal0"/>
+        <w:jc w:val="both"/>
+      </w:pPr>
+    </w:p>
+    <w:p>
+      <w:pPr>
+        <w:pStyle w:val="normal0"/>
+        <w:jc w:val="both"/>
+      </w:pPr>
+      <w:r>
+        <w:t>(5)</w:t>
+      </w:r>
+    </w:p>
+    <w:p>
+      <w:pPr>
+        <w:pStyle w:val="normal0"/>
+        <w:jc w:val="both"/>
+      </w:pPr>
+      <w:r>
+        <w:t xml:space="preserve">capaz de reconocer los atributos estándar o cualquier atributo particular que se desee generar, ampliable mediante plug-ins y por supuesto, con los mejores resultados en cuanto a rendimiento. </w:t>
+      </w:r>
+    </w:p>
+    <w:p>
+      <w:pPr>
+        <w:pStyle w:val="normal0"/>
+        <w:jc w:val="both"/>
+      </w:pPr>
+    </w:p>
+    <w:p>
+      <w:pPr>
+        <w:pStyle w:val="normal0"/>
+        <w:jc w:val="both"/>
+      </w:pPr>
+      <w:r>
+        <w:t>(6)</w:t>
+      </w:r>
+    </w:p>
+    <w:p>
+      <w:pPr>
+        <w:pStyle w:val="normal0"/>
+        <w:jc w:val="both"/>
+      </w:pPr>
       <w:r>
         <w:t>Esta aplicación es un</w:t>
       </w:r>
@@ -160,121 +395,23 @@
       <w:r>
         <w:t xml:space="preserve">. </w:t>
       </w:r>
-    </w:p>
-    <w:p>
-      <w:pPr>
-        <w:rPr>
-          <w:rFonts w:ascii="Arial" w:eastAsia="Arial" w:hAnsi="Arial" w:cs="Arial"/>
-          <w:color w:val="000000"/>
-          <w:szCs w:val="20"/>
-          <w:lang w:eastAsia="es-ES_tradnl"/>
-        </w:rPr>
-      </w:pPr>
-    </w:p>
-    <w:p>
-      <w:pPr>
-        <w:rPr>
-          <w:rFonts w:ascii="Arial" w:eastAsia="Arial" w:hAnsi="Arial" w:cs="Arial"/>
-          <w:color w:val="000000"/>
-          <w:szCs w:val="20"/>
-          <w:lang w:eastAsia="es-ES_tradnl"/>
-        </w:rPr>
-      </w:pPr>
-      <w:r>
-        <w:rPr>
-          <w:rFonts w:ascii="Arial" w:eastAsia="Arial" w:hAnsi="Arial" w:cs="Arial"/>
-          <w:color w:val="000000"/>
-          <w:szCs w:val="20"/>
-          <w:lang w:eastAsia="es-ES_tradnl"/>
-        </w:rPr>
-        <w:t>2. SERIALIZACIÓN Y SERIALIZADORES</w:t>
-      </w:r>
-    </w:p>
-    <w:p>
-      <w:pPr>
-        <w:rPr>
-          <w:rFonts w:ascii="Arial" w:eastAsia="Arial" w:hAnsi="Arial" w:cs="Arial"/>
-          <w:color w:val="000000"/>
-          <w:szCs w:val="20"/>
-          <w:lang w:eastAsia="es-ES_tradnl"/>
-        </w:rPr>
-      </w:pPr>
-      <w:r>
-        <w:rPr>
-          <w:rFonts w:ascii="Arial" w:eastAsia="Arial" w:hAnsi="Arial" w:cs="Arial"/>
-          <w:color w:val="000000"/>
-          <w:szCs w:val="20"/>
-          <w:lang w:eastAsia="es-ES_tradnl"/>
-        </w:rPr>
-        <w:t>2.1. Serializadores existentes</w:t>
-      </w:r>
-    </w:p>
-    <w:p>
-      <w:pPr>
-        <w:rPr>
-          <w:rFonts w:ascii="Arial" w:eastAsia="Arial" w:hAnsi="Arial" w:cs="Arial"/>
-          <w:color w:val="000000"/>
-          <w:szCs w:val="20"/>
-          <w:lang w:eastAsia="es-ES_tradnl"/>
-        </w:rPr>
-      </w:pPr>
-      <w:r>
-        <w:rPr>
-          <w:rFonts w:ascii="Arial" w:eastAsia="Arial" w:hAnsi="Arial" w:cs="Arial"/>
-          <w:color w:val="000000"/>
-          <w:szCs w:val="20"/>
-          <w:lang w:eastAsia="es-ES_tradnl"/>
-        </w:rPr>
-        <w:t>2.2. Factores a tener en cuenta</w:t>
-      </w:r>
-    </w:p>
-    <w:p>
-      <w:pPr>
-        <w:rPr>
-          <w:rFonts w:ascii="Arial" w:eastAsia="Arial" w:hAnsi="Arial" w:cs="Arial"/>
-          <w:color w:val="000000"/>
-          <w:szCs w:val="20"/>
-          <w:lang w:eastAsia="es-ES_tradnl"/>
-        </w:rPr>
-      </w:pPr>
-      <w:r>
-        <w:rPr>
-          <w:rFonts w:ascii="Arial" w:eastAsia="Arial" w:hAnsi="Arial" w:cs="Arial"/>
-          <w:color w:val="000000"/>
-          <w:szCs w:val="20"/>
-          <w:lang w:eastAsia="es-ES_tradnl"/>
-        </w:rPr>
-        <w:t>2.3. Comparativa de características</w:t>
-      </w:r>
-    </w:p>
-    <w:p>
-      <w:pPr>
-        <w:rPr>
-          <w:rFonts w:ascii="Arial" w:eastAsia="Arial" w:hAnsi="Arial" w:cs="Arial"/>
-          <w:color w:val="000000"/>
-          <w:szCs w:val="20"/>
-          <w:lang w:eastAsia="es-ES_tradnl"/>
-        </w:rPr>
-      </w:pPr>
-    </w:p>
-    <w:p>
-      <w:pPr>
-        <w:rPr>
-          <w:rFonts w:ascii="Arial" w:eastAsia="Arial" w:hAnsi="Arial" w:cs="Arial"/>
-          <w:color w:val="000000"/>
-          <w:szCs w:val="20"/>
-          <w:lang w:eastAsia="es-ES_tradnl"/>
-        </w:rPr>
-      </w:pPr>
-      <w:r>
-        <w:rPr>
-          <w:rFonts w:ascii="Arial" w:eastAsia="Arial" w:hAnsi="Arial" w:cs="Arial"/>
-          <w:color w:val="000000"/>
-          <w:szCs w:val="20"/>
-          <w:lang w:eastAsia="es-ES_tradnl"/>
-        </w:rPr>
-        <w:br w:type="page"/>
-      </w:r>
+      <w:r>
+        <w:t xml:space="preserve">O sea, nuestra aplicación analiza una determinada clase (tipo) y fabrica el </w:t>
+      </w:r>
+      <w:proofErr w:type="spellStart"/>
+      <w:r>
+        <w:t>serializador</w:t>
+      </w:r>
+      <w:proofErr w:type="spellEnd"/>
+      <w:r>
+        <w:t xml:space="preserve"> óptimo para esa determinada clase.</w:t>
+      </w:r>
+    </w:p>
+    <w:p>
+      <w:pPr>
+        <w:pStyle w:val="normal0"/>
+        <w:jc w:val="both"/>
+      </w:pPr>
     </w:p>
     <w:p>
       <w:pPr>
@@ -293,35 +430,1248 @@
           <w:lang w:eastAsia="es-ES_tradnl"/>
         </w:rPr>
         <w:lastRenderedPageBreak/>
-        <w:t>3. HIPERSERIALIZADOR</w:t>
-      </w:r>
-    </w:p>
-    <w:p>
-      <w:pPr>
-        <w:rPr>
-          <w:rFonts w:ascii="Arial" w:eastAsia="Arial" w:hAnsi="Arial" w:cs="Arial"/>
-          <w:color w:val="000000"/>
-          <w:szCs w:val="20"/>
-          <w:lang w:eastAsia="es-ES_tradnl"/>
-        </w:rPr>
-      </w:pPr>
-      <w:r>
-        <w:rPr>
-          <w:rFonts w:ascii="Arial" w:eastAsia="Arial" w:hAnsi="Arial" w:cs="Arial"/>
-          <w:color w:val="000000"/>
-          <w:szCs w:val="20"/>
-          <w:lang w:eastAsia="es-ES_tradnl"/>
-        </w:rPr>
-        <w:t>3.1</w:t>
-      </w:r>
-      <w:r>
-        <w:rPr>
-          <w:rFonts w:ascii="Arial" w:eastAsia="Arial" w:hAnsi="Arial" w:cs="Arial"/>
-          <w:color w:val="000000"/>
-          <w:szCs w:val="20"/>
-          <w:lang w:eastAsia="es-ES_tradnl"/>
-        </w:rPr>
-        <w:t xml:space="preserve">. Qué es </w:t>
+        <w:t xml:space="preserve"> (7)</w:t>
+      </w:r>
+    </w:p>
+    <w:p>
+      <w:pPr>
+        <w:rPr>
+          <w:rFonts w:ascii="Arial" w:eastAsia="Arial" w:hAnsi="Arial" w:cs="Arial"/>
+          <w:color w:val="000000"/>
+          <w:szCs w:val="20"/>
+          <w:lang w:eastAsia="es-ES_tradnl"/>
+        </w:rPr>
+      </w:pPr>
+      <w:r>
+        <w:rPr>
+          <w:rFonts w:ascii="Arial" w:eastAsia="Arial" w:hAnsi="Arial" w:cs="Arial"/>
+          <w:color w:val="000000"/>
+          <w:szCs w:val="20"/>
+          <w:lang w:eastAsia="es-ES_tradnl"/>
+        </w:rPr>
+        <w:t>SERIALIZACIÓN Y SERIALIZADORES</w:t>
+      </w:r>
+    </w:p>
+    <w:p>
+      <w:pPr>
+        <w:pStyle w:val="normal0"/>
+      </w:pPr>
+      <w:proofErr w:type="spellStart"/>
+      <w:r>
+        <w:rPr>
+          <w:b/>
+        </w:rPr>
+        <w:t>Serialización</w:t>
+      </w:r>
+      <w:proofErr w:type="spellEnd"/>
+      <w:r>
+        <w:rPr>
+          <w:b/>
+        </w:rPr>
+        <w:t xml:space="preserve"> </w:t>
+      </w:r>
+      <w:r>
+        <w:t xml:space="preserve">es el proceso de convertir un objeto en un </w:t>
+      </w:r>
+      <w:proofErr w:type="spellStart"/>
+      <w:r>
+        <w:t>stream</w:t>
+      </w:r>
+      <w:proofErr w:type="spellEnd"/>
+      <w:r>
+        <w:t xml:space="preserve"> de datos que contiene toda la información del mismo con el fin de almacenarla, compartirla o distribuirla.</w:t>
+      </w:r>
+    </w:p>
+    <w:p>
+      <w:pPr>
+        <w:pStyle w:val="normal0"/>
+      </w:pPr>
+    </w:p>
+    <w:p>
+      <w:pPr>
+        <w:pStyle w:val="normal0"/>
+      </w:pPr>
+      <w:proofErr w:type="spellStart"/>
+      <w:r>
+        <w:rPr>
+          <w:b/>
+        </w:rPr>
+        <w:t>Deserialización</w:t>
+      </w:r>
+      <w:proofErr w:type="spellEnd"/>
+      <w:r>
+        <w:t xml:space="preserve"> es el proceso inverso, a partir de un </w:t>
+      </w:r>
+      <w:proofErr w:type="spellStart"/>
+      <w:r>
+        <w:t>stream</w:t>
+      </w:r>
+      <w:proofErr w:type="spellEnd"/>
+      <w:r>
+        <w:t xml:space="preserve"> de datos se recompone el estado original del objeto, creando una copia idéntica del objeto original.</w:t>
+      </w:r>
+    </w:p>
+    <w:p>
+      <w:pPr>
+        <w:pStyle w:val="normal0"/>
+      </w:pPr>
+    </w:p>
+    <w:p>
+      <w:r>
+        <w:t>Ambos procesos son complementarios</w:t>
+      </w:r>
+    </w:p>
+    <w:p>
+      <w:pPr>
+        <w:rPr>
+          <w:rFonts w:ascii="Arial" w:eastAsia="Arial" w:hAnsi="Arial" w:cs="Arial"/>
+          <w:color w:val="000000"/>
+          <w:szCs w:val="20"/>
+          <w:lang w:eastAsia="es-ES_tradnl"/>
+        </w:rPr>
+      </w:pPr>
+      <w:r>
+        <w:rPr>
+          <w:rFonts w:ascii="Arial" w:eastAsia="Arial" w:hAnsi="Arial" w:cs="Arial"/>
+          <w:color w:val="000000"/>
+          <w:szCs w:val="20"/>
+          <w:lang w:eastAsia="es-ES_tradnl"/>
+        </w:rPr>
+        <w:t>Factores a tener en cuenta</w:t>
+      </w:r>
+    </w:p>
+    <w:p>
+      <w:pPr>
+        <w:rPr>
+          <w:rFonts w:ascii="Arial" w:eastAsia="Arial" w:hAnsi="Arial" w:cs="Arial"/>
+          <w:color w:val="000000"/>
+          <w:szCs w:val="20"/>
+          <w:lang w:eastAsia="es-ES_tradnl"/>
+        </w:rPr>
+      </w:pPr>
+      <w:r>
+        <w:rPr>
+          <w:rFonts w:ascii="Arial" w:eastAsia="Arial" w:hAnsi="Arial" w:cs="Arial"/>
+          <w:color w:val="000000"/>
+          <w:szCs w:val="20"/>
+          <w:lang w:eastAsia="es-ES_tradnl"/>
+        </w:rPr>
+        <w:t xml:space="preserve">Hemos analizar múltiples </w:t>
+      </w:r>
+      <w:proofErr w:type="spellStart"/>
+      <w:r>
+        <w:rPr>
+          <w:rFonts w:ascii="Arial" w:eastAsia="Arial" w:hAnsi="Arial" w:cs="Arial"/>
+          <w:color w:val="000000"/>
+          <w:szCs w:val="20"/>
+          <w:lang w:eastAsia="es-ES_tradnl"/>
+        </w:rPr>
+        <w:t>serializadores</w:t>
+      </w:r>
+      <w:proofErr w:type="spellEnd"/>
+      <w:r>
+        <w:rPr>
+          <w:rFonts w:ascii="Arial" w:eastAsia="Arial" w:hAnsi="Arial" w:cs="Arial"/>
+          <w:color w:val="000000"/>
+          <w:szCs w:val="20"/>
+          <w:lang w:eastAsia="es-ES_tradnl"/>
+        </w:rPr>
+        <w:t xml:space="preserve"> ya existentes, con el fin de identificar su funcionamiento, sus características comunes, y aquellos factores en los que se podría mejorar su funcionamiento o características. Finalmente, hemos llegado a la conclusión de que para mejorar el mecanismo de </w:t>
+      </w:r>
+      <w:proofErr w:type="spellStart"/>
+      <w:r>
+        <w:rPr>
+          <w:rFonts w:ascii="Arial" w:eastAsia="Arial" w:hAnsi="Arial" w:cs="Arial"/>
+          <w:color w:val="000000"/>
+          <w:szCs w:val="20"/>
+          <w:lang w:eastAsia="es-ES_tradnl"/>
+        </w:rPr>
+        <w:t>serialización</w:t>
+      </w:r>
+      <w:proofErr w:type="spellEnd"/>
+      <w:r>
+        <w:rPr>
+          <w:rFonts w:ascii="Arial" w:eastAsia="Arial" w:hAnsi="Arial" w:cs="Arial"/>
+          <w:color w:val="000000"/>
+          <w:szCs w:val="20"/>
+          <w:lang w:eastAsia="es-ES_tradnl"/>
+        </w:rPr>
+        <w:t xml:space="preserve">, lo podemos hacer a través de tres factores que son fundamentales en el uso de </w:t>
+      </w:r>
+      <w:proofErr w:type="spellStart"/>
+      <w:r>
+        <w:rPr>
+          <w:rFonts w:ascii="Arial" w:eastAsia="Arial" w:hAnsi="Arial" w:cs="Arial"/>
+          <w:color w:val="000000"/>
+          <w:szCs w:val="20"/>
+          <w:lang w:eastAsia="es-ES_tradnl"/>
+        </w:rPr>
+        <w:t>serializadores</w:t>
+      </w:r>
+      <w:proofErr w:type="spellEnd"/>
+      <w:r>
+        <w:rPr>
+          <w:rFonts w:ascii="Arial" w:eastAsia="Arial" w:hAnsi="Arial" w:cs="Arial"/>
+          <w:color w:val="000000"/>
+          <w:szCs w:val="20"/>
+          <w:lang w:eastAsia="es-ES_tradnl"/>
+        </w:rPr>
+        <w:t>.</w:t>
+      </w:r>
+    </w:p>
+    <w:p>
+      <w:pPr>
+        <w:rPr>
+          <w:rFonts w:ascii="Arial" w:eastAsia="Arial" w:hAnsi="Arial" w:cs="Arial"/>
+          <w:color w:val="000000"/>
+          <w:szCs w:val="20"/>
+          <w:lang w:eastAsia="es-ES_tradnl"/>
+        </w:rPr>
+      </w:pPr>
+      <w:r>
+        <w:rPr>
+          <w:rFonts w:ascii="Arial" w:eastAsia="Arial" w:hAnsi="Arial" w:cs="Arial"/>
+          <w:color w:val="000000"/>
+          <w:szCs w:val="20"/>
+          <w:lang w:eastAsia="es-ES_tradnl"/>
+        </w:rPr>
+        <w:t>(8)</w:t>
+      </w:r>
+    </w:p>
+    <w:p>
+      <w:pPr>
+        <w:rPr>
+          <w:rFonts w:ascii="Arial" w:eastAsia="Arial" w:hAnsi="Arial" w:cs="Arial"/>
+          <w:color w:val="000000"/>
+          <w:szCs w:val="20"/>
+          <w:lang w:eastAsia="es-ES_tradnl"/>
+        </w:rPr>
+      </w:pPr>
+      <w:r>
+        <w:rPr>
+          <w:rFonts w:ascii="Arial" w:eastAsia="Arial" w:hAnsi="Arial" w:cs="Arial"/>
+          <w:color w:val="000000"/>
+          <w:szCs w:val="20"/>
+          <w:lang w:eastAsia="es-ES_tradnl"/>
+        </w:rPr>
+        <w:t xml:space="preserve">- VELOCIDAD Tiempo que dedica el sistema a generar código </w:t>
+      </w:r>
+      <w:proofErr w:type="spellStart"/>
+      <w:r>
+        <w:rPr>
+          <w:rFonts w:ascii="Arial" w:eastAsia="Arial" w:hAnsi="Arial" w:cs="Arial"/>
+          <w:color w:val="000000"/>
+          <w:szCs w:val="20"/>
+          <w:lang w:eastAsia="es-ES_tradnl"/>
+        </w:rPr>
+        <w:t>serializable</w:t>
+      </w:r>
+      <w:proofErr w:type="spellEnd"/>
+      <w:r>
+        <w:rPr>
+          <w:rFonts w:ascii="Arial" w:eastAsia="Arial" w:hAnsi="Arial" w:cs="Arial"/>
+          <w:color w:val="000000"/>
+          <w:szCs w:val="20"/>
+          <w:lang w:eastAsia="es-ES_tradnl"/>
+        </w:rPr>
+        <w:t>, y a regenerar un objeto a partir de ese código.</w:t>
+      </w:r>
+    </w:p>
+    <w:p>
+      <w:pPr>
+        <w:rPr>
+          <w:rFonts w:ascii="Arial" w:eastAsia="Arial" w:hAnsi="Arial" w:cs="Arial"/>
+          <w:color w:val="000000"/>
+          <w:szCs w:val="20"/>
+          <w:lang w:eastAsia="es-ES_tradnl"/>
+        </w:rPr>
+      </w:pPr>
+      <w:r>
+        <w:rPr>
+          <w:rFonts w:ascii="Arial" w:eastAsia="Arial" w:hAnsi="Arial" w:cs="Arial"/>
+          <w:color w:val="000000"/>
+          <w:szCs w:val="20"/>
+          <w:lang w:eastAsia="es-ES_tradnl"/>
+        </w:rPr>
+        <w:t>(9)</w:t>
+      </w:r>
+    </w:p>
+    <w:p>
+      <w:pPr>
+        <w:rPr>
+          <w:rFonts w:ascii="Arial" w:eastAsia="Arial" w:hAnsi="Arial" w:cs="Arial"/>
+          <w:color w:val="000000"/>
+          <w:szCs w:val="20"/>
+          <w:lang w:eastAsia="es-ES_tradnl"/>
+        </w:rPr>
+      </w:pPr>
+      <w:r>
+        <w:rPr>
+          <w:rFonts w:ascii="Arial" w:eastAsia="Arial" w:hAnsi="Arial" w:cs="Arial"/>
+          <w:color w:val="000000"/>
+          <w:szCs w:val="20"/>
+          <w:lang w:eastAsia="es-ES_tradnl"/>
+        </w:rPr>
+        <w:t xml:space="preserve">- LONGITUD DE LA CADENA Principalmente cuando se piensa en la distribución de los objetos por una red, interesa que el tamaño del </w:t>
+      </w:r>
+      <w:proofErr w:type="spellStart"/>
+      <w:r>
+        <w:rPr>
+          <w:rFonts w:ascii="Arial" w:eastAsia="Arial" w:hAnsi="Arial" w:cs="Arial"/>
+          <w:color w:val="000000"/>
+          <w:szCs w:val="20"/>
+          <w:lang w:eastAsia="es-ES_tradnl"/>
+        </w:rPr>
+        <w:t>stream</w:t>
+      </w:r>
+      <w:proofErr w:type="spellEnd"/>
+      <w:r>
+        <w:rPr>
+          <w:rFonts w:ascii="Arial" w:eastAsia="Arial" w:hAnsi="Arial" w:cs="Arial"/>
+          <w:color w:val="000000"/>
+          <w:szCs w:val="20"/>
+          <w:lang w:eastAsia="es-ES_tradnl"/>
+        </w:rPr>
+        <w:t xml:space="preserve"> a distribuir sea lo más liviano posible. Ya que el transporte es un factor clave en el rendimiento de cualquier sistema, sobre todo en los distribuidos, reducir el tamaño de los datos a transmitir es reducir el cuello de botella del proceso.</w:t>
+      </w:r>
+    </w:p>
+    <w:p>
+      <w:pPr>
+        <w:rPr>
+          <w:rFonts w:ascii="Arial" w:eastAsia="Arial" w:hAnsi="Arial" w:cs="Arial"/>
+          <w:color w:val="000000"/>
+          <w:szCs w:val="20"/>
+          <w:lang w:eastAsia="es-ES_tradnl"/>
+        </w:rPr>
+      </w:pPr>
+      <w:r>
+        <w:rPr>
+          <w:rFonts w:ascii="Arial" w:eastAsia="Arial" w:hAnsi="Arial" w:cs="Arial"/>
+          <w:color w:val="000000"/>
+          <w:szCs w:val="20"/>
+          <w:lang w:eastAsia="es-ES_tradnl"/>
+        </w:rPr>
+        <w:t>(10)</w:t>
+      </w:r>
+    </w:p>
+    <w:p>
+      <w:pPr>
+        <w:rPr>
+          <w:rFonts w:ascii="Arial" w:eastAsia="Arial" w:hAnsi="Arial" w:cs="Arial"/>
+          <w:color w:val="000000"/>
+          <w:szCs w:val="20"/>
+          <w:lang w:eastAsia="es-ES_tradnl"/>
+        </w:rPr>
+      </w:pPr>
+      <w:r>
+        <w:rPr>
+          <w:rFonts w:ascii="Arial" w:eastAsia="Arial" w:hAnsi="Arial" w:cs="Arial"/>
+          <w:color w:val="000000"/>
+          <w:szCs w:val="20"/>
+          <w:lang w:eastAsia="es-ES_tradnl"/>
+        </w:rPr>
+        <w:t xml:space="preserve">- APLICABILIDAD DEL SERIALIZADOR Llamamos aplicabilidad a la disponibilidad que tiene el </w:t>
+      </w:r>
+      <w:proofErr w:type="spellStart"/>
+      <w:r>
+        <w:rPr>
+          <w:rFonts w:ascii="Arial" w:eastAsia="Arial" w:hAnsi="Arial" w:cs="Arial"/>
+          <w:color w:val="000000"/>
+          <w:szCs w:val="20"/>
+          <w:lang w:eastAsia="es-ES_tradnl"/>
+        </w:rPr>
+        <w:t>serializador</w:t>
+      </w:r>
+      <w:proofErr w:type="spellEnd"/>
+      <w:r>
+        <w:rPr>
+          <w:rFonts w:ascii="Arial" w:eastAsia="Arial" w:hAnsi="Arial" w:cs="Arial"/>
+          <w:color w:val="000000"/>
+          <w:szCs w:val="20"/>
+          <w:lang w:eastAsia="es-ES_tradnl"/>
+        </w:rPr>
+        <w:t xml:space="preserve"> para funcionar correctamente con cualquier elemento dentro del objeto a serializar. Algunos </w:t>
+      </w:r>
+      <w:proofErr w:type="spellStart"/>
+      <w:r>
+        <w:rPr>
+          <w:rFonts w:ascii="Arial" w:eastAsia="Arial" w:hAnsi="Arial" w:cs="Arial"/>
+          <w:color w:val="000000"/>
+          <w:szCs w:val="20"/>
+          <w:lang w:eastAsia="es-ES_tradnl"/>
+        </w:rPr>
+        <w:t>serializadores</w:t>
+      </w:r>
+      <w:proofErr w:type="spellEnd"/>
+      <w:r>
+        <w:rPr>
+          <w:rFonts w:ascii="Arial" w:eastAsia="Arial" w:hAnsi="Arial" w:cs="Arial"/>
+          <w:color w:val="000000"/>
+          <w:szCs w:val="20"/>
+          <w:lang w:eastAsia="es-ES_tradnl"/>
+        </w:rPr>
+        <w:t xml:space="preserve">, por ejemplo tienen problemas para serializar </w:t>
+      </w:r>
+      <w:proofErr w:type="spellStart"/>
+      <w:r>
+        <w:rPr>
+          <w:rFonts w:ascii="Arial" w:eastAsia="Arial" w:hAnsi="Arial" w:cs="Arial"/>
+          <w:color w:val="000000"/>
+          <w:szCs w:val="20"/>
+          <w:lang w:eastAsia="es-ES_tradnl"/>
+        </w:rPr>
+        <w:t>arrays</w:t>
+      </w:r>
+      <w:proofErr w:type="spellEnd"/>
+      <w:r>
+        <w:rPr>
+          <w:rFonts w:ascii="Arial" w:eastAsia="Arial" w:hAnsi="Arial" w:cs="Arial"/>
+          <w:color w:val="000000"/>
+          <w:szCs w:val="20"/>
+          <w:lang w:eastAsia="es-ES_tradnl"/>
+        </w:rPr>
+        <w:t xml:space="preserve"> multidimensionales, tipos genéricos, o ciertas estructuras. Un buen </w:t>
+      </w:r>
+      <w:proofErr w:type="spellStart"/>
+      <w:r>
+        <w:rPr>
+          <w:rFonts w:ascii="Arial" w:eastAsia="Arial" w:hAnsi="Arial" w:cs="Arial"/>
+          <w:color w:val="000000"/>
+          <w:szCs w:val="20"/>
+          <w:lang w:eastAsia="es-ES_tradnl"/>
+        </w:rPr>
+        <w:t>serializador</w:t>
+      </w:r>
+      <w:proofErr w:type="spellEnd"/>
+      <w:r>
+        <w:rPr>
+          <w:rFonts w:ascii="Arial" w:eastAsia="Arial" w:hAnsi="Arial" w:cs="Arial"/>
+          <w:color w:val="000000"/>
+          <w:szCs w:val="20"/>
+          <w:lang w:eastAsia="es-ES_tradnl"/>
+        </w:rPr>
+        <w:t xml:space="preserve"> debería poder trabajar con cualquier tipo de elementos.</w:t>
+      </w:r>
+    </w:p>
+    <w:p>
+      <w:pPr>
+        <w:rPr>
+          <w:rFonts w:ascii="Arial" w:eastAsia="Arial" w:hAnsi="Arial" w:cs="Arial"/>
+          <w:color w:val="000000"/>
+          <w:szCs w:val="20"/>
+          <w:lang w:eastAsia="es-ES_tradnl"/>
+        </w:rPr>
+      </w:pPr>
+      <w:r>
+        <w:rPr>
+          <w:rFonts w:ascii="Arial" w:eastAsia="Arial" w:hAnsi="Arial" w:cs="Arial"/>
+          <w:color w:val="000000"/>
+          <w:szCs w:val="20"/>
+          <w:lang w:eastAsia="es-ES_tradnl"/>
+        </w:rPr>
+        <w:t>(11)</w:t>
+      </w:r>
+    </w:p>
+    <w:p>
+      <w:pPr>
+        <w:rPr>
+          <w:rFonts w:ascii="Arial" w:eastAsia="Arial" w:hAnsi="Arial" w:cs="Arial"/>
+          <w:color w:val="000000"/>
+          <w:szCs w:val="20"/>
+          <w:lang w:eastAsia="es-ES_tradnl"/>
+        </w:rPr>
+      </w:pPr>
+      <w:r>
+        <w:rPr>
+          <w:rFonts w:ascii="Arial" w:eastAsia="Arial" w:hAnsi="Arial" w:cs="Arial"/>
+          <w:color w:val="000000"/>
+          <w:szCs w:val="20"/>
+          <w:lang w:eastAsia="es-ES_tradnl"/>
+        </w:rPr>
+        <w:t xml:space="preserve">En esta diapositiva se enumeran los </w:t>
+      </w:r>
+      <w:proofErr w:type="spellStart"/>
+      <w:r>
+        <w:rPr>
+          <w:rFonts w:ascii="Arial" w:eastAsia="Arial" w:hAnsi="Arial" w:cs="Arial"/>
+          <w:color w:val="000000"/>
+          <w:szCs w:val="20"/>
+          <w:lang w:eastAsia="es-ES_tradnl"/>
+        </w:rPr>
+        <w:t>serializadores</w:t>
+      </w:r>
+      <w:proofErr w:type="spellEnd"/>
+      <w:r>
+        <w:rPr>
+          <w:rFonts w:ascii="Arial" w:eastAsia="Arial" w:hAnsi="Arial" w:cs="Arial"/>
+          <w:color w:val="000000"/>
+          <w:szCs w:val="20"/>
+          <w:lang w:eastAsia="es-ES_tradnl"/>
+        </w:rPr>
+        <w:t xml:space="preserve"> que hemos </w:t>
+      </w:r>
+      <w:r>
+        <w:rPr>
+          <w:rFonts w:ascii="Arial" w:eastAsia="Arial" w:hAnsi="Arial" w:cs="Arial"/>
+          <w:color w:val="000000"/>
+          <w:szCs w:val="20"/>
+          <w:lang w:eastAsia="es-ES_tradnl"/>
+        </w:rPr>
+        <w:t xml:space="preserve">estudiado y </w:t>
+      </w:r>
+      <w:r>
+        <w:rPr>
+          <w:rFonts w:ascii="Arial" w:eastAsia="Arial" w:hAnsi="Arial" w:cs="Arial"/>
+          <w:color w:val="000000"/>
+          <w:szCs w:val="20"/>
+          <w:lang w:eastAsia="es-ES_tradnl"/>
+        </w:rPr>
+        <w:t>analizado</w:t>
+      </w:r>
+      <w:r>
+        <w:rPr>
+          <w:rFonts w:ascii="Arial" w:eastAsia="Arial" w:hAnsi="Arial" w:cs="Arial"/>
+          <w:color w:val="000000"/>
+          <w:szCs w:val="20"/>
+          <w:lang w:eastAsia="es-ES_tradnl"/>
+        </w:rPr>
+        <w:t xml:space="preserve">. Hay hasta 4 de .Net, y aunque en realidad hay bastantes más, muchos son variantes de éstos. También hemos tomado en consideración otros </w:t>
+      </w:r>
+      <w:proofErr w:type="spellStart"/>
+      <w:r>
+        <w:rPr>
+          <w:rFonts w:ascii="Arial" w:eastAsia="Arial" w:hAnsi="Arial" w:cs="Arial"/>
+          <w:color w:val="000000"/>
+          <w:szCs w:val="20"/>
+          <w:lang w:eastAsia="es-ES_tradnl"/>
+        </w:rPr>
+        <w:t>serializadores</w:t>
+      </w:r>
+      <w:proofErr w:type="spellEnd"/>
+      <w:r>
+        <w:rPr>
+          <w:rFonts w:ascii="Arial" w:eastAsia="Arial" w:hAnsi="Arial" w:cs="Arial"/>
+          <w:color w:val="000000"/>
+          <w:szCs w:val="20"/>
+          <w:lang w:eastAsia="es-ES_tradnl"/>
+        </w:rPr>
+        <w:t xml:space="preserve"> open-</w:t>
+      </w:r>
+      <w:proofErr w:type="spellStart"/>
+      <w:r>
+        <w:rPr>
+          <w:rFonts w:ascii="Arial" w:eastAsia="Arial" w:hAnsi="Arial" w:cs="Arial"/>
+          <w:color w:val="000000"/>
+          <w:szCs w:val="20"/>
+          <w:lang w:eastAsia="es-ES_tradnl"/>
+        </w:rPr>
+        <w:t>source</w:t>
+      </w:r>
+      <w:proofErr w:type="spellEnd"/>
+      <w:r>
+        <w:rPr>
+          <w:rFonts w:ascii="Arial" w:eastAsia="Arial" w:hAnsi="Arial" w:cs="Arial"/>
+          <w:color w:val="000000"/>
+          <w:szCs w:val="20"/>
+          <w:lang w:eastAsia="es-ES_tradnl"/>
+        </w:rPr>
+        <w:t xml:space="preserve">, como </w:t>
+      </w:r>
+      <w:proofErr w:type="spellStart"/>
+      <w:r>
+        <w:rPr>
+          <w:rFonts w:ascii="Arial" w:eastAsia="Arial" w:hAnsi="Arial" w:cs="Arial"/>
+          <w:color w:val="000000"/>
+          <w:szCs w:val="20"/>
+          <w:lang w:eastAsia="es-ES_tradnl"/>
+        </w:rPr>
+        <w:t>SharpSerializer</w:t>
+      </w:r>
+      <w:proofErr w:type="spellEnd"/>
+      <w:r>
+        <w:rPr>
+          <w:rFonts w:ascii="Arial" w:eastAsia="Arial" w:hAnsi="Arial" w:cs="Arial"/>
+          <w:color w:val="000000"/>
+          <w:szCs w:val="20"/>
+          <w:lang w:eastAsia="es-ES_tradnl"/>
+        </w:rPr>
+        <w:t xml:space="preserve">, </w:t>
+      </w:r>
+      <w:proofErr w:type="spellStart"/>
+      <w:r>
+        <w:rPr>
+          <w:rFonts w:ascii="Arial" w:eastAsia="Arial" w:hAnsi="Arial" w:cs="Arial"/>
+          <w:color w:val="000000"/>
+          <w:szCs w:val="20"/>
+          <w:lang w:eastAsia="es-ES_tradnl"/>
+        </w:rPr>
+        <w:t>NetSerializer</w:t>
+      </w:r>
+      <w:proofErr w:type="spellEnd"/>
+      <w:r>
+        <w:rPr>
+          <w:rFonts w:ascii="Arial" w:eastAsia="Arial" w:hAnsi="Arial" w:cs="Arial"/>
+          <w:color w:val="000000"/>
+          <w:szCs w:val="20"/>
+          <w:lang w:eastAsia="es-ES_tradnl"/>
+        </w:rPr>
+        <w:t xml:space="preserve"> y el proyecto </w:t>
+      </w:r>
+      <w:proofErr w:type="spellStart"/>
+      <w:r>
+        <w:rPr>
+          <w:rFonts w:ascii="Arial" w:eastAsia="Arial" w:hAnsi="Arial" w:cs="Arial"/>
+          <w:color w:val="000000"/>
+          <w:szCs w:val="20"/>
+          <w:lang w:eastAsia="es-ES_tradnl"/>
+        </w:rPr>
+        <w:t>Protobuf</w:t>
+      </w:r>
+      <w:proofErr w:type="spellEnd"/>
+      <w:r>
+        <w:rPr>
+          <w:rFonts w:ascii="Arial" w:eastAsia="Arial" w:hAnsi="Arial" w:cs="Arial"/>
+          <w:color w:val="000000"/>
+          <w:szCs w:val="20"/>
+          <w:lang w:eastAsia="es-ES_tradnl"/>
+        </w:rPr>
+        <w:t xml:space="preserve"> para .Net de Google.</w:t>
+      </w:r>
+      <w:r>
+        <w:rPr>
+          <w:rFonts w:ascii="Arial" w:eastAsia="Arial" w:hAnsi="Arial" w:cs="Arial"/>
+          <w:color w:val="000000"/>
+          <w:szCs w:val="20"/>
+          <w:lang w:eastAsia="es-ES_tradnl"/>
+        </w:rPr>
+        <w:br/>
+      </w:r>
+    </w:p>
+    <w:p>
+      <w:pPr>
+        <w:rPr>
+          <w:rFonts w:ascii="Arial" w:eastAsia="Arial" w:hAnsi="Arial" w:cs="Arial"/>
+          <w:color w:val="000000"/>
+          <w:szCs w:val="20"/>
+          <w:lang w:eastAsia="es-ES_tradnl"/>
+        </w:rPr>
+      </w:pPr>
+      <w:r>
+        <w:rPr>
+          <w:rFonts w:ascii="Arial" w:eastAsia="Arial" w:hAnsi="Arial" w:cs="Arial"/>
+          <w:color w:val="000000"/>
+          <w:szCs w:val="20"/>
+          <w:lang w:eastAsia="es-ES_tradnl"/>
+        </w:rPr>
+        <w:t>Añadimos a la lista el nuestro, enmarcado en verde para distinguirlo en las siguientes diapositivas.</w:t>
+      </w:r>
+    </w:p>
+    <w:p>
+      <w:pPr>
+        <w:rPr>
+          <w:rFonts w:ascii="Arial" w:eastAsia="Arial" w:hAnsi="Arial" w:cs="Arial"/>
+          <w:color w:val="000000"/>
+          <w:szCs w:val="20"/>
+          <w:lang w:eastAsia="es-ES_tradnl"/>
+        </w:rPr>
+      </w:pPr>
+      <w:r>
+        <w:rPr>
+          <w:rFonts w:ascii="Arial" w:eastAsia="Arial" w:hAnsi="Arial" w:cs="Arial"/>
+          <w:color w:val="000000"/>
+          <w:szCs w:val="20"/>
+          <w:lang w:eastAsia="es-ES_tradnl"/>
+        </w:rPr>
+        <w:lastRenderedPageBreak/>
+        <w:t>(12)</w:t>
+      </w:r>
+    </w:p>
+    <w:p>
+      <w:pPr>
+        <w:rPr>
+          <w:rFonts w:ascii="Arial" w:eastAsia="Arial" w:hAnsi="Arial" w:cs="Arial"/>
+          <w:color w:val="000000"/>
+          <w:szCs w:val="20"/>
+          <w:lang w:eastAsia="es-ES_tradnl"/>
+        </w:rPr>
+      </w:pPr>
+      <w:r>
+        <w:rPr>
+          <w:rFonts w:ascii="Arial" w:eastAsia="Arial" w:hAnsi="Arial" w:cs="Arial"/>
+          <w:color w:val="000000"/>
+          <w:szCs w:val="20"/>
+          <w:lang w:eastAsia="es-ES_tradnl"/>
+        </w:rPr>
+        <w:t>Comparativa de características</w:t>
+      </w:r>
+    </w:p>
+    <w:p>
+      <w:pPr>
+        <w:rPr>
+          <w:rFonts w:ascii="Arial" w:eastAsia="Arial" w:hAnsi="Arial" w:cs="Arial"/>
+          <w:color w:val="000000"/>
+          <w:szCs w:val="20"/>
+          <w:lang w:eastAsia="es-ES_tradnl"/>
+        </w:rPr>
+      </w:pPr>
+      <w:r>
+        <w:rPr>
+          <w:rFonts w:ascii="Arial" w:eastAsia="Arial" w:hAnsi="Arial" w:cs="Arial"/>
+          <w:color w:val="000000"/>
+          <w:szCs w:val="20"/>
+          <w:lang w:eastAsia="es-ES_tradnl"/>
+        </w:rPr>
+        <w:t xml:space="preserve">En esta tabla se describen los formatos de código serializado que pueden generar cada uno de los </w:t>
+      </w:r>
+      <w:proofErr w:type="spellStart"/>
+      <w:r>
+        <w:rPr>
+          <w:rFonts w:ascii="Arial" w:eastAsia="Arial" w:hAnsi="Arial" w:cs="Arial"/>
+          <w:color w:val="000000"/>
+          <w:szCs w:val="20"/>
+          <w:lang w:eastAsia="es-ES_tradnl"/>
+        </w:rPr>
+        <w:t>serializadores</w:t>
+      </w:r>
+      <w:proofErr w:type="spellEnd"/>
+      <w:r>
+        <w:rPr>
+          <w:rFonts w:ascii="Arial" w:eastAsia="Arial" w:hAnsi="Arial" w:cs="Arial"/>
+          <w:color w:val="000000"/>
+          <w:szCs w:val="20"/>
+          <w:lang w:eastAsia="es-ES_tradnl"/>
+        </w:rPr>
+        <w:t xml:space="preserve"> analizados.</w:t>
+      </w:r>
+    </w:p>
+    <w:p>
+      <w:pPr>
+        <w:rPr>
+          <w:rFonts w:ascii="Arial" w:eastAsia="Arial" w:hAnsi="Arial" w:cs="Arial"/>
+          <w:color w:val="000000"/>
+          <w:szCs w:val="20"/>
+          <w:lang w:eastAsia="es-ES_tradnl"/>
+        </w:rPr>
+      </w:pPr>
+      <w:r>
+        <w:rPr>
+          <w:rFonts w:ascii="Arial" w:eastAsia="Arial" w:hAnsi="Arial" w:cs="Arial"/>
+          <w:color w:val="000000"/>
+          <w:szCs w:val="20"/>
+          <w:lang w:eastAsia="es-ES_tradnl"/>
+        </w:rPr>
+        <w:t xml:space="preserve">Como se puede apreciar, cada </w:t>
+      </w:r>
+      <w:proofErr w:type="spellStart"/>
+      <w:r>
+        <w:rPr>
+          <w:rFonts w:ascii="Arial" w:eastAsia="Arial" w:hAnsi="Arial" w:cs="Arial"/>
+          <w:color w:val="000000"/>
+          <w:szCs w:val="20"/>
+          <w:lang w:eastAsia="es-ES_tradnl"/>
+        </w:rPr>
+        <w:t>serializador</w:t>
+      </w:r>
+      <w:proofErr w:type="spellEnd"/>
+      <w:r>
+        <w:rPr>
+          <w:rFonts w:ascii="Arial" w:eastAsia="Arial" w:hAnsi="Arial" w:cs="Arial"/>
+          <w:color w:val="000000"/>
+          <w:szCs w:val="20"/>
+          <w:lang w:eastAsia="es-ES_tradnl"/>
+        </w:rPr>
+        <w:t xml:space="preserve"> tiene su formato "preferido", aunque varios pueden generar el código serializado en varios formatos. Con nuestra aplicación, el </w:t>
+      </w:r>
+      <w:proofErr w:type="spellStart"/>
+      <w:r>
+        <w:rPr>
+          <w:rFonts w:ascii="Arial" w:eastAsia="Arial" w:hAnsi="Arial" w:cs="Arial"/>
+          <w:color w:val="000000"/>
+          <w:szCs w:val="20"/>
+          <w:lang w:eastAsia="es-ES_tradnl"/>
+        </w:rPr>
+        <w:t>serializador</w:t>
+      </w:r>
+      <w:proofErr w:type="spellEnd"/>
+      <w:r>
+        <w:rPr>
+          <w:rFonts w:ascii="Arial" w:eastAsia="Arial" w:hAnsi="Arial" w:cs="Arial"/>
+          <w:color w:val="000000"/>
+          <w:szCs w:val="20"/>
+          <w:lang w:eastAsia="es-ES_tradnl"/>
+        </w:rPr>
+        <w:t xml:space="preserve"> que se genere se puede configurar para aceptar cualquier formato de </w:t>
+      </w:r>
+      <w:proofErr w:type="spellStart"/>
+      <w:r>
+        <w:rPr>
+          <w:rFonts w:ascii="Arial" w:eastAsia="Arial" w:hAnsi="Arial" w:cs="Arial"/>
+          <w:color w:val="000000"/>
+          <w:szCs w:val="20"/>
+          <w:lang w:eastAsia="es-ES_tradnl"/>
+        </w:rPr>
+        <w:t>serialización</w:t>
+      </w:r>
+      <w:proofErr w:type="spellEnd"/>
+      <w:r>
+        <w:rPr>
+          <w:rFonts w:ascii="Arial" w:eastAsia="Arial" w:hAnsi="Arial" w:cs="Arial"/>
+          <w:color w:val="000000"/>
+          <w:szCs w:val="20"/>
+          <w:lang w:eastAsia="es-ES_tradnl"/>
+        </w:rPr>
+        <w:t xml:space="preserve">, lo que es una ventaja porque en cada contexto se podrá utilizar el que se desee, sin perder las prestaciones del </w:t>
+      </w:r>
+      <w:proofErr w:type="spellStart"/>
+      <w:r>
+        <w:rPr>
+          <w:rFonts w:ascii="Arial" w:eastAsia="Arial" w:hAnsi="Arial" w:cs="Arial"/>
+          <w:color w:val="000000"/>
+          <w:szCs w:val="20"/>
+          <w:lang w:eastAsia="es-ES_tradnl"/>
+        </w:rPr>
+        <w:t>serializador</w:t>
+      </w:r>
+      <w:proofErr w:type="spellEnd"/>
+      <w:r>
+        <w:rPr>
+          <w:rFonts w:ascii="Arial" w:eastAsia="Arial" w:hAnsi="Arial" w:cs="Arial"/>
+          <w:color w:val="000000"/>
+          <w:szCs w:val="20"/>
+          <w:lang w:eastAsia="es-ES_tradnl"/>
+        </w:rPr>
+        <w:t>.</w:t>
+      </w:r>
+    </w:p>
+    <w:p>
+      <w:pPr>
+        <w:rPr>
+          <w:rFonts w:ascii="Arial" w:eastAsia="Arial" w:hAnsi="Arial" w:cs="Arial"/>
+          <w:color w:val="000000"/>
+          <w:szCs w:val="20"/>
+          <w:lang w:eastAsia="es-ES_tradnl"/>
+        </w:rPr>
+      </w:pPr>
+      <w:r>
+        <w:rPr>
+          <w:rFonts w:ascii="Arial" w:eastAsia="Arial" w:hAnsi="Arial" w:cs="Arial"/>
+          <w:color w:val="000000"/>
+          <w:szCs w:val="20"/>
+          <w:lang w:eastAsia="es-ES_tradnl"/>
+        </w:rPr>
+        <w:t>(13)</w:t>
+      </w:r>
+    </w:p>
+    <w:p>
+      <w:pPr>
+        <w:rPr>
+          <w:rFonts w:ascii="Arial" w:eastAsia="Arial" w:hAnsi="Arial" w:cs="Arial"/>
+          <w:color w:val="000000"/>
+          <w:szCs w:val="20"/>
+          <w:lang w:eastAsia="es-ES_tradnl"/>
+        </w:rPr>
+      </w:pPr>
+      <w:r>
+        <w:rPr>
+          <w:rFonts w:ascii="Arial" w:eastAsia="Arial" w:hAnsi="Arial" w:cs="Arial"/>
+          <w:color w:val="000000"/>
+          <w:szCs w:val="20"/>
+          <w:lang w:eastAsia="es-ES_tradnl"/>
+        </w:rPr>
+        <w:t xml:space="preserve">Hablábamos de la aplicabilidad del </w:t>
+      </w:r>
+      <w:proofErr w:type="spellStart"/>
+      <w:r>
+        <w:rPr>
+          <w:rFonts w:ascii="Arial" w:eastAsia="Arial" w:hAnsi="Arial" w:cs="Arial"/>
+          <w:color w:val="000000"/>
+          <w:szCs w:val="20"/>
+          <w:lang w:eastAsia="es-ES_tradnl"/>
+        </w:rPr>
+        <w:t>serializador</w:t>
+      </w:r>
+      <w:proofErr w:type="spellEnd"/>
+      <w:r>
+        <w:rPr>
+          <w:rFonts w:ascii="Arial" w:eastAsia="Arial" w:hAnsi="Arial" w:cs="Arial"/>
+          <w:color w:val="000000"/>
+          <w:szCs w:val="20"/>
+          <w:lang w:eastAsia="es-ES_tradnl"/>
+        </w:rPr>
+        <w:t xml:space="preserve">, la capacidad para procesar cualquier tipo de elementos que contenga el objeto a serializar. En esta tabla se aprecian algunos </w:t>
+      </w:r>
+      <w:proofErr w:type="spellStart"/>
+      <w:r>
+        <w:rPr>
+          <w:rFonts w:ascii="Arial" w:eastAsia="Arial" w:hAnsi="Arial" w:cs="Arial"/>
+          <w:color w:val="000000"/>
+          <w:szCs w:val="20"/>
+          <w:lang w:eastAsia="es-ES_tradnl"/>
+        </w:rPr>
+        <w:t>handicaps</w:t>
+      </w:r>
+      <w:proofErr w:type="spellEnd"/>
+      <w:r>
+        <w:rPr>
+          <w:rFonts w:ascii="Arial" w:eastAsia="Arial" w:hAnsi="Arial" w:cs="Arial"/>
+          <w:color w:val="000000"/>
+          <w:szCs w:val="20"/>
+          <w:lang w:eastAsia="es-ES_tradnl"/>
+        </w:rPr>
+        <w:t xml:space="preserve"> que poseen otros </w:t>
+      </w:r>
+      <w:proofErr w:type="spellStart"/>
+      <w:r>
+        <w:rPr>
+          <w:rFonts w:ascii="Arial" w:eastAsia="Arial" w:hAnsi="Arial" w:cs="Arial"/>
+          <w:color w:val="000000"/>
+          <w:szCs w:val="20"/>
+          <w:lang w:eastAsia="es-ES_tradnl"/>
+        </w:rPr>
+        <w:t>serializadores</w:t>
+      </w:r>
+      <w:proofErr w:type="spellEnd"/>
+      <w:r>
+        <w:rPr>
+          <w:rFonts w:ascii="Arial" w:eastAsia="Arial" w:hAnsi="Arial" w:cs="Arial"/>
+          <w:color w:val="000000"/>
+          <w:szCs w:val="20"/>
+          <w:lang w:eastAsia="es-ES_tradnl"/>
+        </w:rPr>
+        <w:t>, y que el nuestro no tiene.</w:t>
+      </w:r>
+    </w:p>
+    <w:p>
+      <w:pPr>
+        <w:rPr>
+          <w:rFonts w:ascii="Arial" w:eastAsia="Arial" w:hAnsi="Arial" w:cs="Arial"/>
+          <w:color w:val="000000"/>
+          <w:szCs w:val="20"/>
+          <w:lang w:eastAsia="es-ES_tradnl"/>
+        </w:rPr>
+      </w:pPr>
+      <w:r>
+        <w:rPr>
+          <w:rFonts w:ascii="Arial" w:eastAsia="Arial" w:hAnsi="Arial" w:cs="Arial"/>
+          <w:color w:val="000000"/>
+          <w:szCs w:val="20"/>
+          <w:lang w:eastAsia="es-ES_tradnl"/>
+        </w:rPr>
+        <w:t xml:space="preserve">Así, los </w:t>
+      </w:r>
+      <w:proofErr w:type="spellStart"/>
+      <w:r>
+        <w:rPr>
+          <w:rFonts w:ascii="Arial" w:eastAsia="Arial" w:hAnsi="Arial" w:cs="Arial"/>
+          <w:color w:val="000000"/>
+          <w:szCs w:val="20"/>
+          <w:lang w:eastAsia="es-ES_tradnl"/>
+        </w:rPr>
+        <w:t>arrays</w:t>
+      </w:r>
+      <w:proofErr w:type="spellEnd"/>
+      <w:r>
+        <w:rPr>
+          <w:rFonts w:ascii="Arial" w:eastAsia="Arial" w:hAnsi="Arial" w:cs="Arial"/>
+          <w:color w:val="000000"/>
+          <w:szCs w:val="20"/>
+          <w:lang w:eastAsia="es-ES_tradnl"/>
+        </w:rPr>
+        <w:t xml:space="preserve"> anidados son elementos que en muchos de los </w:t>
+      </w:r>
+      <w:proofErr w:type="spellStart"/>
+      <w:r>
+        <w:rPr>
+          <w:rFonts w:ascii="Arial" w:eastAsia="Arial" w:hAnsi="Arial" w:cs="Arial"/>
+          <w:color w:val="000000"/>
+          <w:szCs w:val="20"/>
+          <w:lang w:eastAsia="es-ES_tradnl"/>
+        </w:rPr>
+        <w:t>serializadores</w:t>
+      </w:r>
+      <w:proofErr w:type="spellEnd"/>
+      <w:r>
+        <w:rPr>
+          <w:rFonts w:ascii="Arial" w:eastAsia="Arial" w:hAnsi="Arial" w:cs="Arial"/>
+          <w:color w:val="000000"/>
+          <w:szCs w:val="20"/>
+          <w:lang w:eastAsia="es-ES_tradnl"/>
+        </w:rPr>
+        <w:t xml:space="preserve"> no son capaces de serializar correctamente. Lo mismo ocurre con las listas genéricas, y </w:t>
+      </w:r>
+      <w:proofErr w:type="spellStart"/>
+      <w:r>
+        <w:rPr>
+          <w:rFonts w:ascii="Arial" w:eastAsia="Arial" w:hAnsi="Arial" w:cs="Arial"/>
+          <w:color w:val="000000"/>
+          <w:szCs w:val="20"/>
+          <w:lang w:eastAsia="es-ES_tradnl"/>
+        </w:rPr>
+        <w:t>alguonos</w:t>
+      </w:r>
+      <w:proofErr w:type="spellEnd"/>
+      <w:r>
+        <w:rPr>
+          <w:rFonts w:ascii="Arial" w:eastAsia="Arial" w:hAnsi="Arial" w:cs="Arial"/>
+          <w:color w:val="000000"/>
+          <w:szCs w:val="20"/>
+          <w:lang w:eastAsia="es-ES_tradnl"/>
+        </w:rPr>
+        <w:t xml:space="preserve"> tipos de </w:t>
+      </w:r>
+      <w:proofErr w:type="spellStart"/>
+      <w:r>
+        <w:rPr>
+          <w:rFonts w:ascii="Arial" w:eastAsia="Arial" w:hAnsi="Arial" w:cs="Arial"/>
+          <w:color w:val="000000"/>
+          <w:szCs w:val="20"/>
+          <w:lang w:eastAsia="es-ES_tradnl"/>
+        </w:rPr>
+        <w:t>estruturas</w:t>
+      </w:r>
+      <w:proofErr w:type="spellEnd"/>
+      <w:r>
+        <w:rPr>
+          <w:rFonts w:ascii="Arial" w:eastAsia="Arial" w:hAnsi="Arial" w:cs="Arial"/>
+          <w:color w:val="000000"/>
+          <w:szCs w:val="20"/>
+          <w:lang w:eastAsia="es-ES_tradnl"/>
+        </w:rPr>
+        <w:t xml:space="preserve"> o objetos con herencia. </w:t>
+      </w:r>
+    </w:p>
+    <w:p>
+      <w:pPr>
+        <w:rPr>
+          <w:rFonts w:ascii="Arial" w:eastAsia="Arial" w:hAnsi="Arial" w:cs="Arial"/>
+          <w:color w:val="000000"/>
+          <w:szCs w:val="20"/>
+          <w:lang w:eastAsia="es-ES_tradnl"/>
+        </w:rPr>
+      </w:pPr>
+      <w:r>
+        <w:rPr>
+          <w:rFonts w:ascii="Arial" w:eastAsia="Arial" w:hAnsi="Arial" w:cs="Arial"/>
+          <w:color w:val="000000"/>
+          <w:szCs w:val="20"/>
+          <w:lang w:eastAsia="es-ES_tradnl"/>
+        </w:rPr>
+        <w:t xml:space="preserve">Nuestro </w:t>
+      </w:r>
+      <w:proofErr w:type="spellStart"/>
+      <w:r>
+        <w:rPr>
+          <w:rFonts w:ascii="Arial" w:eastAsia="Arial" w:hAnsi="Arial" w:cs="Arial"/>
+          <w:color w:val="000000"/>
+          <w:szCs w:val="20"/>
+          <w:lang w:eastAsia="es-ES_tradnl"/>
+        </w:rPr>
+        <w:t>serializador</w:t>
+      </w:r>
+      <w:proofErr w:type="spellEnd"/>
+      <w:r>
+        <w:rPr>
+          <w:rFonts w:ascii="Arial" w:eastAsia="Arial" w:hAnsi="Arial" w:cs="Arial"/>
+          <w:color w:val="000000"/>
+          <w:szCs w:val="20"/>
+          <w:lang w:eastAsia="es-ES_tradnl"/>
+        </w:rPr>
+        <w:t xml:space="preserve"> es capaz de serializar cualquier elemento dentro de la clase con la que se trabaje.</w:t>
+      </w:r>
+    </w:p>
+    <w:p>
+      <w:pPr>
+        <w:rPr>
+          <w:rFonts w:ascii="Arial" w:eastAsia="Arial" w:hAnsi="Arial" w:cs="Arial"/>
+          <w:color w:val="000000"/>
+          <w:szCs w:val="20"/>
+          <w:lang w:eastAsia="es-ES_tradnl"/>
+        </w:rPr>
+      </w:pPr>
+      <w:r>
+        <w:rPr>
+          <w:rFonts w:ascii="Arial" w:eastAsia="Arial" w:hAnsi="Arial" w:cs="Arial"/>
+          <w:color w:val="000000"/>
+          <w:szCs w:val="20"/>
+          <w:lang w:eastAsia="es-ES_tradnl"/>
+        </w:rPr>
+        <w:t>(14)</w:t>
+      </w:r>
+    </w:p>
+    <w:p>
+      <w:pPr>
+        <w:rPr>
+          <w:rFonts w:ascii="Arial" w:eastAsia="Arial" w:hAnsi="Arial" w:cs="Arial"/>
+          <w:color w:val="000000"/>
+          <w:szCs w:val="20"/>
+          <w:lang w:eastAsia="es-ES_tradnl"/>
+        </w:rPr>
+      </w:pPr>
+      <w:r>
+        <w:rPr>
+          <w:rFonts w:ascii="Arial" w:eastAsia="Arial" w:hAnsi="Arial" w:cs="Arial"/>
+          <w:color w:val="000000"/>
+          <w:szCs w:val="20"/>
+          <w:lang w:eastAsia="es-ES_tradnl"/>
+        </w:rPr>
+        <w:t xml:space="preserve">Con toda esta información hemos conseguido el objetivo del proyecto, que consiste en conseguir el </w:t>
+      </w:r>
+      <w:proofErr w:type="spellStart"/>
+      <w:r>
+        <w:rPr>
+          <w:rFonts w:ascii="Arial" w:eastAsia="Arial" w:hAnsi="Arial" w:cs="Arial"/>
+          <w:color w:val="000000"/>
+          <w:szCs w:val="20"/>
+          <w:lang w:eastAsia="es-ES_tradnl"/>
+        </w:rPr>
+        <w:t>serializador</w:t>
+      </w:r>
+      <w:proofErr w:type="spellEnd"/>
+      <w:r>
+        <w:rPr>
+          <w:rFonts w:ascii="Arial" w:eastAsia="Arial" w:hAnsi="Arial" w:cs="Arial"/>
+          <w:color w:val="000000"/>
+          <w:szCs w:val="20"/>
+          <w:lang w:eastAsia="es-ES_tradnl"/>
+        </w:rPr>
+        <w:t xml:space="preserve"> idóneo para cada tipo de objeto, que genera el </w:t>
+      </w:r>
+      <w:proofErr w:type="spellStart"/>
+      <w:r>
+        <w:rPr>
+          <w:rFonts w:ascii="Arial" w:eastAsia="Arial" w:hAnsi="Arial" w:cs="Arial"/>
+          <w:color w:val="000000"/>
+          <w:szCs w:val="20"/>
+          <w:lang w:eastAsia="es-ES_tradnl"/>
+        </w:rPr>
+        <w:t>stream</w:t>
+      </w:r>
+      <w:proofErr w:type="spellEnd"/>
+      <w:r>
+        <w:rPr>
+          <w:rFonts w:ascii="Arial" w:eastAsia="Arial" w:hAnsi="Arial" w:cs="Arial"/>
+          <w:color w:val="000000"/>
+          <w:szCs w:val="20"/>
+          <w:lang w:eastAsia="es-ES_tradnl"/>
+        </w:rPr>
+        <w:t xml:space="preserve"> con la </w:t>
+      </w:r>
+      <w:proofErr w:type="spellStart"/>
+      <w:r>
+        <w:rPr>
+          <w:rFonts w:ascii="Arial" w:eastAsia="Arial" w:hAnsi="Arial" w:cs="Arial"/>
+          <w:color w:val="000000"/>
+          <w:szCs w:val="20"/>
+          <w:lang w:eastAsia="es-ES_tradnl"/>
+        </w:rPr>
+        <w:t>serialización</w:t>
+      </w:r>
+      <w:proofErr w:type="spellEnd"/>
+      <w:r>
+        <w:rPr>
+          <w:rFonts w:ascii="Arial" w:eastAsia="Arial" w:hAnsi="Arial" w:cs="Arial"/>
+          <w:color w:val="000000"/>
+          <w:szCs w:val="20"/>
+          <w:lang w:eastAsia="es-ES_tradnl"/>
+        </w:rPr>
+        <w:t xml:space="preserve"> con el formato que el </w:t>
+      </w:r>
+      <w:proofErr w:type="spellStart"/>
+      <w:r>
+        <w:rPr>
+          <w:rFonts w:ascii="Arial" w:eastAsia="Arial" w:hAnsi="Arial" w:cs="Arial"/>
+          <w:color w:val="000000"/>
+          <w:szCs w:val="20"/>
+          <w:lang w:eastAsia="es-ES_tradnl"/>
+        </w:rPr>
+        <w:t>proramador</w:t>
+      </w:r>
+      <w:proofErr w:type="spellEnd"/>
+      <w:r>
+        <w:rPr>
+          <w:rFonts w:ascii="Arial" w:eastAsia="Arial" w:hAnsi="Arial" w:cs="Arial"/>
+          <w:color w:val="000000"/>
+          <w:szCs w:val="20"/>
+          <w:lang w:eastAsia="es-ES_tradnl"/>
+        </w:rPr>
+        <w:t xml:space="preserve"> espere, y al que además se pueden añadir opciones avanzadas que pueden hacer de él algo más que un simple </w:t>
+      </w:r>
+      <w:proofErr w:type="spellStart"/>
+      <w:r>
+        <w:rPr>
+          <w:rFonts w:ascii="Arial" w:eastAsia="Arial" w:hAnsi="Arial" w:cs="Arial"/>
+          <w:color w:val="000000"/>
+          <w:szCs w:val="20"/>
+          <w:lang w:eastAsia="es-ES_tradnl"/>
+        </w:rPr>
+        <w:t>serializador</w:t>
+      </w:r>
+      <w:proofErr w:type="spellEnd"/>
+      <w:r>
+        <w:rPr>
+          <w:rFonts w:ascii="Arial" w:eastAsia="Arial" w:hAnsi="Arial" w:cs="Arial"/>
+          <w:color w:val="000000"/>
+          <w:szCs w:val="20"/>
+          <w:lang w:eastAsia="es-ES_tradnl"/>
+        </w:rPr>
+        <w:t>.</w:t>
+      </w:r>
+    </w:p>
+    <w:p>
+      <w:pPr>
+        <w:rPr>
+          <w:rFonts w:ascii="Arial" w:eastAsia="Arial" w:hAnsi="Arial" w:cs="Arial"/>
+          <w:color w:val="000000"/>
+          <w:szCs w:val="20"/>
+          <w:lang w:eastAsia="es-ES_tradnl"/>
+        </w:rPr>
+      </w:pPr>
+      <w:r>
+        <w:rPr>
+          <w:rFonts w:ascii="Arial" w:eastAsia="Arial" w:hAnsi="Arial" w:cs="Arial"/>
+          <w:color w:val="000000"/>
+          <w:szCs w:val="20"/>
+          <w:lang w:eastAsia="es-ES_tradnl"/>
+        </w:rPr>
+        <w:t>(15)</w:t>
+      </w:r>
+    </w:p>
+    <w:p>
+      <w:pPr>
+        <w:rPr>
+          <w:rFonts w:ascii="Arial" w:eastAsia="Arial" w:hAnsi="Arial" w:cs="Arial"/>
+          <w:color w:val="000000"/>
+          <w:szCs w:val="20"/>
+          <w:lang w:eastAsia="es-ES_tradnl"/>
+        </w:rPr>
+      </w:pPr>
+      <w:r>
+        <w:rPr>
+          <w:rFonts w:ascii="Arial" w:eastAsia="Arial" w:hAnsi="Arial" w:cs="Arial"/>
+          <w:color w:val="000000"/>
+          <w:szCs w:val="20"/>
+          <w:lang w:eastAsia="es-ES_tradnl"/>
+        </w:rPr>
+        <w:t>HIPERSERIALIZADOR</w:t>
+      </w:r>
+    </w:p>
+    <w:p>
+      <w:pPr>
+        <w:rPr>
+          <w:rFonts w:ascii="Arial" w:eastAsia="Arial" w:hAnsi="Arial" w:cs="Arial"/>
+          <w:color w:val="000000"/>
+          <w:szCs w:val="20"/>
+          <w:lang w:eastAsia="es-ES_tradnl"/>
+        </w:rPr>
+      </w:pPr>
+      <w:r>
+        <w:rPr>
+          <w:rFonts w:ascii="Arial" w:eastAsia="Arial" w:hAnsi="Arial" w:cs="Arial"/>
+          <w:color w:val="000000"/>
+          <w:szCs w:val="20"/>
+          <w:lang w:eastAsia="es-ES_tradnl"/>
+        </w:rPr>
+        <w:t xml:space="preserve">Qué es </w:t>
       </w:r>
       <w:proofErr w:type="spellStart"/>
       <w:r>
@@ -437,42 +1787,33 @@
         </w:rPr>
         <w:t xml:space="preserve"> de manera óptima.</w:t>
       </w:r>
-    </w:p>
-    <w:p>
-      <w:pPr>
-        <w:rPr>
-          <w:rFonts w:ascii="Arial" w:eastAsia="Arial" w:hAnsi="Arial" w:cs="Arial"/>
-          <w:color w:val="000000"/>
-          <w:szCs w:val="20"/>
-          <w:lang w:eastAsia="es-ES_tradnl"/>
-        </w:rPr>
-      </w:pPr>
-      <w:r>
-        <w:rPr>
-          <w:rFonts w:ascii="Arial" w:eastAsia="Arial" w:hAnsi="Arial" w:cs="Arial"/>
-          <w:color w:val="000000"/>
-          <w:szCs w:val="20"/>
-          <w:lang w:eastAsia="es-ES_tradnl"/>
-        </w:rPr>
-        <w:t>3.</w:t>
-      </w:r>
-      <w:r>
-        <w:rPr>
-          <w:rFonts w:ascii="Arial" w:eastAsia="Arial" w:hAnsi="Arial" w:cs="Arial"/>
-          <w:color w:val="000000"/>
-          <w:szCs w:val="20"/>
-          <w:lang w:eastAsia="es-ES_tradnl"/>
-        </w:rPr>
-        <w:t>2</w:t>
-      </w:r>
-      <w:r>
-        <w:rPr>
-          <w:rFonts w:ascii="Arial" w:eastAsia="Arial" w:hAnsi="Arial" w:cs="Arial"/>
-          <w:color w:val="000000"/>
-          <w:szCs w:val="20"/>
-          <w:lang w:eastAsia="es-ES_tradnl"/>
-        </w:rPr>
-        <w:t xml:space="preserve">. Arquitectura de </w:t>
+      <w:r>
+        <w:rPr>
+          <w:rFonts w:ascii="Arial" w:eastAsia="Arial" w:hAnsi="Arial" w:cs="Arial"/>
+          <w:color w:val="000000"/>
+          <w:szCs w:val="20"/>
+          <w:lang w:eastAsia="es-ES_tradnl"/>
+        </w:rPr>
+        <w:t xml:space="preserve"> </w:t>
+      </w:r>
+    </w:p>
+    <w:p>
+      <w:pPr>
+        <w:rPr>
+          <w:rFonts w:ascii="Arial" w:eastAsia="Arial" w:hAnsi="Arial" w:cs="Arial"/>
+          <w:color w:val="000000"/>
+          <w:szCs w:val="20"/>
+          <w:lang w:eastAsia="es-ES_tradnl"/>
+        </w:rPr>
+      </w:pPr>
+      <w:r>
+        <w:rPr>
+          <w:rFonts w:ascii="Arial" w:eastAsia="Arial" w:hAnsi="Arial" w:cs="Arial"/>
+          <w:color w:val="000000"/>
+          <w:szCs w:val="20"/>
+          <w:lang w:eastAsia="es-ES_tradnl"/>
+        </w:rPr>
+        <w:t xml:space="preserve"> Arquitectura de </w:t>
       </w:r>
       <w:proofErr w:type="spellStart"/>
       <w:r>
@@ -561,14 +1902,121 @@
           <w:lang w:eastAsia="es-ES_tradnl"/>
         </w:rPr>
       </w:pPr>
-      <w:r>
-        <w:rPr>
-          <w:rFonts w:ascii="Arial" w:eastAsia="Arial" w:hAnsi="Arial" w:cs="Arial"/>
-          <w:color w:val="000000"/>
-          <w:szCs w:val="20"/>
-          <w:lang w:eastAsia="es-ES_tradnl"/>
-        </w:rPr>
-        <w:t>A partir de ese momento, se puede utilizar i</w:t>
+    </w:p>
+    <w:p>
+      <w:pPr>
+        <w:rPr>
+          <w:rFonts w:ascii="Arial" w:eastAsia="Arial" w:hAnsi="Arial" w:cs="Arial"/>
+          <w:color w:val="000000"/>
+          <w:szCs w:val="20"/>
+          <w:lang w:eastAsia="es-ES_tradnl"/>
+        </w:rPr>
+      </w:pPr>
+      <w:r>
+        <w:rPr>
+          <w:rFonts w:ascii="Arial" w:eastAsia="Arial" w:hAnsi="Arial" w:cs="Arial"/>
+          <w:color w:val="000000"/>
+          <w:szCs w:val="20"/>
+          <w:lang w:eastAsia="es-ES_tradnl"/>
+        </w:rPr>
+        <w:lastRenderedPageBreak/>
+        <w:t xml:space="preserve">A la hora de instanciar, al constructor hay que pasarle </w:t>
+      </w:r>
+      <w:r>
+        <w:rPr>
+          <w:rFonts w:ascii="Arial" w:eastAsia="Arial" w:hAnsi="Arial" w:cs="Arial"/>
+          <w:color w:val="000000"/>
+          <w:szCs w:val="20"/>
+          <w:lang w:eastAsia="es-ES_tradnl"/>
+        </w:rPr>
+        <w:t xml:space="preserve">como parámetro un </w:t>
+      </w:r>
+      <w:proofErr w:type="spellStart"/>
+      <w:r>
+        <w:rPr>
+          <w:rFonts w:ascii="Arial" w:eastAsia="Arial" w:hAnsi="Arial" w:cs="Arial"/>
+          <w:color w:val="000000"/>
+          <w:szCs w:val="20"/>
+          <w:lang w:eastAsia="es-ES_tradnl"/>
+        </w:rPr>
+        <w:t>System.Type</w:t>
+      </w:r>
+      <w:proofErr w:type="spellEnd"/>
+      <w:r>
+        <w:rPr>
+          <w:rFonts w:ascii="Arial" w:eastAsia="Arial" w:hAnsi="Arial" w:cs="Arial"/>
+          <w:color w:val="000000"/>
+          <w:szCs w:val="20"/>
+          <w:lang w:eastAsia="es-ES_tradnl"/>
+        </w:rPr>
+        <w:t xml:space="preserve"> y opcionalmente un </w:t>
+      </w:r>
+      <w:proofErr w:type="spellStart"/>
+      <w:r>
+        <w:rPr>
+          <w:rFonts w:ascii="Arial" w:eastAsia="Arial" w:hAnsi="Arial" w:cs="Arial"/>
+          <w:color w:val="000000"/>
+          <w:szCs w:val="20"/>
+          <w:lang w:eastAsia="es-ES_tradnl"/>
+        </w:rPr>
+        <w:t>String</w:t>
+      </w:r>
+      <w:proofErr w:type="spellEnd"/>
+      <w:r>
+        <w:rPr>
+          <w:rFonts w:ascii="Arial" w:eastAsia="Arial" w:hAnsi="Arial" w:cs="Arial"/>
+          <w:color w:val="000000"/>
+          <w:szCs w:val="20"/>
+          <w:lang w:eastAsia="es-ES_tradnl"/>
+        </w:rPr>
+        <w:t xml:space="preserve"> que indique el formato de salida del código serializado</w:t>
+      </w:r>
+      <w:r>
+        <w:rPr>
+          <w:rFonts w:ascii="Arial" w:eastAsia="Arial" w:hAnsi="Arial" w:cs="Arial"/>
+          <w:color w:val="000000"/>
+          <w:szCs w:val="20"/>
+          <w:lang w:eastAsia="es-ES_tradnl"/>
+        </w:rPr>
+        <w:t xml:space="preserve">. </w:t>
+      </w:r>
+    </w:p>
+    <w:p>
+      <w:pPr>
+        <w:rPr>
+          <w:rFonts w:ascii="Arial" w:eastAsia="Arial" w:hAnsi="Arial" w:cs="Arial"/>
+          <w:color w:val="000000"/>
+          <w:szCs w:val="20"/>
+          <w:lang w:eastAsia="es-ES_tradnl"/>
+        </w:rPr>
+      </w:pPr>
+      <w:r>
+        <w:rPr>
+          <w:rFonts w:ascii="Arial" w:eastAsia="Arial" w:hAnsi="Arial" w:cs="Arial"/>
+          <w:color w:val="000000"/>
+          <w:szCs w:val="20"/>
+          <w:lang w:eastAsia="es-ES_tradnl"/>
+        </w:rPr>
+        <w:t>(16)</w:t>
+      </w:r>
+    </w:p>
+    <w:p>
+      <w:pPr>
+        <w:rPr>
+          <w:rFonts w:ascii="Arial" w:eastAsia="Arial" w:hAnsi="Arial" w:cs="Arial"/>
+          <w:color w:val="000000"/>
+          <w:szCs w:val="20"/>
+          <w:lang w:eastAsia="es-ES_tradnl"/>
+        </w:rPr>
+      </w:pPr>
+      <w:r>
+        <w:rPr>
+          <w:rFonts w:ascii="Arial" w:eastAsia="Arial" w:hAnsi="Arial" w:cs="Arial"/>
+          <w:color w:val="000000"/>
+          <w:szCs w:val="20"/>
+          <w:lang w:eastAsia="es-ES_tradnl"/>
+        </w:rPr>
+        <w:t>A partir de ese momento, se utiliza i</w:t>
       </w:r>
       <w:r>
         <w:rPr>
@@ -628,72 +2076,24 @@
         </w:rPr>
         <w:t>.</w:t>
       </w:r>
-      <w:r>
-        <w:rPr>
-          <w:rFonts w:ascii="Arial" w:eastAsia="Arial" w:hAnsi="Arial" w:cs="Arial"/>
-          <w:color w:val="000000"/>
-          <w:szCs w:val="20"/>
-          <w:lang w:eastAsia="es-ES_tradnl"/>
-        </w:rPr>
-        <w:t xml:space="preserve"> A la hora de instanciar, al constructor hay que pasarle </w:t>
-      </w:r>
-      <w:r>
-        <w:rPr>
-          <w:rFonts w:ascii="Arial" w:eastAsia="Arial" w:hAnsi="Arial" w:cs="Arial"/>
-          <w:color w:val="000000"/>
-          <w:szCs w:val="20"/>
-          <w:lang w:eastAsia="es-ES_tradnl"/>
-        </w:rPr>
-        <w:t xml:space="preserve">como parámetro un </w:t>
-      </w:r>
-      <w:proofErr w:type="spellStart"/>
-      <w:r>
-        <w:rPr>
-          <w:rFonts w:ascii="Arial" w:eastAsia="Arial" w:hAnsi="Arial" w:cs="Arial"/>
-          <w:color w:val="000000"/>
-          <w:szCs w:val="20"/>
-          <w:lang w:eastAsia="es-ES_tradnl"/>
-        </w:rPr>
-        <w:t>System.Type</w:t>
-      </w:r>
-      <w:proofErr w:type="spellEnd"/>
-      <w:r>
-        <w:rPr>
-          <w:rFonts w:ascii="Arial" w:eastAsia="Arial" w:hAnsi="Arial" w:cs="Arial"/>
-          <w:color w:val="000000"/>
-          <w:szCs w:val="20"/>
-          <w:lang w:eastAsia="es-ES_tradnl"/>
-        </w:rPr>
-        <w:t xml:space="preserve"> y opcionalmente un </w:t>
-      </w:r>
-      <w:proofErr w:type="spellStart"/>
-      <w:r>
-        <w:rPr>
-          <w:rFonts w:ascii="Arial" w:eastAsia="Arial" w:hAnsi="Arial" w:cs="Arial"/>
-          <w:color w:val="000000"/>
-          <w:szCs w:val="20"/>
-          <w:lang w:eastAsia="es-ES_tradnl"/>
-        </w:rPr>
-        <w:t>String</w:t>
-      </w:r>
-      <w:proofErr w:type="spellEnd"/>
-      <w:r>
-        <w:rPr>
-          <w:rFonts w:ascii="Arial" w:eastAsia="Arial" w:hAnsi="Arial" w:cs="Arial"/>
-          <w:color w:val="000000"/>
-          <w:szCs w:val="20"/>
-          <w:lang w:eastAsia="es-ES_tradnl"/>
-        </w:rPr>
-        <w:t xml:space="preserve"> que indique el formato de salida del código serializado</w:t>
-      </w:r>
-      <w:r>
-        <w:rPr>
-          <w:rFonts w:ascii="Arial" w:eastAsia="Arial" w:hAnsi="Arial" w:cs="Arial"/>
-          <w:color w:val="000000"/>
-          <w:szCs w:val="20"/>
-          <w:lang w:eastAsia="es-ES_tradnl"/>
-        </w:rPr>
-        <w:t xml:space="preserve">. En el momento de invocar al método </w:t>
+    </w:p>
+    <w:p>
+      <w:pPr>
+        <w:rPr>
+          <w:rFonts w:ascii="Arial" w:eastAsia="Arial" w:hAnsi="Arial" w:cs="Arial"/>
+          <w:color w:val="000000"/>
+          <w:szCs w:val="20"/>
+          <w:lang w:eastAsia="es-ES_tradnl"/>
+        </w:rPr>
+      </w:pPr>
+      <w:r>
+        <w:rPr>
+          <w:rFonts w:ascii="Arial" w:eastAsia="Arial" w:hAnsi="Arial" w:cs="Arial"/>
+          <w:color w:val="000000"/>
+          <w:szCs w:val="20"/>
+          <w:lang w:eastAsia="es-ES_tradnl"/>
+        </w:rPr>
+        <w:t xml:space="preserve">En el momento de invocar al método </w:t>
       </w:r>
       <w:proofErr w:type="spellStart"/>
       <w:r>
@@ -770,42 +2170,33 @@
           <w:lang w:eastAsia="es-ES_tradnl"/>
         </w:rPr>
       </w:pPr>
-    </w:p>
-    <w:p>
-      <w:pPr>
-        <w:rPr>
-          <w:rFonts w:ascii="Arial" w:eastAsia="Arial" w:hAnsi="Arial" w:cs="Arial"/>
-          <w:color w:val="000000"/>
-          <w:szCs w:val="20"/>
-          <w:lang w:eastAsia="es-ES_tradnl"/>
-        </w:rPr>
-      </w:pPr>
-      <w:r>
-        <w:rPr>
-          <w:rFonts w:ascii="Arial" w:eastAsia="Arial" w:hAnsi="Arial" w:cs="Arial"/>
-          <w:color w:val="000000"/>
-          <w:szCs w:val="20"/>
-          <w:lang w:eastAsia="es-ES_tradnl"/>
-        </w:rPr>
-        <w:t>3.</w:t>
-      </w:r>
-      <w:r>
-        <w:rPr>
-          <w:rFonts w:ascii="Arial" w:eastAsia="Arial" w:hAnsi="Arial" w:cs="Arial"/>
-          <w:color w:val="000000"/>
-          <w:szCs w:val="20"/>
-          <w:lang w:eastAsia="es-ES_tradnl"/>
-        </w:rPr>
-        <w:t>4</w:t>
-      </w:r>
-      <w:r>
-        <w:rPr>
-          <w:rFonts w:ascii="Arial" w:eastAsia="Arial" w:hAnsi="Arial" w:cs="Arial"/>
-          <w:color w:val="000000"/>
-          <w:szCs w:val="20"/>
-          <w:lang w:eastAsia="es-ES_tradnl"/>
-        </w:rPr>
-        <w:t xml:space="preserve">. Cómo funciona </w:t>
+      <w:r>
+        <w:rPr>
+          <w:rFonts w:ascii="Arial" w:eastAsia="Arial" w:hAnsi="Arial" w:cs="Arial"/>
+          <w:color w:val="000000"/>
+          <w:szCs w:val="20"/>
+          <w:lang w:eastAsia="es-ES_tradnl"/>
+        </w:rPr>
+        <w:t>(17)</w:t>
+      </w:r>
+    </w:p>
+    <w:p>
+      <w:pPr>
+        <w:rPr>
+          <w:rFonts w:ascii="Arial" w:eastAsia="Arial" w:hAnsi="Arial" w:cs="Arial"/>
+          <w:color w:val="000000"/>
+          <w:szCs w:val="20"/>
+          <w:lang w:eastAsia="es-ES_tradnl"/>
+        </w:rPr>
+      </w:pPr>
+      <w:r>
+        <w:rPr>
+          <w:rFonts w:ascii="Arial" w:eastAsia="Arial" w:hAnsi="Arial" w:cs="Arial"/>
+          <w:color w:val="000000"/>
+          <w:szCs w:val="20"/>
+          <w:lang w:eastAsia="es-ES_tradnl"/>
+        </w:rPr>
+        <w:t xml:space="preserve">Cómo funciona </w:t>
       </w:r>
       <w:proofErr w:type="spellStart"/>
       <w:r>
@@ -885,6 +2276,43 @@
           <w:lang w:eastAsia="es-ES_tradnl"/>
         </w:rPr>
         <w:t xml:space="preserve"> del tipo.</w:t>
+      </w:r>
+    </w:p>
+    <w:p>
+      <w:pPr>
+        <w:rPr>
+          <w:rFonts w:ascii="Arial" w:hAnsi="Arial" w:cs="Arial"/>
+        </w:rPr>
+      </w:pPr>
+      <w:proofErr w:type="spellStart"/>
+      <w:r>
+        <w:rPr>
+          <w:rFonts w:ascii="Arial" w:hAnsi="Arial" w:cs="Arial"/>
+        </w:rPr>
+        <w:t>Reflection</w:t>
+      </w:r>
+      <w:proofErr w:type="spellEnd"/>
+      <w:r>
+        <w:rPr>
+          <w:rFonts w:ascii="Arial" w:hAnsi="Arial" w:cs="Arial"/>
+        </w:rPr>
+        <w:t xml:space="preserve"> consiste en una serie de utilidades dentro del lenguaje que permiten examinar, modificar y trabajar con los tipos de datos de un programa EN TIEMPO DE EJECUCIÓN. Es muy útil en muy distintos contextos, desde simplemente identificar las características de una variable según su tipo, hasta la ejecución de métodos privados de una clase instanciada.</w:t>
+      </w:r>
+    </w:p>
+    <w:p>
+      <w:pPr>
+        <w:rPr>
+          <w:rFonts w:ascii="Arial" w:eastAsia="Arial" w:hAnsi="Arial" w:cs="Arial"/>
+          <w:color w:val="000000"/>
+          <w:szCs w:val="20"/>
+          <w:lang w:eastAsia="es-ES_tradnl"/>
+        </w:rPr>
+      </w:pPr>
+      <w:r>
+        <w:rPr>
+          <w:rFonts w:ascii="Arial" w:hAnsi="Arial" w:cs="Arial"/>
+        </w:rPr>
+        <w:t>(18)</w:t>
       </w:r>
     </w:p>
     <w:p>
@@ -1673,7 +3101,6 @@
         </w:rPr>
       </w:pPr>
       <w:proofErr w:type="spellStart"/>
-      <w:proofErr w:type="gramStart"/>
       <w:r>
         <w:rPr>
           <w:rFonts w:ascii="Consolas" w:hAnsi="Consolas" w:cs="Consolas"/>
@@ -1685,7 +3112,6 @@
         <w:t>public</w:t>
       </w:r>
       <w:proofErr w:type="spellEnd"/>
-      <w:proofErr w:type="gramEnd"/>
       <w:r>
         <w:rPr>
           <w:rFonts w:ascii="Consolas" w:hAnsi="Consolas" w:cs="Consolas"/>
@@ -1782,7 +3208,6 @@
         </w:rPr>
         <w:t xml:space="preserve">    </w:t>
       </w:r>
-      <w:proofErr w:type="gramStart"/>
       <w:r>
         <w:rPr>
           <w:rFonts w:ascii="Consolas" w:hAnsi="Consolas" w:cs="Consolas"/>
@@ -1794,7 +3219,6 @@
         </w:rPr>
         <w:t>public</w:t>
       </w:r>
-      <w:proofErr w:type="gramEnd"/>
       <w:r>
         <w:rPr>
           <w:rFonts w:ascii="Consolas" w:hAnsi="Consolas" w:cs="Consolas"/>
@@ -1877,7 +3301,6 @@
         </w:rPr>
         <w:t xml:space="preserve">    </w:t>
       </w:r>
-      <w:proofErr w:type="gramStart"/>
       <w:r>
         <w:rPr>
           <w:rFonts w:ascii="Consolas" w:hAnsi="Consolas" w:cs="Consolas"/>
@@ -1889,7 +3312,6 @@
         </w:rPr>
         <w:t>public</w:t>
       </w:r>
-      <w:proofErr w:type="gramEnd"/>
       <w:r>
         <w:rPr>
           <w:rFonts w:ascii="Consolas" w:hAnsi="Consolas" w:cs="Consolas"/>
@@ -1998,64 +3420,33 @@
           <w:lang w:val="en-US" w:eastAsia="es-ES_tradnl"/>
         </w:rPr>
       </w:pPr>
-      <w:proofErr w:type="gramStart"/>
-      <w:r>
-        <w:rPr>
-          <w:rFonts w:ascii="Arial" w:eastAsia="Arial" w:hAnsi="Arial" w:cs="Arial"/>
-          <w:color w:val="000000"/>
-          <w:szCs w:val="20"/>
-          <w:lang w:val="en-US" w:eastAsia="es-ES_tradnl"/>
-        </w:rPr>
-        <w:t>public</w:t>
-      </w:r>
-      <w:proofErr w:type="gramEnd"/>
-      <w:r>
-        <w:rPr>
-          <w:rFonts w:ascii="Arial" w:eastAsia="Arial" w:hAnsi="Arial" w:cs="Arial"/>
-          <w:color w:val="000000"/>
-          <w:szCs w:val="20"/>
-          <w:lang w:val="en-US" w:eastAsia="es-ES_tradnl"/>
-        </w:rPr>
-        <w:t xml:space="preserve"> class Clase01BasicaCodec{</w:t>
-      </w:r>
-    </w:p>
-    <w:p>
-      <w:pPr>
-        <w:rPr>
-          <w:rFonts w:ascii="Arial" w:eastAsia="Arial" w:hAnsi="Arial" w:cs="Arial"/>
-          <w:color w:val="000000"/>
-          <w:szCs w:val="20"/>
-          <w:lang w:val="en-US" w:eastAsia="es-ES_tradnl"/>
-        </w:rPr>
-      </w:pPr>
-      <w:r>
-        <w:rPr>
-          <w:rFonts w:ascii="Arial" w:eastAsia="Arial" w:hAnsi="Arial" w:cs="Arial"/>
-          <w:color w:val="000000"/>
-          <w:szCs w:val="20"/>
-          <w:lang w:val="en-US" w:eastAsia="es-ES_tradnl"/>
-        </w:rPr>
-        <w:t xml:space="preserve">        </w:t>
-      </w:r>
-      <w:proofErr w:type="gramStart"/>
-      <w:r>
-        <w:rPr>
-          <w:rFonts w:ascii="Arial" w:eastAsia="Arial" w:hAnsi="Arial" w:cs="Arial"/>
-          <w:color w:val="000000"/>
-          <w:szCs w:val="20"/>
-          <w:lang w:val="en-US" w:eastAsia="es-ES_tradnl"/>
-        </w:rPr>
-        <w:t>public</w:t>
-      </w:r>
-      <w:proofErr w:type="gramEnd"/>
-      <w:r>
-        <w:rPr>
-          <w:rFonts w:ascii="Arial" w:eastAsia="Arial" w:hAnsi="Arial" w:cs="Arial"/>
-          <w:color w:val="000000"/>
-          <w:szCs w:val="20"/>
-          <w:lang w:val="en-US" w:eastAsia="es-ES_tradnl"/>
-        </w:rPr>
-        <w:t xml:space="preserve"> static string encode(Fase02.Clase01Basica </w:t>
+      <w:r>
+        <w:rPr>
+          <w:rFonts w:ascii="Arial" w:eastAsia="Arial" w:hAnsi="Arial" w:cs="Arial"/>
+          <w:color w:val="000000"/>
+          <w:szCs w:val="20"/>
+          <w:lang w:val="en-US" w:eastAsia="es-ES_tradnl"/>
+        </w:rPr>
+        <w:t>public class Clase01BasicaCodec{</w:t>
+      </w:r>
+    </w:p>
+    <w:p>
+      <w:pPr>
+        <w:rPr>
+          <w:rFonts w:ascii="Arial" w:eastAsia="Arial" w:hAnsi="Arial" w:cs="Arial"/>
+          <w:color w:val="000000"/>
+          <w:szCs w:val="20"/>
+          <w:lang w:val="en-US" w:eastAsia="es-ES_tradnl"/>
+        </w:rPr>
+      </w:pPr>
+      <w:r>
+        <w:rPr>
+          <w:rFonts w:ascii="Arial" w:eastAsia="Arial" w:hAnsi="Arial" w:cs="Arial"/>
+          <w:color w:val="000000"/>
+          <w:szCs w:val="20"/>
+          <w:lang w:val="en-US" w:eastAsia="es-ES_tradnl"/>
+        </w:rPr>
+        <w:t xml:space="preserve">        public static string encode(Fase02.Clase01Basica </w:t>
       </w:r>
       <w:proofErr w:type="spellStart"/>
       <w:r>
@@ -2305,27 +3696,7 @@
           <w:szCs w:val="20"/>
           <w:lang w:val="en-US" w:eastAsia="es-ES_tradnl"/>
         </w:rPr>
-        <w:t xml:space="preserve">        </w:t>
-      </w:r>
-      <w:proofErr w:type="gramStart"/>
-      <w:r>
-        <w:rPr>
-          <w:rFonts w:ascii="Arial" w:eastAsia="Arial" w:hAnsi="Arial" w:cs="Arial"/>
-          <w:color w:val="000000"/>
-          <w:szCs w:val="20"/>
-          <w:lang w:val="en-US" w:eastAsia="es-ES_tradnl"/>
-        </w:rPr>
-        <w:t>public</w:t>
-      </w:r>
-      <w:proofErr w:type="gramEnd"/>
-      <w:r>
-        <w:rPr>
-          <w:rFonts w:ascii="Arial" w:eastAsia="Arial" w:hAnsi="Arial" w:cs="Arial"/>
-          <w:color w:val="000000"/>
-          <w:szCs w:val="20"/>
-          <w:lang w:val="en-US" w:eastAsia="es-ES_tradnl"/>
-        </w:rPr>
-        <w:t xml:space="preserve"> static void decode(ref String </w:t>
+        <w:t xml:space="preserve">        public static void decode(ref String </w:t>
       </w:r>
       <w:proofErr w:type="spellStart"/>
       <w:r>
@@ -2588,7 +3959,6 @@
         <w:t xml:space="preserve"> con </w:t>
       </w:r>
       <w:proofErr w:type="spellStart"/>
-      <w:proofErr w:type="gramStart"/>
       <w:r>
         <w:rPr>
           <w:rFonts w:ascii="Arial" w:eastAsia="Arial" w:hAnsi="Arial" w:cs="Arial"/>
@@ -2606,17 +3976,7 @@
           <w:szCs w:val="20"/>
           <w:lang w:eastAsia="es-ES_tradnl"/>
         </w:rPr>
-        <w:t>(</w:t>
-      </w:r>
-      <w:proofErr w:type="gramEnd"/>
-      <w:r>
-        <w:rPr>
-          <w:rFonts w:ascii="Arial" w:eastAsia="Arial" w:hAnsi="Arial" w:cs="Arial"/>
-          <w:color w:val="000000"/>
-          <w:szCs w:val="20"/>
-          <w:lang w:eastAsia="es-ES_tradnl"/>
-        </w:rPr>
-        <w:t>) se añade la l</w:t>
+        <w:t>() se añade la l</w:t>
       </w:r>
       <w:r>
         <w:rPr>

</xml_diff>